<commit_message>
lagt till webbeskrivning och svenskt namn samt kortnamn
</commit_message>
<xml_diff>
--- a/ServiceInteractions/riv/followup/processdevelopment/infections/trunk/docs/TKB_followup_processdevelopment_infections.docx
+++ b/ServiceInteractions/riv/followup/processdevelopment/infections/trunk/docs/TKB_followup_processdevelopment_infections.docx
@@ -105,7 +105,36 @@
           <w:sz w:val="44"/>
           <w:szCs w:val="48"/>
         </w:rPr>
-        <w:t>ppföljning kärnprocess:hantera utfall för individer:infektione</w:t>
+        <w:t xml:space="preserve">ppföljning </w:t>
+      </w:r>
+      <w:proofErr w:type="spellStart"/>
+      <w:proofErr w:type="gramStart"/>
+      <w:r>
+        <w:rPr>
+          <w:color w:val="76923C" w:themeColor="accent3" w:themeShade="BF"/>
+          <w:sz w:val="44"/>
+          <w:szCs w:val="48"/>
+        </w:rPr>
+        <w:t>kärnprocess:hantera</w:t>
+      </w:r>
+      <w:proofErr w:type="spellEnd"/>
+      <w:proofErr w:type="gramEnd"/>
+      <w:r>
+        <w:rPr>
+          <w:color w:val="76923C" w:themeColor="accent3" w:themeShade="BF"/>
+          <w:sz w:val="44"/>
+          <w:szCs w:val="48"/>
+        </w:rPr>
+        <w:t xml:space="preserve"> utfall för </w:t>
+      </w:r>
+      <w:proofErr w:type="spellStart"/>
+      <w:r>
+        <w:rPr>
+          <w:color w:val="76923C" w:themeColor="accent3" w:themeShade="BF"/>
+          <w:sz w:val="44"/>
+          <w:szCs w:val="48"/>
+        </w:rPr>
+        <w:t>individer:infektione</w:t>
       </w:r>
       <w:r>
         <w:rPr>
@@ -115,6 +144,7 @@
         </w:rPr>
         <w:t>r</w:t>
       </w:r>
+      <w:proofErr w:type="spellEnd"/>
     </w:p>
     <w:p>
       <w:pPr>
@@ -143,14 +173,26 @@
           <w:szCs w:val="48"/>
         </w:rPr>
       </w:pPr>
+      <w:proofErr w:type="spellStart"/>
+      <w:proofErr w:type="gramStart"/>
       <w:r>
         <w:rPr>
           <w:color w:val="76923C" w:themeColor="accent3" w:themeShade="BF"/>
           <w:sz w:val="44"/>
           <w:szCs w:val="48"/>
         </w:rPr>
-        <w:t>followup:processdevelopment:infections</w:t>
+        <w:t>followup:processdevelopment</w:t>
       </w:r>
+      <w:proofErr w:type="gramEnd"/>
+      <w:r>
+        <w:rPr>
+          <w:color w:val="76923C" w:themeColor="accent3" w:themeShade="BF"/>
+          <w:sz w:val="44"/>
+          <w:szCs w:val="48"/>
+        </w:rPr>
+        <w:t>:infections</w:t>
+      </w:r>
+      <w:proofErr w:type="spellEnd"/>
       <w:r>
         <w:rPr>
           <w:color w:val="76923C" w:themeColor="accent3" w:themeShade="BF"/>
@@ -286,17 +328,33 @@
         </w:rPr>
         <w:t xml:space="preserve">Version </w:t>
       </w:r>
-      <w:fldSimple w:instr=" DOCPROPERTY &quot;Version_1&quot; \* MERGEFORMAT ">
-        <w:r>
-          <w:rPr>
-            <w:rFonts w:ascii="Arial" w:hAnsi="Arial"/>
-            <w:b/>
-            <w:color w:val="9BBB59" w:themeColor="accent3"/>
-            <w:sz w:val="36"/>
-          </w:rPr>
-          <w:t>1</w:t>
-        </w:r>
-      </w:fldSimple>
+      <w:r>
+        <w:fldChar w:fldCharType="begin"/>
+      </w:r>
+      <w:r>
+        <w:instrText xml:space="preserve"> DOCPROPERTY "Version_1" \* MERGEFORMAT </w:instrText>
+      </w:r>
+      <w:r>
+        <w:fldChar w:fldCharType="separate"/>
+      </w:r>
+      <w:r>
+        <w:rPr>
+          <w:rFonts w:ascii="Arial" w:hAnsi="Arial"/>
+          <w:b/>
+          <w:color w:val="9BBB59" w:themeColor="accent3"/>
+          <w:sz w:val="36"/>
+        </w:rPr>
+        <w:t>1</w:t>
+      </w:r>
+      <w:r>
+        <w:rPr>
+          <w:rFonts w:ascii="Arial" w:hAnsi="Arial"/>
+          <w:b/>
+          <w:color w:val="9BBB59" w:themeColor="accent3"/>
+          <w:sz w:val="36"/>
+        </w:rPr>
+        <w:fldChar w:fldCharType="end"/>
+      </w:r>
       <w:r>
         <w:rPr>
           <w:rFonts w:ascii="Arial" w:hAnsi="Arial"/>
@@ -304,17 +362,33 @@
         </w:rPr>
         <w:t>.</w:t>
       </w:r>
-      <w:fldSimple w:instr=" DOCPROPERTY &quot;Version_2&quot; \* MERGEFORMAT ">
-        <w:r>
-          <w:rPr>
-            <w:rFonts w:ascii="Arial" w:hAnsi="Arial"/>
-            <w:b/>
-            <w:color w:val="9BBB59" w:themeColor="accent3"/>
-            <w:sz w:val="36"/>
-          </w:rPr>
-          <w:t>0</w:t>
-        </w:r>
-      </w:fldSimple>
+      <w:r>
+        <w:fldChar w:fldCharType="begin"/>
+      </w:r>
+      <w:r>
+        <w:instrText xml:space="preserve"> DOCPROPERTY "Version_2" \* MERGEFORMAT </w:instrText>
+      </w:r>
+      <w:r>
+        <w:fldChar w:fldCharType="separate"/>
+      </w:r>
+      <w:r>
+        <w:rPr>
+          <w:rFonts w:ascii="Arial" w:hAnsi="Arial"/>
+          <w:b/>
+          <w:color w:val="9BBB59" w:themeColor="accent3"/>
+          <w:sz w:val="36"/>
+        </w:rPr>
+        <w:t>0</w:t>
+      </w:r>
+      <w:r>
+        <w:rPr>
+          <w:rFonts w:ascii="Arial" w:hAnsi="Arial"/>
+          <w:b/>
+          <w:color w:val="9BBB59" w:themeColor="accent3"/>
+          <w:sz w:val="36"/>
+        </w:rPr>
+        <w:fldChar w:fldCharType="end"/>
+      </w:r>
       <w:r>
         <w:rPr>
           <w:rFonts w:ascii="Arial" w:hAnsi="Arial"/>
@@ -454,13 +528,19 @@
           <w:docPartUnique/>
         </w:docPartObj>
       </w:sdtPr>
+      <w:sdtEndPr/>
       <w:sdtContent>
         <w:p>
           <w:pPr>
             <w:pStyle w:val="Innehllsfrteckningsrubrik"/>
           </w:pPr>
           <w:r>
-            <w:t>Innehållsförteckning</w:t>
+            <w:t>Innehållsförteck</w:t>
+          </w:r>
+          <w:bookmarkStart w:id="1" w:name="_GoBack"/>
+          <w:bookmarkEnd w:id="1"/>
+          <w:r>
+            <w:t>ning</w:t>
           </w:r>
         </w:p>
         <w:p>
@@ -486,7 +566,7 @@
           <w:r>
             <w:fldChar w:fldCharType="separate"/>
           </w:r>
-          <w:hyperlink w:anchor="_Toc383615450" w:history="1">
+          <w:hyperlink w:anchor="_Toc398561236" w:history="1">
             <w:r>
               <w:rPr>
                 <w:rStyle w:val="Hyperlnk"/>
@@ -529,7 +609,7 @@
                 <w:noProof/>
                 <w:webHidden/>
               </w:rPr>
-              <w:instrText xml:space="preserve"> PAGEREF _Toc383615450 \h </w:instrText>
+              <w:instrText xml:space="preserve"> PAGEREF _Toc398561236 \h </w:instrText>
             </w:r>
             <w:r>
               <w:rPr>
@@ -550,6 +630,182 @@
                 <w:webHidden/>
               </w:rPr>
               <w:t>7</w:t>
+            </w:r>
+            <w:r>
+              <w:rPr>
+                <w:noProof/>
+                <w:webHidden/>
+              </w:rPr>
+              <w:fldChar w:fldCharType="end"/>
+            </w:r>
+          </w:hyperlink>
+        </w:p>
+        <w:p>
+          <w:pPr>
+            <w:pStyle w:val="Innehll2"/>
+            <w:tabs>
+              <w:tab w:val="left" w:pos="660"/>
+              <w:tab w:val="right" w:leader="dot" w:pos="8664"/>
+            </w:tabs>
+            <w:rPr>
+              <w:rFonts w:asciiTheme="minorHAnsi" w:eastAsiaTheme="minorEastAsia" w:hAnsiTheme="minorHAnsi" w:cstheme="minorBidi"/>
+              <w:noProof/>
+              <w:sz w:val="22"/>
+              <w:lang w:eastAsia="sv-SE"/>
+            </w:rPr>
+          </w:pPr>
+          <w:hyperlink w:anchor="_Toc398561237" w:history="1">
+            <w:r>
+              <w:rPr>
+                <w:rStyle w:val="Hyperlnk"/>
+                <w:noProof/>
+              </w:rPr>
+              <w:t>1.1</w:t>
+            </w:r>
+            <w:r>
+              <w:rPr>
+                <w:rFonts w:asciiTheme="minorHAnsi" w:eastAsiaTheme="minorEastAsia" w:hAnsiTheme="minorHAnsi" w:cstheme="minorBidi"/>
+                <w:noProof/>
+                <w:sz w:val="22"/>
+                <w:lang w:eastAsia="sv-SE"/>
+              </w:rPr>
+              <w:tab/>
+            </w:r>
+            <w:r>
+              <w:rPr>
+                <w:rStyle w:val="Hyperlnk"/>
+                <w:noProof/>
+              </w:rPr>
+              <w:t>Svenskt namn</w:t>
+            </w:r>
+            <w:r>
+              <w:rPr>
+                <w:noProof/>
+                <w:webHidden/>
+              </w:rPr>
+              <w:tab/>
+            </w:r>
+            <w:r>
+              <w:rPr>
+                <w:noProof/>
+                <w:webHidden/>
+              </w:rPr>
+              <w:fldChar w:fldCharType="begin"/>
+            </w:r>
+            <w:r>
+              <w:rPr>
+                <w:noProof/>
+                <w:webHidden/>
+              </w:rPr>
+              <w:instrText xml:space="preserve"> PAGEREF _Toc398561237 \h </w:instrText>
+            </w:r>
+            <w:r>
+              <w:rPr>
+                <w:noProof/>
+                <w:webHidden/>
+              </w:rPr>
+            </w:r>
+            <w:r>
+              <w:rPr>
+                <w:noProof/>
+                <w:webHidden/>
+              </w:rPr>
+              <w:fldChar w:fldCharType="separate"/>
+            </w:r>
+            <w:r>
+              <w:rPr>
+                <w:noProof/>
+                <w:webHidden/>
+              </w:rPr>
+              <w:t>8</w:t>
+            </w:r>
+            <w:r>
+              <w:rPr>
+                <w:noProof/>
+                <w:webHidden/>
+              </w:rPr>
+              <w:fldChar w:fldCharType="end"/>
+            </w:r>
+          </w:hyperlink>
+        </w:p>
+        <w:p>
+          <w:pPr>
+            <w:pStyle w:val="Innehll2"/>
+            <w:tabs>
+              <w:tab w:val="left" w:pos="880"/>
+              <w:tab w:val="right" w:leader="dot" w:pos="8664"/>
+            </w:tabs>
+            <w:rPr>
+              <w:rFonts w:asciiTheme="minorHAnsi" w:eastAsiaTheme="minorEastAsia" w:hAnsiTheme="minorHAnsi" w:cstheme="minorBidi"/>
+              <w:noProof/>
+              <w:sz w:val="22"/>
+              <w:lang w:eastAsia="sv-SE"/>
+            </w:rPr>
+          </w:pPr>
+          <w:hyperlink w:anchor="_Toc398561238" w:history="1">
+            <w:r>
+              <w:rPr>
+                <w:rStyle w:val="Hyperlnk"/>
+                <w:noProof/>
+              </w:rPr>
+              <w:t>1.2</w:t>
+            </w:r>
+            <w:r>
+              <w:rPr>
+                <w:rFonts w:asciiTheme="minorHAnsi" w:eastAsiaTheme="minorEastAsia" w:hAnsiTheme="minorHAnsi" w:cstheme="minorBidi"/>
+                <w:noProof/>
+                <w:sz w:val="22"/>
+                <w:lang w:eastAsia="sv-SE"/>
+              </w:rPr>
+              <w:tab/>
+            </w:r>
+            <w:r>
+              <w:rPr>
+                <w:rStyle w:val="Hyperlnk"/>
+                <w:noProof/>
+              </w:rPr>
+              <w:t>WEB beskrivning</w:t>
+            </w:r>
+            <w:r>
+              <w:rPr>
+                <w:noProof/>
+                <w:webHidden/>
+              </w:rPr>
+              <w:tab/>
+            </w:r>
+            <w:r>
+              <w:rPr>
+                <w:noProof/>
+                <w:webHidden/>
+              </w:rPr>
+              <w:fldChar w:fldCharType="begin"/>
+            </w:r>
+            <w:r>
+              <w:rPr>
+                <w:noProof/>
+                <w:webHidden/>
+              </w:rPr>
+              <w:instrText xml:space="preserve"> PAGEREF _Toc398561238 \h </w:instrText>
+            </w:r>
+            <w:r>
+              <w:rPr>
+                <w:noProof/>
+                <w:webHidden/>
+              </w:rPr>
+            </w:r>
+            <w:r>
+              <w:rPr>
+                <w:noProof/>
+                <w:webHidden/>
+              </w:rPr>
+              <w:fldChar w:fldCharType="separate"/>
+            </w:r>
+            <w:r>
+              <w:rPr>
+                <w:noProof/>
+                <w:webHidden/>
+              </w:rPr>
+              <w:t>8</w:t>
             </w:r>
             <w:r>
               <w:rPr>
@@ -574,7 +830,7 @@
               <w:lang w:eastAsia="sv-SE"/>
             </w:rPr>
           </w:pPr>
-          <w:hyperlink w:anchor="_Toc383615451" w:history="1">
+          <w:hyperlink w:anchor="_Toc398561239" w:history="1">
             <w:r>
               <w:rPr>
                 <w:rStyle w:val="Hyperlnk"/>
@@ -617,7 +873,7 @@
                 <w:noProof/>
                 <w:webHidden/>
               </w:rPr>
-              <w:instrText xml:space="preserve"> PAGEREF _Toc383615451 \h </w:instrText>
+              <w:instrText xml:space="preserve"> PAGEREF _Toc398561239 \h </w:instrText>
             </w:r>
             <w:r>
               <w:rPr>
@@ -662,7 +918,7 @@
               <w:lang w:eastAsia="sv-SE"/>
             </w:rPr>
           </w:pPr>
-          <w:hyperlink w:anchor="_Toc383615452" w:history="1">
+          <w:hyperlink w:anchor="_Toc398561240" w:history="1">
             <w:r>
               <w:rPr>
                 <w:rStyle w:val="Hyperlnk"/>
@@ -705,7 +961,7 @@
                 <w:noProof/>
                 <w:webHidden/>
               </w:rPr>
-              <w:instrText xml:space="preserve"> PAGEREF _Toc383615452 \h </w:instrText>
+              <w:instrText xml:space="preserve"> PAGEREF _Toc398561240 \h </w:instrText>
             </w:r>
             <w:r>
               <w:rPr>
@@ -750,7 +1006,7 @@
               <w:lang w:eastAsia="sv-SE"/>
             </w:rPr>
           </w:pPr>
-          <w:hyperlink w:anchor="_Toc383615453" w:history="1">
+          <w:hyperlink w:anchor="_Toc398561241" w:history="1">
             <w:r>
               <w:rPr>
                 <w:rStyle w:val="Hyperlnk"/>
@@ -793,7 +1049,7 @@
                 <w:noProof/>
                 <w:webHidden/>
               </w:rPr>
-              <w:instrText xml:space="preserve"> PAGEREF _Toc383615453 \h </w:instrText>
+              <w:instrText xml:space="preserve"> PAGEREF _Toc398561241 \h </w:instrText>
             </w:r>
             <w:r>
               <w:rPr>
@@ -838,7 +1094,7 @@
               <w:lang w:eastAsia="sv-SE"/>
             </w:rPr>
           </w:pPr>
-          <w:hyperlink w:anchor="_Toc383615454" w:history="1">
+          <w:hyperlink w:anchor="_Toc398561242" w:history="1">
             <w:r>
               <w:rPr>
                 <w:rStyle w:val="Hyperlnk"/>
@@ -881,7 +1137,7 @@
                 <w:noProof/>
                 <w:webHidden/>
               </w:rPr>
-              <w:instrText xml:space="preserve"> PAGEREF _Toc383615454 \h </w:instrText>
+              <w:instrText xml:space="preserve"> PAGEREF _Toc398561242 \h </w:instrText>
             </w:r>
             <w:r>
               <w:rPr>
@@ -926,7 +1182,7 @@
               <w:lang w:eastAsia="sv-SE"/>
             </w:rPr>
           </w:pPr>
-          <w:hyperlink w:anchor="_Toc383615455" w:history="1">
+          <w:hyperlink w:anchor="_Toc398561243" w:history="1">
             <w:r>
               <w:rPr>
                 <w:rStyle w:val="Hyperlnk"/>
@@ -969,7 +1225,7 @@
                 <w:noProof/>
                 <w:webHidden/>
               </w:rPr>
-              <w:instrText xml:space="preserve"> PAGEREF _Toc383615455 \h </w:instrText>
+              <w:instrText xml:space="preserve"> PAGEREF _Toc398561243 \h </w:instrText>
             </w:r>
             <w:r>
               <w:rPr>
@@ -1014,7 +1270,7 @@
               <w:lang w:eastAsia="sv-SE"/>
             </w:rPr>
           </w:pPr>
-          <w:hyperlink w:anchor="_Toc383615456" w:history="1">
+          <w:hyperlink w:anchor="_Toc398561244" w:history="1">
             <w:r>
               <w:rPr>
                 <w:rStyle w:val="Hyperlnk"/>
@@ -1057,7 +1313,7 @@
                 <w:noProof/>
                 <w:webHidden/>
               </w:rPr>
-              <w:instrText xml:space="preserve"> PAGEREF _Toc383615456 \h </w:instrText>
+              <w:instrText xml:space="preserve"> PAGEREF _Toc398561244 \h </w:instrText>
             </w:r>
             <w:r>
               <w:rPr>
@@ -1102,7 +1358,7 @@
               <w:lang w:eastAsia="sv-SE"/>
             </w:rPr>
           </w:pPr>
-          <w:hyperlink w:anchor="_Toc383615457" w:history="1">
+          <w:hyperlink w:anchor="_Toc398561245" w:history="1">
             <w:r>
               <w:rPr>
                 <w:rStyle w:val="Hyperlnk"/>
@@ -1145,7 +1401,7 @@
                 <w:noProof/>
                 <w:webHidden/>
               </w:rPr>
-              <w:instrText xml:space="preserve"> PAGEREF _Toc383615457 \h </w:instrText>
+              <w:instrText xml:space="preserve"> PAGEREF _Toc398561245 \h </w:instrText>
             </w:r>
             <w:r>
               <w:rPr>
@@ -1190,7 +1446,7 @@
               <w:lang w:eastAsia="sv-SE"/>
             </w:rPr>
           </w:pPr>
-          <w:hyperlink w:anchor="_Toc383615458" w:history="1">
+          <w:hyperlink w:anchor="_Toc398561246" w:history="1">
             <w:r>
               <w:rPr>
                 <w:rStyle w:val="Hyperlnk"/>
@@ -1233,7 +1489,7 @@
                 <w:noProof/>
                 <w:webHidden/>
               </w:rPr>
-              <w:instrText xml:space="preserve"> PAGEREF _Toc383615458 \h </w:instrText>
+              <w:instrText xml:space="preserve"> PAGEREF _Toc398561246 \h </w:instrText>
             </w:r>
             <w:r>
               <w:rPr>
@@ -1278,7 +1534,7 @@
               <w:lang w:eastAsia="sv-SE"/>
             </w:rPr>
           </w:pPr>
-          <w:hyperlink w:anchor="_Toc383615459" w:history="1">
+          <w:hyperlink w:anchor="_Toc398561247" w:history="1">
             <w:r>
               <w:rPr>
                 <w:rStyle w:val="Hyperlnk"/>
@@ -1321,7 +1577,7 @@
                 <w:noProof/>
                 <w:webHidden/>
               </w:rPr>
-              <w:instrText xml:space="preserve"> PAGEREF _Toc383615459 \h </w:instrText>
+              <w:instrText xml:space="preserve"> PAGEREF _Toc398561247 \h </w:instrText>
             </w:r>
             <w:r>
               <w:rPr>
@@ -1366,7 +1622,7 @@
               <w:lang w:eastAsia="sv-SE"/>
             </w:rPr>
           </w:pPr>
-          <w:hyperlink w:anchor="_Toc383615460" w:history="1">
+          <w:hyperlink w:anchor="_Toc398561248" w:history="1">
             <w:r>
               <w:rPr>
                 <w:rStyle w:val="Hyperlnk"/>
@@ -1409,7 +1665,7 @@
                 <w:noProof/>
                 <w:webHidden/>
               </w:rPr>
-              <w:instrText xml:space="preserve"> PAGEREF _Toc383615460 \h </w:instrText>
+              <w:instrText xml:space="preserve"> PAGEREF _Toc398561248 \h </w:instrText>
             </w:r>
             <w:r>
               <w:rPr>
@@ -1430,96 +1686,6 @@
                 <w:webHidden/>
               </w:rPr>
               <w:t>9</w:t>
-            </w:r>
-            <w:r>
-              <w:rPr>
-                <w:noProof/>
-                <w:webHidden/>
-              </w:rPr>
-              <w:fldChar w:fldCharType="end"/>
-            </w:r>
-          </w:hyperlink>
-          <w:bookmarkStart w:id="1" w:name="_GoBack"/>
-          <w:bookmarkEnd w:id="1"/>
-        </w:p>
-        <w:p>
-          <w:pPr>
-            <w:pStyle w:val="Innehll3"/>
-            <w:tabs>
-              <w:tab w:val="left" w:pos="1100"/>
-              <w:tab w:val="right" w:leader="dot" w:pos="8664"/>
-            </w:tabs>
-            <w:rPr>
-              <w:rFonts w:asciiTheme="minorHAnsi" w:eastAsiaTheme="minorEastAsia" w:hAnsiTheme="minorHAnsi" w:cstheme="minorBidi"/>
-              <w:noProof/>
-              <w:sz w:val="22"/>
-              <w:lang w:eastAsia="sv-SE"/>
-            </w:rPr>
-          </w:pPr>
-          <w:hyperlink w:anchor="_Toc383615461" w:history="1">
-            <w:r>
-              <w:rPr>
-                <w:rStyle w:val="Hyperlnk"/>
-                <w:noProof/>
-              </w:rPr>
-              <w:t>3.1.2</w:t>
-            </w:r>
-            <w:r>
-              <w:rPr>
-                <w:rFonts w:asciiTheme="minorHAnsi" w:eastAsiaTheme="minorEastAsia" w:hAnsiTheme="minorHAnsi" w:cstheme="minorBidi"/>
-                <w:noProof/>
-                <w:sz w:val="22"/>
-                <w:lang w:eastAsia="sv-SE"/>
-              </w:rPr>
-              <w:tab/>
-            </w:r>
-            <w:r>
-              <w:rPr>
-                <w:rStyle w:val="Hyperlnk"/>
-                <w:noProof/>
-              </w:rPr>
-              <w:t>Radera ordinationsorsak</w:t>
-            </w:r>
-            <w:r>
-              <w:rPr>
-                <w:noProof/>
-                <w:webHidden/>
-              </w:rPr>
-              <w:tab/>
-            </w:r>
-            <w:r>
-              <w:rPr>
-                <w:noProof/>
-                <w:webHidden/>
-              </w:rPr>
-              <w:fldChar w:fldCharType="begin"/>
-            </w:r>
-            <w:r>
-              <w:rPr>
-                <w:noProof/>
-                <w:webHidden/>
-              </w:rPr>
-              <w:instrText xml:space="preserve"> PAGEREF _Toc383615461 \h </w:instrText>
-            </w:r>
-            <w:r>
-              <w:rPr>
-                <w:noProof/>
-                <w:webHidden/>
-              </w:rPr>
-            </w:r>
-            <w:r>
-              <w:rPr>
-                <w:noProof/>
-                <w:webHidden/>
-              </w:rPr>
-              <w:fldChar w:fldCharType="separate"/>
-            </w:r>
-            <w:r>
-              <w:rPr>
-                <w:noProof/>
-                <w:webHidden/>
-              </w:rPr>
-              <w:t>13</w:t>
             </w:r>
             <w:r>
               <w:rPr>
@@ -1544,13 +1710,13 @@
               <w:lang w:eastAsia="sv-SE"/>
             </w:rPr>
           </w:pPr>
-          <w:hyperlink w:anchor="_Toc383615462" w:history="1">
+          <w:hyperlink w:anchor="_Toc398561249" w:history="1">
             <w:r>
               <w:rPr>
                 <w:rStyle w:val="Hyperlnk"/>
                 <w:noProof/>
               </w:rPr>
-              <w:t>3.1.3</w:t>
+              <w:t>3.1.2</w:t>
             </w:r>
             <w:r>
               <w:rPr>
@@ -1566,7 +1732,7 @@
                 <w:rStyle w:val="Hyperlnk"/>
                 <w:noProof/>
               </w:rPr>
-              <w:t>Radera ordinationsdata</w:t>
+              <w:t>Radera ordinationsorsak</w:t>
             </w:r>
             <w:r>
               <w:rPr>
@@ -1587,7 +1753,7 @@
                 <w:noProof/>
                 <w:webHidden/>
               </w:rPr>
-              <w:instrText xml:space="preserve"> PAGEREF _Toc383615462 \h </w:instrText>
+              <w:instrText xml:space="preserve"> PAGEREF _Toc398561249 \h </w:instrText>
             </w:r>
             <w:r>
               <w:rPr>
@@ -1607,7 +1773,7 @@
                 <w:noProof/>
                 <w:webHidden/>
               </w:rPr>
-              <w:t>17</w:t>
+              <w:t>13</w:t>
             </w:r>
             <w:r>
               <w:rPr>
@@ -1632,13 +1798,13 @@
               <w:lang w:eastAsia="sv-SE"/>
             </w:rPr>
           </w:pPr>
-          <w:hyperlink w:anchor="_Toc383615463" w:history="1">
+          <w:hyperlink w:anchor="_Toc398561250" w:history="1">
             <w:r>
               <w:rPr>
                 <w:rStyle w:val="Hyperlnk"/>
                 <w:noProof/>
               </w:rPr>
-              <w:t>3.1.4</w:t>
+              <w:t>3.1.3</w:t>
             </w:r>
             <w:r>
               <w:rPr>
@@ -1654,7 +1820,7 @@
                 <w:rStyle w:val="Hyperlnk"/>
                 <w:noProof/>
               </w:rPr>
-              <w:t>Skicka labdata</w:t>
+              <w:t>Radera ordinationsdata</w:t>
             </w:r>
             <w:r>
               <w:rPr>
@@ -1675,7 +1841,7 @@
                 <w:noProof/>
                 <w:webHidden/>
               </w:rPr>
-              <w:instrText xml:space="preserve"> PAGEREF _Toc383615463 \h </w:instrText>
+              <w:instrText xml:space="preserve"> PAGEREF _Toc398561250 \h </w:instrText>
             </w:r>
             <w:r>
               <w:rPr>
@@ -1695,7 +1861,7 @@
                 <w:noProof/>
                 <w:webHidden/>
               </w:rPr>
-              <w:t>21</w:t>
+              <w:t>17</w:t>
             </w:r>
             <w:r>
               <w:rPr>
@@ -1720,13 +1886,13 @@
               <w:lang w:eastAsia="sv-SE"/>
             </w:rPr>
           </w:pPr>
-          <w:hyperlink w:anchor="_Toc383615464" w:history="1">
+          <w:hyperlink w:anchor="_Toc398561251" w:history="1">
             <w:r>
               <w:rPr>
                 <w:rStyle w:val="Hyperlnk"/>
                 <w:noProof/>
               </w:rPr>
-              <w:t>3.1.5</w:t>
+              <w:t>3.1.4</w:t>
             </w:r>
             <w:r>
               <w:rPr>
@@ -1742,7 +1908,7 @@
                 <w:rStyle w:val="Hyperlnk"/>
                 <w:noProof/>
               </w:rPr>
-              <w:t>Radera labdata</w:t>
+              <w:t>Skicka labdata</w:t>
             </w:r>
             <w:r>
               <w:rPr>
@@ -1763,7 +1929,7 @@
                 <w:noProof/>
                 <w:webHidden/>
               </w:rPr>
-              <w:instrText xml:space="preserve"> PAGEREF _Toc383615464 \h </w:instrText>
+              <w:instrText xml:space="preserve"> PAGEREF _Toc398561251 \h </w:instrText>
             </w:r>
             <w:r>
               <w:rPr>
@@ -1783,7 +1949,7 @@
                 <w:noProof/>
                 <w:webHidden/>
               </w:rPr>
-              <w:t>25</w:t>
+              <w:t>21</w:t>
             </w:r>
             <w:r>
               <w:rPr>
@@ -1808,13 +1974,13 @@
               <w:lang w:eastAsia="sv-SE"/>
             </w:rPr>
           </w:pPr>
-          <w:hyperlink w:anchor="_Toc383615465" w:history="1">
+          <w:hyperlink w:anchor="_Toc398561252" w:history="1">
             <w:r>
               <w:rPr>
                 <w:rStyle w:val="Hyperlnk"/>
                 <w:noProof/>
               </w:rPr>
-              <w:t>3.1.6</w:t>
+              <w:t>3.1.5</w:t>
             </w:r>
             <w:r>
               <w:rPr>
@@ -1830,7 +1996,7 @@
                 <w:rStyle w:val="Hyperlnk"/>
                 <w:noProof/>
               </w:rPr>
-              <w:t>Skicka vårdkontaktsdata</w:t>
+              <w:t>Radera labdata</w:t>
             </w:r>
             <w:r>
               <w:rPr>
@@ -1851,7 +2017,7 @@
                 <w:noProof/>
                 <w:webHidden/>
               </w:rPr>
-              <w:instrText xml:space="preserve"> PAGEREF _Toc383615465 \h </w:instrText>
+              <w:instrText xml:space="preserve"> PAGEREF _Toc398561252 \h </w:instrText>
             </w:r>
             <w:r>
               <w:rPr>
@@ -1871,7 +2037,7 @@
                 <w:noProof/>
                 <w:webHidden/>
               </w:rPr>
-              <w:t>29</w:t>
+              <w:t>25</w:t>
             </w:r>
             <w:r>
               <w:rPr>
@@ -1896,13 +2062,13 @@
               <w:lang w:eastAsia="sv-SE"/>
             </w:rPr>
           </w:pPr>
-          <w:hyperlink w:anchor="_Toc383615466" w:history="1">
+          <w:hyperlink w:anchor="_Toc398561253" w:history="1">
             <w:r>
               <w:rPr>
                 <w:rStyle w:val="Hyperlnk"/>
                 <w:noProof/>
               </w:rPr>
-              <w:t>3.1.7</w:t>
+              <w:t>3.1.6</w:t>
             </w:r>
             <w:r>
               <w:rPr>
@@ -1918,7 +2084,7 @@
                 <w:rStyle w:val="Hyperlnk"/>
                 <w:noProof/>
               </w:rPr>
-              <w:t>Radera vårdkontaktsdata</w:t>
+              <w:t>Skicka vårdkontaktsdata</w:t>
             </w:r>
             <w:r>
               <w:rPr>
@@ -1939,7 +2105,7 @@
                 <w:noProof/>
                 <w:webHidden/>
               </w:rPr>
-              <w:instrText xml:space="preserve"> PAGEREF _Toc383615466 \h </w:instrText>
+              <w:instrText xml:space="preserve"> PAGEREF _Toc398561253 \h </w:instrText>
             </w:r>
             <w:r>
               <w:rPr>
@@ -1959,7 +2125,7 @@
                 <w:noProof/>
                 <w:webHidden/>
               </w:rPr>
-              <w:t>33</w:t>
+              <w:t>29</w:t>
             </w:r>
             <w:r>
               <w:rPr>
@@ -1984,13 +2150,13 @@
               <w:lang w:eastAsia="sv-SE"/>
             </w:rPr>
           </w:pPr>
-          <w:hyperlink w:anchor="_Toc383615467" w:history="1">
+          <w:hyperlink w:anchor="_Toc398561254" w:history="1">
             <w:r>
               <w:rPr>
                 <w:rStyle w:val="Hyperlnk"/>
                 <w:noProof/>
               </w:rPr>
-              <w:t>3.1.8</w:t>
+              <w:t>3.1.7</w:t>
             </w:r>
             <w:r>
               <w:rPr>
@@ -2006,6 +2172,94 @@
                 <w:rStyle w:val="Hyperlnk"/>
                 <w:noProof/>
               </w:rPr>
+              <w:t>Radera vårdkontaktsdata</w:t>
+            </w:r>
+            <w:r>
+              <w:rPr>
+                <w:noProof/>
+                <w:webHidden/>
+              </w:rPr>
+              <w:tab/>
+            </w:r>
+            <w:r>
+              <w:rPr>
+                <w:noProof/>
+                <w:webHidden/>
+              </w:rPr>
+              <w:fldChar w:fldCharType="begin"/>
+            </w:r>
+            <w:r>
+              <w:rPr>
+                <w:noProof/>
+                <w:webHidden/>
+              </w:rPr>
+              <w:instrText xml:space="preserve"> PAGEREF _Toc398561254 \h </w:instrText>
+            </w:r>
+            <w:r>
+              <w:rPr>
+                <w:noProof/>
+                <w:webHidden/>
+              </w:rPr>
+            </w:r>
+            <w:r>
+              <w:rPr>
+                <w:noProof/>
+                <w:webHidden/>
+              </w:rPr>
+              <w:fldChar w:fldCharType="separate"/>
+            </w:r>
+            <w:r>
+              <w:rPr>
+                <w:noProof/>
+                <w:webHidden/>
+              </w:rPr>
+              <w:t>33</w:t>
+            </w:r>
+            <w:r>
+              <w:rPr>
+                <w:noProof/>
+                <w:webHidden/>
+              </w:rPr>
+              <w:fldChar w:fldCharType="end"/>
+            </w:r>
+          </w:hyperlink>
+        </w:p>
+        <w:p>
+          <w:pPr>
+            <w:pStyle w:val="Innehll3"/>
+            <w:tabs>
+              <w:tab w:val="left" w:pos="1100"/>
+              <w:tab w:val="right" w:leader="dot" w:pos="8664"/>
+            </w:tabs>
+            <w:rPr>
+              <w:rFonts w:asciiTheme="minorHAnsi" w:eastAsiaTheme="minorEastAsia" w:hAnsiTheme="minorHAnsi" w:cstheme="minorBidi"/>
+              <w:noProof/>
+              <w:sz w:val="22"/>
+              <w:lang w:eastAsia="sv-SE"/>
+            </w:rPr>
+          </w:pPr>
+          <w:hyperlink w:anchor="_Toc398561255" w:history="1">
+            <w:r>
+              <w:rPr>
+                <w:rStyle w:val="Hyperlnk"/>
+                <w:noProof/>
+              </w:rPr>
+              <w:t>3.1.8</w:t>
+            </w:r>
+            <w:r>
+              <w:rPr>
+                <w:rFonts w:asciiTheme="minorHAnsi" w:eastAsiaTheme="minorEastAsia" w:hAnsiTheme="minorHAnsi" w:cstheme="minorBidi"/>
+                <w:noProof/>
+                <w:sz w:val="22"/>
+                <w:lang w:eastAsia="sv-SE"/>
+              </w:rPr>
+              <w:tab/>
+            </w:r>
+            <w:r>
+              <w:rPr>
+                <w:rStyle w:val="Hyperlnk"/>
+                <w:noProof/>
+              </w:rPr>
               <w:t>Obligatoriska kontrakt</w:t>
             </w:r>
             <w:r>
@@ -2027,7 +2281,7 @@
                 <w:noProof/>
                 <w:webHidden/>
               </w:rPr>
-              <w:instrText xml:space="preserve"> PAGEREF _Toc383615467 \h </w:instrText>
+              <w:instrText xml:space="preserve"> PAGEREF _Toc398561255 \h </w:instrText>
             </w:r>
             <w:r>
               <w:rPr>
@@ -2072,7 +2326,7 @@
               <w:lang w:eastAsia="sv-SE"/>
             </w:rPr>
           </w:pPr>
-          <w:hyperlink w:anchor="_Toc383615468" w:history="1">
+          <w:hyperlink w:anchor="_Toc398561256" w:history="1">
             <w:r>
               <w:rPr>
                 <w:rStyle w:val="Hyperlnk"/>
@@ -2115,7 +2369,7 @@
                 <w:noProof/>
                 <w:webHidden/>
               </w:rPr>
-              <w:instrText xml:space="preserve"> PAGEREF _Toc383615468 \h </w:instrText>
+              <w:instrText xml:space="preserve"> PAGEREF _Toc398561256 \h </w:instrText>
             </w:r>
             <w:r>
               <w:rPr>
@@ -2160,7 +2414,7 @@
               <w:lang w:eastAsia="sv-SE"/>
             </w:rPr>
           </w:pPr>
-          <w:hyperlink w:anchor="_Toc383615469" w:history="1">
+          <w:hyperlink w:anchor="_Toc398561257" w:history="1">
             <w:r>
               <w:rPr>
                 <w:rStyle w:val="Hyperlnk"/>
@@ -2203,7 +2457,7 @@
                 <w:noProof/>
                 <w:webHidden/>
               </w:rPr>
-              <w:instrText xml:space="preserve"> PAGEREF _Toc383615469 \h </w:instrText>
+              <w:instrText xml:space="preserve"> PAGEREF _Toc398561257 \h </w:instrText>
             </w:r>
             <w:r>
               <w:rPr>
@@ -2248,7 +2502,7 @@
               <w:lang w:eastAsia="sv-SE"/>
             </w:rPr>
           </w:pPr>
-          <w:hyperlink w:anchor="_Toc383615470" w:history="1">
+          <w:hyperlink w:anchor="_Toc398561258" w:history="1">
             <w:r>
               <w:rPr>
                 <w:rStyle w:val="Hyperlnk"/>
@@ -2291,7 +2545,7 @@
                 <w:noProof/>
                 <w:webHidden/>
               </w:rPr>
-              <w:instrText xml:space="preserve"> PAGEREF _Toc383615470 \h </w:instrText>
+              <w:instrText xml:space="preserve"> PAGEREF _Toc398561258 \h </w:instrText>
             </w:r>
             <w:r>
               <w:rPr>
@@ -2336,7 +2590,7 @@
               <w:lang w:eastAsia="sv-SE"/>
             </w:rPr>
           </w:pPr>
-          <w:hyperlink w:anchor="_Toc383615471" w:history="1">
+          <w:hyperlink w:anchor="_Toc398561259" w:history="1">
             <w:r>
               <w:rPr>
                 <w:rStyle w:val="Hyperlnk"/>
@@ -2379,7 +2633,7 @@
                 <w:noProof/>
                 <w:webHidden/>
               </w:rPr>
-              <w:instrText xml:space="preserve"> PAGEREF _Toc383615471 \h </w:instrText>
+              <w:instrText xml:space="preserve"> PAGEREF _Toc398561259 \h </w:instrText>
             </w:r>
             <w:r>
               <w:rPr>
@@ -2424,7 +2678,7 @@
               <w:lang w:eastAsia="sv-SE"/>
             </w:rPr>
           </w:pPr>
-          <w:hyperlink w:anchor="_Toc383615472" w:history="1">
+          <w:hyperlink w:anchor="_Toc398561260" w:history="1">
             <w:r>
               <w:rPr>
                 <w:rStyle w:val="Hyperlnk"/>
@@ -2467,7 +2721,7 @@
                 <w:noProof/>
                 <w:webHidden/>
               </w:rPr>
-              <w:instrText xml:space="preserve"> PAGEREF _Toc383615472 \h </w:instrText>
+              <w:instrText xml:space="preserve"> PAGEREF _Toc398561260 \h </w:instrText>
             </w:r>
             <w:r>
               <w:rPr>
@@ -2512,7 +2766,7 @@
               <w:lang w:eastAsia="sv-SE"/>
             </w:rPr>
           </w:pPr>
-          <w:hyperlink w:anchor="_Toc383615473" w:history="1">
+          <w:hyperlink w:anchor="_Toc398561261" w:history="1">
             <w:r>
               <w:rPr>
                 <w:rStyle w:val="Hyperlnk"/>
@@ -2555,7 +2809,7 @@
                 <w:noProof/>
                 <w:webHidden/>
               </w:rPr>
-              <w:instrText xml:space="preserve"> PAGEREF _Toc383615473 \h </w:instrText>
+              <w:instrText xml:space="preserve"> PAGEREF _Toc398561261 \h </w:instrText>
             </w:r>
             <w:r>
               <w:rPr>
@@ -2600,7 +2854,7 @@
               <w:lang w:eastAsia="sv-SE"/>
             </w:rPr>
           </w:pPr>
-          <w:hyperlink w:anchor="_Toc383615474" w:history="1">
+          <w:hyperlink w:anchor="_Toc398561262" w:history="1">
             <w:r>
               <w:rPr>
                 <w:rStyle w:val="Hyperlnk"/>
@@ -2643,7 +2897,7 @@
                 <w:noProof/>
                 <w:webHidden/>
               </w:rPr>
-              <w:instrText xml:space="preserve"> PAGEREF _Toc383615474 \h </w:instrText>
+              <w:instrText xml:space="preserve"> PAGEREF _Toc398561262 \h </w:instrText>
             </w:r>
             <w:r>
               <w:rPr>
@@ -2688,7 +2942,7 @@
               <w:lang w:eastAsia="sv-SE"/>
             </w:rPr>
           </w:pPr>
-          <w:hyperlink w:anchor="_Toc383615475" w:history="1">
+          <w:hyperlink w:anchor="_Toc398561263" w:history="1">
             <w:r>
               <w:rPr>
                 <w:rStyle w:val="Hyperlnk"/>
@@ -2731,7 +2985,7 @@
                 <w:noProof/>
                 <w:webHidden/>
               </w:rPr>
-              <w:instrText xml:space="preserve"> PAGEREF _Toc383615475 \h </w:instrText>
+              <w:instrText xml:space="preserve"> PAGEREF _Toc398561263 \h </w:instrText>
             </w:r>
             <w:r>
               <w:rPr>
@@ -2776,7 +3030,7 @@
               <w:lang w:eastAsia="sv-SE"/>
             </w:rPr>
           </w:pPr>
-          <w:hyperlink w:anchor="_Toc383615476" w:history="1">
+          <w:hyperlink w:anchor="_Toc398561264" w:history="1">
             <w:r>
               <w:rPr>
                 <w:rStyle w:val="Hyperlnk"/>
@@ -2819,7 +3073,7 @@
                 <w:noProof/>
                 <w:webHidden/>
               </w:rPr>
-              <w:instrText xml:space="preserve"> PAGEREF _Toc383615476 \h </w:instrText>
+              <w:instrText xml:space="preserve"> PAGEREF _Toc398561264 \h </w:instrText>
             </w:r>
             <w:r>
               <w:rPr>
@@ -2864,7 +3118,7 @@
               <w:lang w:eastAsia="sv-SE"/>
             </w:rPr>
           </w:pPr>
-          <w:hyperlink w:anchor="_Toc383615477" w:history="1">
+          <w:hyperlink w:anchor="_Toc398561265" w:history="1">
             <w:r>
               <w:rPr>
                 <w:rStyle w:val="Hyperlnk"/>
@@ -2907,7 +3161,7 @@
                 <w:noProof/>
                 <w:webHidden/>
               </w:rPr>
-              <w:instrText xml:space="preserve"> PAGEREF _Toc383615477 \h </w:instrText>
+              <w:instrText xml:space="preserve"> PAGEREF _Toc398561265 \h </w:instrText>
             </w:r>
             <w:r>
               <w:rPr>
@@ -2952,7 +3206,7 @@
               <w:lang w:eastAsia="sv-SE"/>
             </w:rPr>
           </w:pPr>
-          <w:hyperlink w:anchor="_Toc383615478" w:history="1">
+          <w:hyperlink w:anchor="_Toc398561266" w:history="1">
             <w:r>
               <w:rPr>
                 <w:rStyle w:val="Hyperlnk"/>
@@ -2995,7 +3249,7 @@
                 <w:noProof/>
                 <w:webHidden/>
               </w:rPr>
-              <w:instrText xml:space="preserve"> PAGEREF _Toc383615478 \h </w:instrText>
+              <w:instrText xml:space="preserve"> PAGEREF _Toc398561266 \h </w:instrText>
             </w:r>
             <w:r>
               <w:rPr>
@@ -3040,7 +3294,7 @@
               <w:lang w:eastAsia="sv-SE"/>
             </w:rPr>
           </w:pPr>
-          <w:hyperlink w:anchor="_Toc383615479" w:history="1">
+          <w:hyperlink w:anchor="_Toc398561267" w:history="1">
             <w:r>
               <w:rPr>
                 <w:rStyle w:val="Hyperlnk"/>
@@ -3083,7 +3337,7 @@
                 <w:noProof/>
                 <w:webHidden/>
               </w:rPr>
-              <w:instrText xml:space="preserve"> PAGEREF _Toc383615479 \h </w:instrText>
+              <w:instrText xml:space="preserve"> PAGEREF _Toc398561267 \h </w:instrText>
             </w:r>
             <w:r>
               <w:rPr>
@@ -3128,7 +3382,7 @@
               <w:lang w:eastAsia="sv-SE"/>
             </w:rPr>
           </w:pPr>
-          <w:hyperlink w:anchor="_Toc383615480" w:history="1">
+          <w:hyperlink w:anchor="_Toc398561268" w:history="1">
             <w:r>
               <w:rPr>
                 <w:rStyle w:val="Hyperlnk"/>
@@ -3171,7 +3425,7 @@
                 <w:noProof/>
                 <w:webHidden/>
               </w:rPr>
-              <w:instrText xml:space="preserve"> PAGEREF _Toc383615480 \h </w:instrText>
+              <w:instrText xml:space="preserve"> PAGEREF _Toc398561268 \h </w:instrText>
             </w:r>
             <w:r>
               <w:rPr>
@@ -3216,7 +3470,7 @@
               <w:lang w:eastAsia="sv-SE"/>
             </w:rPr>
           </w:pPr>
-          <w:hyperlink w:anchor="_Toc383615481" w:history="1">
+          <w:hyperlink w:anchor="_Toc398561269" w:history="1">
             <w:r>
               <w:rPr>
                 <w:rStyle w:val="Hyperlnk"/>
@@ -3259,7 +3513,7 @@
                 <w:noProof/>
                 <w:webHidden/>
               </w:rPr>
-              <w:instrText xml:space="preserve"> PAGEREF _Toc383615481 \h </w:instrText>
+              <w:instrText xml:space="preserve"> PAGEREF _Toc398561269 \h </w:instrText>
             </w:r>
             <w:r>
               <w:rPr>
@@ -3304,7 +3558,7 @@
               <w:lang w:eastAsia="sv-SE"/>
             </w:rPr>
           </w:pPr>
-          <w:hyperlink w:anchor="_Toc383615482" w:history="1">
+          <w:hyperlink w:anchor="_Toc398561270" w:history="1">
             <w:r>
               <w:rPr>
                 <w:rStyle w:val="Hyperlnk"/>
@@ -3347,7 +3601,7 @@
                 <w:noProof/>
                 <w:webHidden/>
               </w:rPr>
-              <w:instrText xml:space="preserve"> PAGEREF _Toc383615482 \h </w:instrText>
+              <w:instrText xml:space="preserve"> PAGEREF _Toc398561270 \h </w:instrText>
             </w:r>
             <w:r>
               <w:rPr>
@@ -3392,7 +3646,7 @@
               <w:lang w:eastAsia="sv-SE"/>
             </w:rPr>
           </w:pPr>
-          <w:hyperlink w:anchor="_Toc383615483" w:history="1">
+          <w:hyperlink w:anchor="_Toc398561271" w:history="1">
             <w:r>
               <w:rPr>
                 <w:rStyle w:val="Hyperlnk"/>
@@ -3435,7 +3689,7 @@
                 <w:noProof/>
                 <w:webHidden/>
               </w:rPr>
-              <w:instrText xml:space="preserve"> PAGEREF _Toc383615483 \h </w:instrText>
+              <w:instrText xml:space="preserve"> PAGEREF _Toc398561271 \h </w:instrText>
             </w:r>
             <w:r>
               <w:rPr>
@@ -3480,7 +3734,7 @@
               <w:lang w:eastAsia="sv-SE"/>
             </w:rPr>
           </w:pPr>
-          <w:hyperlink w:anchor="_Toc383615484" w:history="1">
+          <w:hyperlink w:anchor="_Toc398561272" w:history="1">
             <w:r>
               <w:rPr>
                 <w:rStyle w:val="Hyperlnk"/>
@@ -3523,7 +3777,7 @@
                 <w:noProof/>
                 <w:webHidden/>
               </w:rPr>
-              <w:instrText xml:space="preserve"> PAGEREF _Toc383615484 \h </w:instrText>
+              <w:instrText xml:space="preserve"> PAGEREF _Toc398561272 \h </w:instrText>
             </w:r>
             <w:r>
               <w:rPr>
@@ -3568,7 +3822,7 @@
               <w:lang w:eastAsia="sv-SE"/>
             </w:rPr>
           </w:pPr>
-          <w:hyperlink w:anchor="_Toc383615485" w:history="1">
+          <w:hyperlink w:anchor="_Toc398561273" w:history="1">
             <w:r>
               <w:rPr>
                 <w:rStyle w:val="Hyperlnk"/>
@@ -3611,7 +3865,7 @@
                 <w:noProof/>
                 <w:webHidden/>
               </w:rPr>
-              <w:instrText xml:space="preserve"> PAGEREF _Toc383615485 \h </w:instrText>
+              <w:instrText xml:space="preserve"> PAGEREF _Toc398561273 \h </w:instrText>
             </w:r>
             <w:r>
               <w:rPr>
@@ -3656,7 +3910,7 @@
               <w:lang w:eastAsia="sv-SE"/>
             </w:rPr>
           </w:pPr>
-          <w:hyperlink w:anchor="_Toc383615486" w:history="1">
+          <w:hyperlink w:anchor="_Toc398561274" w:history="1">
             <w:r>
               <w:rPr>
                 <w:rStyle w:val="Hyperlnk"/>
@@ -3699,7 +3953,7 @@
                 <w:noProof/>
                 <w:webHidden/>
               </w:rPr>
-              <w:instrText xml:space="preserve"> PAGEREF _Toc383615486 \h </w:instrText>
+              <w:instrText xml:space="preserve"> PAGEREF _Toc398561274 \h </w:instrText>
             </w:r>
             <w:r>
               <w:rPr>
@@ -3744,7 +3998,7 @@
               <w:lang w:eastAsia="sv-SE"/>
             </w:rPr>
           </w:pPr>
-          <w:hyperlink w:anchor="_Toc383615487" w:history="1">
+          <w:hyperlink w:anchor="_Toc398561275" w:history="1">
             <w:r>
               <w:rPr>
                 <w:rStyle w:val="Hyperlnk"/>
@@ -3787,7 +4041,7 @@
                 <w:noProof/>
                 <w:webHidden/>
               </w:rPr>
-              <w:instrText xml:space="preserve"> PAGEREF _Toc383615487 \h </w:instrText>
+              <w:instrText xml:space="preserve"> PAGEREF _Toc398561275 \h </w:instrText>
             </w:r>
             <w:r>
               <w:rPr>
@@ -3832,7 +4086,7 @@
               <w:lang w:eastAsia="sv-SE"/>
             </w:rPr>
           </w:pPr>
-          <w:hyperlink w:anchor="_Toc383615488" w:history="1">
+          <w:hyperlink w:anchor="_Toc398561276" w:history="1">
             <w:r>
               <w:rPr>
                 <w:rStyle w:val="Hyperlnk"/>
@@ -3875,7 +4129,7 @@
                 <w:noProof/>
                 <w:webHidden/>
               </w:rPr>
-              <w:instrText xml:space="preserve"> PAGEREF _Toc383615488 \h </w:instrText>
+              <w:instrText xml:space="preserve"> PAGEREF _Toc398561276 \h </w:instrText>
             </w:r>
             <w:r>
               <w:rPr>
@@ -3920,7 +4174,7 @@
               <w:lang w:eastAsia="sv-SE"/>
             </w:rPr>
           </w:pPr>
-          <w:hyperlink w:anchor="_Toc383615489" w:history="1">
+          <w:hyperlink w:anchor="_Toc398561277" w:history="1">
             <w:r>
               <w:rPr>
                 <w:rStyle w:val="Hyperlnk"/>
@@ -3963,7 +4217,7 @@
                 <w:noProof/>
                 <w:webHidden/>
               </w:rPr>
-              <w:instrText xml:space="preserve"> PAGEREF _Toc383615489 \h </w:instrText>
+              <w:instrText xml:space="preserve"> PAGEREF _Toc398561277 \h </w:instrText>
             </w:r>
             <w:r>
               <w:rPr>
@@ -4008,7 +4262,7 @@
               <w:lang w:eastAsia="sv-SE"/>
             </w:rPr>
           </w:pPr>
-          <w:hyperlink w:anchor="_Toc383615490" w:history="1">
+          <w:hyperlink w:anchor="_Toc398561278" w:history="1">
             <w:r>
               <w:rPr>
                 <w:rStyle w:val="Hyperlnk"/>
@@ -4051,7 +4305,7 @@
                 <w:noProof/>
                 <w:webHidden/>
               </w:rPr>
-              <w:instrText xml:space="preserve"> PAGEREF _Toc383615490 \h </w:instrText>
+              <w:instrText xml:space="preserve"> PAGEREF _Toc398561278 \h </w:instrText>
             </w:r>
             <w:r>
               <w:rPr>
@@ -4096,7 +4350,7 @@
               <w:lang w:eastAsia="sv-SE"/>
             </w:rPr>
           </w:pPr>
-          <w:hyperlink w:anchor="_Toc383615491" w:history="1">
+          <w:hyperlink w:anchor="_Toc398561279" w:history="1">
             <w:r>
               <w:rPr>
                 <w:rStyle w:val="Hyperlnk"/>
@@ -4139,7 +4393,7 @@
                 <w:noProof/>
                 <w:webHidden/>
               </w:rPr>
-              <w:instrText xml:space="preserve"> PAGEREF _Toc383615491 \h </w:instrText>
+              <w:instrText xml:space="preserve"> PAGEREF _Toc398561279 \h </w:instrText>
             </w:r>
             <w:r>
               <w:rPr>
@@ -4184,7 +4438,7 @@
               <w:lang w:eastAsia="sv-SE"/>
             </w:rPr>
           </w:pPr>
-          <w:hyperlink w:anchor="_Toc383615492" w:history="1">
+          <w:hyperlink w:anchor="_Toc398561280" w:history="1">
             <w:r>
               <w:rPr>
                 <w:rStyle w:val="Hyperlnk"/>
@@ -4227,7 +4481,7 @@
                 <w:noProof/>
                 <w:webHidden/>
               </w:rPr>
-              <w:instrText xml:space="preserve"> PAGEREF _Toc383615492 \h </w:instrText>
+              <w:instrText xml:space="preserve"> PAGEREF _Toc398561280 \h </w:instrText>
             </w:r>
             <w:r>
               <w:rPr>
@@ -4272,7 +4526,7 @@
               <w:lang w:eastAsia="sv-SE"/>
             </w:rPr>
           </w:pPr>
-          <w:hyperlink w:anchor="_Toc383615493" w:history="1">
+          <w:hyperlink w:anchor="_Toc398561281" w:history="1">
             <w:r>
               <w:rPr>
                 <w:rStyle w:val="Hyperlnk"/>
@@ -4315,7 +4569,7 @@
                 <w:noProof/>
                 <w:webHidden/>
               </w:rPr>
-              <w:instrText xml:space="preserve"> PAGEREF _Toc383615493 \h </w:instrText>
+              <w:instrText xml:space="preserve"> PAGEREF _Toc398561281 \h </w:instrText>
             </w:r>
             <w:r>
               <w:rPr>
@@ -4360,7 +4614,7 @@
               <w:lang w:eastAsia="sv-SE"/>
             </w:rPr>
           </w:pPr>
-          <w:hyperlink w:anchor="_Toc383615494" w:history="1">
+          <w:hyperlink w:anchor="_Toc398561282" w:history="1">
             <w:r>
               <w:rPr>
                 <w:rStyle w:val="Hyperlnk"/>
@@ -4403,7 +4657,7 @@
                 <w:noProof/>
                 <w:webHidden/>
               </w:rPr>
-              <w:instrText xml:space="preserve"> PAGEREF _Toc383615494 \h </w:instrText>
+              <w:instrText xml:space="preserve"> PAGEREF _Toc398561282 \h </w:instrText>
             </w:r>
             <w:r>
               <w:rPr>
@@ -4448,7 +4702,7 @@
               <w:lang w:eastAsia="sv-SE"/>
             </w:rPr>
           </w:pPr>
-          <w:hyperlink w:anchor="_Toc383615495" w:history="1">
+          <w:hyperlink w:anchor="_Toc398561283" w:history="1">
             <w:r>
               <w:rPr>
                 <w:rStyle w:val="Hyperlnk"/>
@@ -4491,7 +4745,7 @@
                 <w:noProof/>
                 <w:webHidden/>
               </w:rPr>
-              <w:instrText xml:space="preserve"> PAGEREF _Toc383615495 \h </w:instrText>
+              <w:instrText xml:space="preserve"> PAGEREF _Toc398561283 \h </w:instrText>
             </w:r>
             <w:r>
               <w:rPr>
@@ -4536,7 +4790,7 @@
               <w:lang w:eastAsia="sv-SE"/>
             </w:rPr>
           </w:pPr>
-          <w:hyperlink w:anchor="_Toc383615496" w:history="1">
+          <w:hyperlink w:anchor="_Toc398561284" w:history="1">
             <w:r>
               <w:rPr>
                 <w:rStyle w:val="Hyperlnk"/>
@@ -4579,7 +4833,7 @@
                 <w:noProof/>
                 <w:webHidden/>
               </w:rPr>
-              <w:instrText xml:space="preserve"> PAGEREF _Toc383615496 \h </w:instrText>
+              <w:instrText xml:space="preserve"> PAGEREF _Toc398561284 \h </w:instrText>
             </w:r>
             <w:r>
               <w:rPr>
@@ -4624,7 +4878,7 @@
               <w:lang w:eastAsia="sv-SE"/>
             </w:rPr>
           </w:pPr>
-          <w:hyperlink w:anchor="_Toc383615497" w:history="1">
+          <w:hyperlink w:anchor="_Toc398561285" w:history="1">
             <w:r>
               <w:rPr>
                 <w:rStyle w:val="Hyperlnk"/>
@@ -4667,7 +4921,7 @@
                 <w:noProof/>
                 <w:webHidden/>
               </w:rPr>
-              <w:instrText xml:space="preserve"> PAGEREF _Toc383615497 \h </w:instrText>
+              <w:instrText xml:space="preserve"> PAGEREF _Toc398561285 \h </w:instrText>
             </w:r>
             <w:r>
               <w:rPr>
@@ -4712,7 +4966,7 @@
               <w:lang w:eastAsia="sv-SE"/>
             </w:rPr>
           </w:pPr>
-          <w:hyperlink w:anchor="_Toc383615498" w:history="1">
+          <w:hyperlink w:anchor="_Toc398561286" w:history="1">
             <w:r>
               <w:rPr>
                 <w:rStyle w:val="Hyperlnk"/>
@@ -4755,7 +5009,7 @@
                 <w:noProof/>
                 <w:webHidden/>
               </w:rPr>
-              <w:instrText xml:space="preserve"> PAGEREF _Toc383615498 \h </w:instrText>
+              <w:instrText xml:space="preserve"> PAGEREF _Toc398561286 \h </w:instrText>
             </w:r>
             <w:r>
               <w:rPr>
@@ -4800,7 +5054,7 @@
               <w:lang w:eastAsia="sv-SE"/>
             </w:rPr>
           </w:pPr>
-          <w:hyperlink w:anchor="_Toc383615499" w:history="1">
+          <w:hyperlink w:anchor="_Toc398561287" w:history="1">
             <w:r>
               <w:rPr>
                 <w:rStyle w:val="Hyperlnk"/>
@@ -4843,7 +5097,7 @@
                 <w:noProof/>
                 <w:webHidden/>
               </w:rPr>
-              <w:instrText xml:space="preserve"> PAGEREF _Toc383615499 \h </w:instrText>
+              <w:instrText xml:space="preserve"> PAGEREF _Toc398561287 \h </w:instrText>
             </w:r>
             <w:r>
               <w:rPr>
@@ -4888,7 +5142,7 @@
               <w:lang w:eastAsia="sv-SE"/>
             </w:rPr>
           </w:pPr>
-          <w:hyperlink w:anchor="_Toc383615500" w:history="1">
+          <w:hyperlink w:anchor="_Toc398561288" w:history="1">
             <w:r>
               <w:rPr>
                 <w:rStyle w:val="Hyperlnk"/>
@@ -4931,7 +5185,7 @@
                 <w:noProof/>
                 <w:webHidden/>
               </w:rPr>
-              <w:instrText xml:space="preserve"> PAGEREF _Toc383615500 \h </w:instrText>
+              <w:instrText xml:space="preserve"> PAGEREF _Toc398561288 \h </w:instrText>
             </w:r>
             <w:r>
               <w:rPr>
@@ -4976,7 +5230,7 @@
               <w:lang w:eastAsia="sv-SE"/>
             </w:rPr>
           </w:pPr>
-          <w:hyperlink w:anchor="_Toc383615501" w:history="1">
+          <w:hyperlink w:anchor="_Toc398561289" w:history="1">
             <w:r>
               <w:rPr>
                 <w:rStyle w:val="Hyperlnk"/>
@@ -5019,7 +5273,7 @@
                 <w:noProof/>
                 <w:webHidden/>
               </w:rPr>
-              <w:instrText xml:space="preserve"> PAGEREF _Toc383615501 \h </w:instrText>
+              <w:instrText xml:space="preserve"> PAGEREF _Toc398561289 \h </w:instrText>
             </w:r>
             <w:r>
               <w:rPr>
@@ -5064,7 +5318,7 @@
               <w:lang w:eastAsia="sv-SE"/>
             </w:rPr>
           </w:pPr>
-          <w:hyperlink w:anchor="_Toc383615502" w:history="1">
+          <w:hyperlink w:anchor="_Toc398561290" w:history="1">
             <w:r>
               <w:rPr>
                 <w:rStyle w:val="Hyperlnk"/>
@@ -5107,7 +5361,7 @@
                 <w:noProof/>
                 <w:webHidden/>
               </w:rPr>
-              <w:instrText xml:space="preserve"> PAGEREF _Toc383615502 \h </w:instrText>
+              <w:instrText xml:space="preserve"> PAGEREF _Toc398561290 \h </w:instrText>
             </w:r>
             <w:r>
               <w:rPr>
@@ -5152,7 +5406,7 @@
               <w:lang w:eastAsia="sv-SE"/>
             </w:rPr>
           </w:pPr>
-          <w:hyperlink w:anchor="_Toc383615503" w:history="1">
+          <w:hyperlink w:anchor="_Toc398561291" w:history="1">
             <w:r>
               <w:rPr>
                 <w:rStyle w:val="Hyperlnk"/>
@@ -5195,7 +5449,7 @@
                 <w:noProof/>
                 <w:webHidden/>
               </w:rPr>
-              <w:instrText xml:space="preserve"> PAGEREF _Toc383615503 \h </w:instrText>
+              <w:instrText xml:space="preserve"> PAGEREF _Toc398561291 \h </w:instrText>
             </w:r>
             <w:r>
               <w:rPr>
@@ -5240,7 +5494,7 @@
               <w:lang w:eastAsia="sv-SE"/>
             </w:rPr>
           </w:pPr>
-          <w:hyperlink w:anchor="_Toc383615504" w:history="1">
+          <w:hyperlink w:anchor="_Toc398561292" w:history="1">
             <w:r>
               <w:rPr>
                 <w:rStyle w:val="Hyperlnk"/>
@@ -5283,7 +5537,7 @@
                 <w:noProof/>
                 <w:webHidden/>
               </w:rPr>
-              <w:instrText xml:space="preserve"> PAGEREF _Toc383615504 \h </w:instrText>
+              <w:instrText xml:space="preserve"> PAGEREF _Toc398561292 \h </w:instrText>
             </w:r>
             <w:r>
               <w:rPr>
@@ -5328,7 +5582,7 @@
               <w:lang w:eastAsia="sv-SE"/>
             </w:rPr>
           </w:pPr>
-          <w:hyperlink w:anchor="_Toc383615505" w:history="1">
+          <w:hyperlink w:anchor="_Toc398561293" w:history="1">
             <w:r>
               <w:rPr>
                 <w:rStyle w:val="Hyperlnk"/>
@@ -5371,7 +5625,7 @@
                 <w:noProof/>
                 <w:webHidden/>
               </w:rPr>
-              <w:instrText xml:space="preserve"> PAGEREF _Toc383615505 \h </w:instrText>
+              <w:instrText xml:space="preserve"> PAGEREF _Toc398561293 \h </w:instrText>
             </w:r>
             <w:r>
               <w:rPr>
@@ -5416,7 +5670,7 @@
               <w:lang w:eastAsia="sv-SE"/>
             </w:rPr>
           </w:pPr>
-          <w:hyperlink w:anchor="_Toc383615506" w:history="1">
+          <w:hyperlink w:anchor="_Toc398561294" w:history="1">
             <w:r>
               <w:rPr>
                 <w:rStyle w:val="Hyperlnk"/>
@@ -5459,7 +5713,7 @@
                 <w:noProof/>
                 <w:webHidden/>
               </w:rPr>
-              <w:instrText xml:space="preserve"> PAGEREF _Toc383615506 \h </w:instrText>
+              <w:instrText xml:space="preserve"> PAGEREF _Toc398561294 \h </w:instrText>
             </w:r>
             <w:r>
               <w:rPr>
@@ -5504,7 +5758,7 @@
               <w:lang w:eastAsia="sv-SE"/>
             </w:rPr>
           </w:pPr>
-          <w:hyperlink w:anchor="_Toc383615507" w:history="1">
+          <w:hyperlink w:anchor="_Toc398561295" w:history="1">
             <w:r>
               <w:rPr>
                 <w:rStyle w:val="Hyperlnk"/>
@@ -5547,7 +5801,7 @@
                 <w:noProof/>
                 <w:webHidden/>
               </w:rPr>
-              <w:instrText xml:space="preserve"> PAGEREF _Toc383615507 \h </w:instrText>
+              <w:instrText xml:space="preserve"> PAGEREF _Toc398561295 \h </w:instrText>
             </w:r>
             <w:r>
               <w:rPr>
@@ -5592,7 +5846,7 @@
               <w:lang w:eastAsia="sv-SE"/>
             </w:rPr>
           </w:pPr>
-          <w:hyperlink w:anchor="_Toc383615508" w:history="1">
+          <w:hyperlink w:anchor="_Toc398561296" w:history="1">
             <w:r>
               <w:rPr>
                 <w:rStyle w:val="Hyperlnk"/>
@@ -5635,7 +5889,7 @@
                 <w:noProof/>
                 <w:webHidden/>
               </w:rPr>
-              <w:instrText xml:space="preserve"> PAGEREF _Toc383615508 \h </w:instrText>
+              <w:instrText xml:space="preserve"> PAGEREF _Toc398561296 \h </w:instrText>
             </w:r>
             <w:r>
               <w:rPr>
@@ -5680,7 +5934,7 @@
               <w:lang w:eastAsia="sv-SE"/>
             </w:rPr>
           </w:pPr>
-          <w:hyperlink w:anchor="_Toc383615509" w:history="1">
+          <w:hyperlink w:anchor="_Toc398561297" w:history="1">
             <w:r>
               <w:rPr>
                 <w:rStyle w:val="Hyperlnk"/>
@@ -5723,7 +5977,7 @@
                 <w:noProof/>
                 <w:webHidden/>
               </w:rPr>
-              <w:instrText xml:space="preserve"> PAGEREF _Toc383615509 \h </w:instrText>
+              <w:instrText xml:space="preserve"> PAGEREF _Toc398561297 \h </w:instrText>
             </w:r>
             <w:r>
               <w:rPr>
@@ -5768,7 +6022,7 @@
               <w:lang w:eastAsia="sv-SE"/>
             </w:rPr>
           </w:pPr>
-          <w:hyperlink w:anchor="_Toc383615510" w:history="1">
+          <w:hyperlink w:anchor="_Toc398561298" w:history="1">
             <w:r>
               <w:rPr>
                 <w:rStyle w:val="Hyperlnk"/>
@@ -5811,7 +6065,7 @@
                 <w:noProof/>
                 <w:webHidden/>
               </w:rPr>
-              <w:instrText xml:space="preserve"> PAGEREF _Toc383615510 \h </w:instrText>
+              <w:instrText xml:space="preserve"> PAGEREF _Toc398561298 \h </w:instrText>
             </w:r>
             <w:r>
               <w:rPr>
@@ -5856,7 +6110,7 @@
               <w:lang w:eastAsia="sv-SE"/>
             </w:rPr>
           </w:pPr>
-          <w:hyperlink w:anchor="_Toc383615511" w:history="1">
+          <w:hyperlink w:anchor="_Toc398561299" w:history="1">
             <w:r>
               <w:rPr>
                 <w:rStyle w:val="Hyperlnk"/>
@@ -5899,7 +6153,7 @@
                 <w:noProof/>
                 <w:webHidden/>
               </w:rPr>
-              <w:instrText xml:space="preserve"> PAGEREF _Toc383615511 \h </w:instrText>
+              <w:instrText xml:space="preserve"> PAGEREF _Toc398561299 \h </w:instrText>
             </w:r>
             <w:r>
               <w:rPr>
@@ -5944,7 +6198,7 @@
               <w:lang w:eastAsia="sv-SE"/>
             </w:rPr>
           </w:pPr>
-          <w:hyperlink w:anchor="_Toc383615512" w:history="1">
+          <w:hyperlink w:anchor="_Toc398561300" w:history="1">
             <w:r>
               <w:rPr>
                 <w:rStyle w:val="Hyperlnk"/>
@@ -5987,7 +6241,7 @@
                 <w:noProof/>
                 <w:webHidden/>
               </w:rPr>
-              <w:instrText xml:space="preserve"> PAGEREF _Toc383615512 \h </w:instrText>
+              <w:instrText xml:space="preserve"> PAGEREF _Toc398561300 \h </w:instrText>
             </w:r>
             <w:r>
               <w:rPr>
@@ -6020,7 +6274,6 @@
         </w:p>
         <w:p>
           <w:r>
-            <w:lastRenderedPageBreak/>
             <w:fldChar w:fldCharType="end"/>
           </w:r>
         </w:p>
@@ -6229,7 +6482,25 @@
           </w:tcPr>
           <w:p>
             <w:r>
-              <w:t xml:space="preserve">RIV-TA 2.1 version utgående från Infektionsverktygets tjänstekontraktsbeskrivningar (processdevelopment:infections v1.0.0) för Registreringstjänster (utgåva P1.7), Deletetjänster (utgåva P1.3) och Anslutningsinstruktion (utgåva P1.8), </w:t>
+              <w:t>RIV-TA 2.1 version utgående från Infektionsverktygets tjänstekontraktsbeskrivningar (</w:t>
+            </w:r>
+            <w:proofErr w:type="spellStart"/>
+            <w:proofErr w:type="gramStart"/>
+            <w:r>
+              <w:t>processdevelopment:infections</w:t>
+            </w:r>
+            <w:proofErr w:type="spellEnd"/>
+            <w:proofErr w:type="gramEnd"/>
+            <w:r>
+              <w:t xml:space="preserve"> v1.0.0) för Registreringstjänster (utgåva P1.7), </w:t>
+            </w:r>
+            <w:proofErr w:type="spellStart"/>
+            <w:r>
+              <w:t>Deletetjänster</w:t>
+            </w:r>
+            <w:proofErr w:type="spellEnd"/>
+            <w:r>
+              <w:t xml:space="preserve"> (utgåva P1.3) och Anslutningsinstruktion (utgåva P1.8), </w:t>
             </w:r>
           </w:p>
         </w:tc>
@@ -6288,8 +6559,85 @@
               <w:t>Vidare</w:t>
             </w:r>
             <w:r>
-              <w:t xml:space="preserve"> redigering baserat på bruk av nya normerade gemensamma datyper, IV:s specifika behov samt notering om möjligheten att använda grunddatatjänster som tas fram inom ramen för NPDI/NKRR. Noterat principiella frågeställningar kring bruk av gemensamma typer, språk sve/eng på fält m m. Noterat alternativet att baseras IVs informationsbehov  på EI+getXXX istf process/delete TKn</w:t>
-            </w:r>
+              <w:t xml:space="preserve"> redigering baserat på bruk av nya normerade gemensamma </w:t>
+            </w:r>
+            <w:proofErr w:type="spellStart"/>
+            <w:r>
+              <w:t>datyper</w:t>
+            </w:r>
+            <w:proofErr w:type="spellEnd"/>
+            <w:r>
+              <w:t xml:space="preserve">, IV:s specifika behov samt notering om möjligheten att använda grunddatatjänster som tas fram inom ramen för NPDI/NKRR. Noterat principiella frågeställningar kring bruk av gemensamma typer, språk </w:t>
+            </w:r>
+            <w:proofErr w:type="spellStart"/>
+            <w:r>
+              <w:t>sve</w:t>
+            </w:r>
+            <w:proofErr w:type="spellEnd"/>
+            <w:r>
+              <w:t>/</w:t>
+            </w:r>
+            <w:proofErr w:type="spellStart"/>
+            <w:r>
+              <w:t>eng</w:t>
+            </w:r>
+            <w:proofErr w:type="spellEnd"/>
+            <w:r>
+              <w:t xml:space="preserve"> på fält m </w:t>
+            </w:r>
+            <w:proofErr w:type="spellStart"/>
+            <w:r>
+              <w:t>m</w:t>
+            </w:r>
+            <w:proofErr w:type="spellEnd"/>
+            <w:r>
+              <w:t xml:space="preserve">. Noterat alternativet att baseras </w:t>
+            </w:r>
+            <w:proofErr w:type="spellStart"/>
+            <w:r>
+              <w:t>IVs</w:t>
+            </w:r>
+            <w:proofErr w:type="spellEnd"/>
+            <w:r>
+              <w:t xml:space="preserve"> </w:t>
+            </w:r>
+            <w:proofErr w:type="gramStart"/>
+            <w:r>
+              <w:t>informationsbehov  på</w:t>
+            </w:r>
+            <w:proofErr w:type="gramEnd"/>
+            <w:r>
+              <w:t xml:space="preserve"> </w:t>
+            </w:r>
+            <w:proofErr w:type="spellStart"/>
+            <w:r>
+              <w:t>EI+getXXX</w:t>
+            </w:r>
+            <w:proofErr w:type="spellEnd"/>
+            <w:r>
+              <w:t xml:space="preserve"> </w:t>
+            </w:r>
+            <w:proofErr w:type="spellStart"/>
+            <w:r>
+              <w:t>istf</w:t>
+            </w:r>
+            <w:proofErr w:type="spellEnd"/>
+            <w:r>
+              <w:t xml:space="preserve"> process/</w:t>
+            </w:r>
+            <w:proofErr w:type="spellStart"/>
+            <w:r>
+              <w:t>delete</w:t>
+            </w:r>
+            <w:proofErr w:type="spellEnd"/>
+            <w:r>
+              <w:t xml:space="preserve"> </w:t>
+            </w:r>
+            <w:proofErr w:type="spellStart"/>
+            <w:r>
+              <w:t>TKn</w:t>
+            </w:r>
+            <w:proofErr w:type="spellEnd"/>
           </w:p>
         </w:tc>
         <w:tc>
@@ -6337,23 +6685,100 @@
           </w:tcPr>
           <w:p>
             <w:r>
-              <w:t xml:space="preserve">Ändrat fältnamn för TKna baserat på diskussion med IV-utvecklingsteamet för att ge ökad tydlighet. Stämt av informationsinnehållet. Förslag på nytt domännamn erhållet av Cehis men ej beslutat av Cehis. </w:t>
-            </w:r>
-          </w:p>
-          <w:p>
-            <w:r>
-              <w:t>Endast 5 kontrakt kvar i denna domän (ordinationsorsak, labbsvar samt radering av ordinationsorsak,ordination,labbsvar). IV använder istället även andra followup tjänster (”grunddatatjänster”).</w:t>
-            </w:r>
-          </w:p>
-          <w:p>
-            <w:r>
-              <w:t>Restnotering: Fält för angivande av plats (Location; se grunddatatjänsterna) övervägs om det skall adderas till kontraktet för ordinationsorsak.</w:t>
+              <w:t xml:space="preserve">Ändrat fältnamn för </w:t>
+            </w:r>
+            <w:proofErr w:type="spellStart"/>
+            <w:r>
+              <w:t>TKna</w:t>
+            </w:r>
+            <w:proofErr w:type="spellEnd"/>
+            <w:r>
+              <w:t xml:space="preserve"> baserat på diskussion med IV-utvecklingsteamet för att ge ökad tydlighet. Stämt av informationsinnehållet. Förslag på nytt domännamn erhållet av </w:t>
+            </w:r>
+            <w:proofErr w:type="spellStart"/>
+            <w:r>
+              <w:t>Cehis</w:t>
+            </w:r>
+            <w:proofErr w:type="spellEnd"/>
+            <w:r>
+              <w:t xml:space="preserve"> men </w:t>
+            </w:r>
+            <w:proofErr w:type="gramStart"/>
+            <w:r>
+              <w:t>ej</w:t>
+            </w:r>
+            <w:proofErr w:type="gramEnd"/>
+            <w:r>
+              <w:t xml:space="preserve"> beslutat av </w:t>
+            </w:r>
+            <w:proofErr w:type="spellStart"/>
+            <w:r>
+              <w:t>Cehis</w:t>
+            </w:r>
+            <w:proofErr w:type="spellEnd"/>
+            <w:r>
+              <w:t xml:space="preserve">. </w:t>
+            </w:r>
+          </w:p>
+          <w:p>
+            <w:r>
+              <w:t xml:space="preserve">Endast 5 kontrakt kvar i denna domän (ordinationsorsak, labbsvar samt radering av </w:t>
+            </w:r>
+            <w:proofErr w:type="spellStart"/>
+            <w:proofErr w:type="gramStart"/>
+            <w:r>
+              <w:t>ordinationsorsak,ordination</w:t>
+            </w:r>
+            <w:proofErr w:type="gramEnd"/>
+            <w:r>
+              <w:t>,labbsvar</w:t>
+            </w:r>
+            <w:proofErr w:type="spellEnd"/>
+            <w:r>
+              <w:t xml:space="preserve">). IV använder istället även andra </w:t>
+            </w:r>
+            <w:proofErr w:type="spellStart"/>
+            <w:r>
+              <w:t>followup</w:t>
+            </w:r>
+            <w:proofErr w:type="spellEnd"/>
+            <w:r>
+              <w:t xml:space="preserve"> tjänster (”grunddatatjänster”).</w:t>
+            </w:r>
+          </w:p>
+          <w:p>
+            <w:r>
+              <w:t>Restnotering: Fält för angivande av plats (</w:t>
+            </w:r>
+            <w:proofErr w:type="spellStart"/>
+            <w:r>
+              <w:t>Location</w:t>
+            </w:r>
+            <w:proofErr w:type="spellEnd"/>
+            <w:r>
+              <w:t>; se grunddatatjänsterna) övervägs om det skall adderas till kontraktet för ordinationsorsak.</w:t>
             </w:r>
           </w:p>
           <w:p/>
           <w:p>
             <w:r>
-              <w:t>Överlämnat till MattiasH för framtagande av MIMar samt resterande avsnitt enligt mallen.</w:t>
+              <w:t xml:space="preserve">Överlämnat till </w:t>
+            </w:r>
+            <w:proofErr w:type="spellStart"/>
+            <w:r>
+              <w:t>MattiasH</w:t>
+            </w:r>
+            <w:proofErr w:type="spellEnd"/>
+            <w:r>
+              <w:t xml:space="preserve"> för framtagande av </w:t>
+            </w:r>
+            <w:proofErr w:type="spellStart"/>
+            <w:r>
+              <w:t>MIMar</w:t>
+            </w:r>
+            <w:proofErr w:type="spellEnd"/>
+            <w:r>
+              <w:t xml:space="preserve"> samt resterande avsnitt enligt mallen.</w:t>
             </w:r>
           </w:p>
         </w:tc>
@@ -6412,7 +6837,15 @@
           </w:tcPr>
           <w:p>
             <w:r>
-              <w:t>Mattias Hörger, Mawell</w:t>
+              <w:t xml:space="preserve">Mattias </w:t>
+            </w:r>
+            <w:proofErr w:type="spellStart"/>
+            <w:r>
+              <w:t>Hörger</w:t>
+            </w:r>
+            <w:proofErr w:type="spellEnd"/>
+            <w:r>
+              <w:t>, Mawell</w:t>
             </w:r>
           </w:p>
         </w:tc>
@@ -6466,8 +6899,21 @@
           </w:p>
           <w:p>
             <w:r>
-              <w:t>Nya kontrakt: ProcessCareEncounter samt DeleteCareEncounter</w:t>
-            </w:r>
+              <w:t xml:space="preserve">Nya kontrakt: </w:t>
+            </w:r>
+            <w:proofErr w:type="spellStart"/>
+            <w:r>
+              <w:t>ProcessCareEncounter</w:t>
+            </w:r>
+            <w:proofErr w:type="spellEnd"/>
+            <w:r>
+              <w:t xml:space="preserve"> samt </w:t>
+            </w:r>
+            <w:proofErr w:type="spellStart"/>
+            <w:r>
+              <w:t>DeleteCareEncounter</w:t>
+            </w:r>
+            <w:proofErr w:type="spellEnd"/>
           </w:p>
         </w:tc>
         <w:tc>
@@ -6911,7 +7357,15 @@
               <w:pStyle w:val="TableText"/>
             </w:pPr>
             <w:r>
-              <w:t>Tjänstebeskrivning Infektionsverktyget, Deletetjänster P1.7 dnr 10/3152</w:t>
+              <w:t xml:space="preserve">Tjänstebeskrivning Infektionsverktyget, </w:t>
+            </w:r>
+            <w:proofErr w:type="spellStart"/>
+            <w:r>
+              <w:t>Deletetjänster</w:t>
+            </w:r>
+            <w:proofErr w:type="spellEnd"/>
+            <w:r>
+              <w:t xml:space="preserve"> P1.7 dnr 10/3152</w:t>
             </w:r>
           </w:p>
         </w:tc>
@@ -7015,6 +7469,8 @@
             <w:pPr>
               <w:pStyle w:val="TableText"/>
             </w:pPr>
+            <w:proofErr w:type="spellStart"/>
+            <w:proofErr w:type="gramStart"/>
             <w:r>
               <w:t>followup</w:t>
             </w:r>
@@ -7022,10 +7478,23 @@
               <w:t>:</w:t>
             </w:r>
             <w:r>
-              <w:t>processdevelopment:infections</w:t>
-            </w:r>
-            <w:r>
-              <w:t xml:space="preserve"> Arkitekturella beslut</w:t>
+              <w:t>processdevelopment</w:t>
+            </w:r>
+            <w:proofErr w:type="gramEnd"/>
+            <w:r>
+              <w:t>:infections</w:t>
+            </w:r>
+            <w:proofErr w:type="spellEnd"/>
+            <w:r>
+              <w:t xml:space="preserve"> </w:t>
+            </w:r>
+            <w:proofErr w:type="spellStart"/>
+            <w:r>
+              <w:t>Arkitekturella</w:t>
+            </w:r>
+            <w:proofErr w:type="spellEnd"/>
+            <w:r>
+              <w:t xml:space="preserve"> beslut</w:t>
             </w:r>
           </w:p>
         </w:tc>
@@ -7070,7 +7539,7 @@
         <w:pStyle w:val="Rubrik1"/>
       </w:pPr>
       <w:bookmarkStart w:id="8" w:name="_Toc357754843"/>
-      <w:bookmarkStart w:id="9" w:name="_Toc383615450"/>
+      <w:bookmarkStart w:id="9" w:name="_Toc398561236"/>
       <w:r>
         <w:lastRenderedPageBreak/>
         <w:t>Inledning</w:t>
@@ -7103,8 +7572,14 @@
           <w:numId w:val="35"/>
         </w:numPr>
       </w:pPr>
+      <w:proofErr w:type="spellStart"/>
+      <w:proofErr w:type="gramStart"/>
       <w:r>
-        <w:t>followup:processdevelopment:i</w:t>
+        <w:t>followup:processdevelopment</w:t>
+      </w:r>
+      <w:proofErr w:type="gramEnd"/>
+      <w:r>
+        <w:t>:i</w:t>
       </w:r>
       <w:r>
         <w:t>n</w:t>
@@ -7112,29 +7587,7 @@
       <w:r>
         <w:t>fections</w:t>
       </w:r>
-    </w:p>
-    <w:p>
-      <w:pPr>
-        <w:pStyle w:val="Liststycke"/>
-        <w:ind w:firstLine="0"/>
-      </w:pPr>
-    </w:p>
-    <w:p>
-      <w:r>
-        <w:t xml:space="preserve">Den svenska benämningen är för tjänstedomänen är: </w:t>
-      </w:r>
-    </w:p>
-    <w:p>
-      <w:pPr>
-        <w:pStyle w:val="Liststycke"/>
-        <w:numPr>
-          <w:ilvl w:val="0"/>
-          <w:numId w:val="32"/>
-        </w:numPr>
-      </w:pPr>
-      <w:r>
-        <w:t>uppföljning kärnprocess:hantera utfall för individer:infektioner</w:t>
-      </w:r>
+      <w:proofErr w:type="spellEnd"/>
     </w:p>
     <w:p/>
     <w:p/>
@@ -7260,7 +7713,15 @@
                           </w:p>
                           <w:p>
                             <w:r>
-                              <w:t>Marcus Claus, Mawell, Delprojekledning RIV-TA, Krav, tjänstebeskrivn</w:t>
+                              <w:t xml:space="preserve">Marcus Claus, Mawell, </w:t>
+                            </w:r>
+                            <w:proofErr w:type="spellStart"/>
+                            <w:r>
+                              <w:t>Delprojekledning</w:t>
+                            </w:r>
+                            <w:proofErr w:type="spellEnd"/>
+                            <w:r>
+                              <w:t xml:space="preserve"> RIV-TA, Krav, tjänstebeskrivn</w:t>
                             </w:r>
                             <w:r>
                               <w:t>in</w:t>
@@ -7282,7 +7743,15 @@
                           </w:p>
                           <w:p>
                             <w:r>
-                              <w:t>Mattias Hörger, Mawell, Informatiker</w:t>
+                              <w:t xml:space="preserve">Mattias </w:t>
+                            </w:r>
+                            <w:proofErr w:type="spellStart"/>
+                            <w:r>
+                              <w:t>Hörger</w:t>
+                            </w:r>
+                            <w:proofErr w:type="spellEnd"/>
+                            <w:r>
+                              <w:t>, Mawell, Informatiker</w:t>
                             </w:r>
                           </w:p>
                           <w:p>
@@ -7375,7 +7844,15 @@
                     </w:p>
                     <w:p>
                       <w:r>
-                        <w:t>Marcus Claus, Mawell, Delprojekledning RIV-TA, Krav, tjänstebeskrivn</w:t>
+                        <w:t xml:space="preserve">Marcus Claus, Mawell, </w:t>
+                      </w:r>
+                      <w:proofErr w:type="spellStart"/>
+                      <w:r>
+                        <w:t>Delprojekledning</w:t>
+                      </w:r>
+                      <w:proofErr w:type="spellEnd"/>
+                      <w:r>
+                        <w:t xml:space="preserve"> RIV-TA, Krav, tjänstebeskrivn</w:t>
                       </w:r>
                       <w:r>
                         <w:t>in</w:t>
@@ -7397,7 +7874,15 @@
                     </w:p>
                     <w:p>
                       <w:r>
-                        <w:t>Mattias Hörger, Mawell, Informatiker</w:t>
+                        <w:t xml:space="preserve">Mattias </w:t>
+                      </w:r>
+                      <w:proofErr w:type="spellStart"/>
+                      <w:r>
+                        <w:t>Hörger</w:t>
+                      </w:r>
+                      <w:proofErr w:type="spellEnd"/>
+                      <w:r>
+                        <w:t>, Mawell, Informatiker</w:t>
                       </w:r>
                     </w:p>
                     <w:p>
@@ -7446,48 +7931,130 @@
     </w:p>
     <w:p>
       <w:pPr>
-        <w:pStyle w:val="Rubrik1"/>
-      </w:pPr>
-      <w:bookmarkStart w:id="16" w:name="_Toc383615451"/>
+        <w:pStyle w:val="Rubrik2"/>
+      </w:pPr>
+      <w:bookmarkStart w:id="16" w:name="_Toc398561237"/>
       <w:r>
         <w:lastRenderedPageBreak/>
+        <w:t>Svenskt namn</w:t>
+      </w:r>
+      <w:bookmarkEnd w:id="16"/>
+    </w:p>
+    <w:p>
+      <w:pPr>
+        <w:pStyle w:val="Liststycke"/>
+        <w:ind w:firstLine="0"/>
+      </w:pPr>
+      <w:r>
+        <w:t xml:space="preserve">uppföljning </w:t>
+      </w:r>
+      <w:proofErr w:type="spellStart"/>
+      <w:proofErr w:type="gramStart"/>
+      <w:r>
+        <w:t>kärnprocess:hantera</w:t>
+      </w:r>
+      <w:proofErr w:type="spellEnd"/>
+      <w:proofErr w:type="gramEnd"/>
+      <w:r>
+        <w:t xml:space="preserve"> utfall för </w:t>
+      </w:r>
+      <w:proofErr w:type="spellStart"/>
+      <w:r>
+        <w:t>individer:infektioner</w:t>
+      </w:r>
+      <w:proofErr w:type="spellEnd"/>
+    </w:p>
+    <w:p>
+      <w:pPr>
+        <w:pStyle w:val="Liststycke"/>
+        <w:ind w:firstLine="0"/>
+      </w:pPr>
+      <w:r>
+        <w:t>infektionsuppföljning</w:t>
+      </w:r>
+    </w:p>
+    <w:p>
+      <w:pPr>
+        <w:pStyle w:val="Liststycke"/>
+        <w:ind w:firstLine="0"/>
+      </w:pPr>
+    </w:p>
+    <w:p>
+      <w:pPr>
+        <w:pStyle w:val="Rubrik2"/>
+      </w:pPr>
+      <w:bookmarkStart w:id="17" w:name="_Toc398561238"/>
+      <w:r>
+        <w:t>WEB beskrivning</w:t>
+      </w:r>
+      <w:bookmarkEnd w:id="17"/>
+    </w:p>
+    <w:p>
+      <w:pPr>
+        <w:pStyle w:val="Normalwebb"/>
+      </w:pPr>
+      <w:r>
+        <w:t>Infektionsuppföljning är ett nationellt enhetligt IT-stöd som ska användas i lokalt förbättringsarbete. Syftet är att förebygga vårdrelaterade infektioner och förbättra kvaliteten i användningen av antibiotika.</w:t>
+      </w:r>
+    </w:p>
+    <w:p>
+      <w:pPr>
+        <w:pStyle w:val="Normalwebb"/>
+      </w:pPr>
+      <w:r>
+        <w:t>Infektionsuppföljnings tjänstekontrakt specificerar hur informationsöverföringen om vårdkontakter, antibiotikaanvändning, diagnoser, åtgärder och mikrolaboratoriesvar ska gå till från anslutna vårdgivare. Motsvarande tjänstekontrakt finns för att specificera hur radering av tidigare registrerad information ska gå till.</w:t>
+      </w:r>
+      <w:r>
+        <w:br/>
+      </w:r>
+      <w:r>
+        <w:br/>
+        <w:t>Infektionsuppföljning har också ett tjänstekontrakt för en terminologiurvalstjänst, som specificerar vilka termer och begrepp som är aktuella för de informationsmängder som ingår i Infektionsverktyget.</w:t>
+      </w:r>
+    </w:p>
+    <w:p>
+      <w:pPr>
+        <w:pStyle w:val="Rubrik1"/>
+      </w:pPr>
+      <w:bookmarkStart w:id="18" w:name="_Toc398561239"/>
+      <w:r>
         <w:t>Versionsinformation</w:t>
       </w:r>
       <w:bookmarkEnd w:id="10"/>
       <w:bookmarkEnd w:id="11"/>
       <w:bookmarkEnd w:id="12"/>
-      <w:bookmarkEnd w:id="16"/>
+      <w:bookmarkEnd w:id="18"/>
     </w:p>
     <w:p>
       <w:pPr>
         <w:pStyle w:val="Rubrik2"/>
       </w:pPr>
-      <w:bookmarkStart w:id="17" w:name="_Toc357754845"/>
-      <w:bookmarkStart w:id="18" w:name="_Toc374435190"/>
-      <w:bookmarkStart w:id="19" w:name="_Toc163300882"/>
-      <w:bookmarkStart w:id="20" w:name="_Toc383615452"/>
+      <w:bookmarkStart w:id="19" w:name="_Toc357754845"/>
+      <w:bookmarkStart w:id="20" w:name="_Toc374435190"/>
+      <w:bookmarkStart w:id="21" w:name="_Toc163300882"/>
+      <w:bookmarkStart w:id="22" w:name="_Toc398561240"/>
       <w:r>
         <w:t>Version</w:t>
       </w:r>
-      <w:bookmarkEnd w:id="17"/>
+      <w:bookmarkEnd w:id="19"/>
       <w:r>
         <w:t xml:space="preserve"> 1.0</w:t>
       </w:r>
-      <w:bookmarkEnd w:id="18"/>
+      <w:bookmarkEnd w:id="20"/>
       <w:r>
         <w:t xml:space="preserve"> RC1</w:t>
       </w:r>
-      <w:bookmarkEnd w:id="20"/>
+      <w:bookmarkEnd w:id="22"/>
     </w:p>
     <w:p>
       <w:pPr>
         <w:pStyle w:val="Rubrik3"/>
       </w:pPr>
-      <w:bookmarkStart w:id="21" w:name="_Toc383615453"/>
+      <w:bookmarkStart w:id="23" w:name="_Toc398561241"/>
       <w:r>
         <w:t>Oförändrade tjänstekontrakt</w:t>
       </w:r>
-      <w:bookmarkEnd w:id="21"/>
+      <w:bookmarkEnd w:id="23"/>
     </w:p>
     <w:p>
       <w:pPr>
@@ -7498,11 +8065,11 @@
       <w:pPr>
         <w:pStyle w:val="Rubrik3"/>
       </w:pPr>
-      <w:bookmarkStart w:id="22" w:name="_Toc383615454"/>
+      <w:bookmarkStart w:id="24" w:name="_Toc398561242"/>
       <w:r>
         <w:t>Nya tjänstekontrakt</w:t>
       </w:r>
-      <w:bookmarkEnd w:id="22"/>
+      <w:bookmarkEnd w:id="24"/>
     </w:p>
     <w:p>
       <w:r>
@@ -7516,9 +8083,11 @@
           <w:numId w:val="27"/>
         </w:numPr>
       </w:pPr>
+      <w:proofErr w:type="spellStart"/>
       <w:r>
         <w:t>ProcessPrescriptionReason</w:t>
       </w:r>
+      <w:proofErr w:type="spellEnd"/>
       <w:r>
         <w:t>, version 1.0</w:t>
       </w:r>
@@ -7530,9 +8099,11 @@
           <w:numId w:val="27"/>
         </w:numPr>
       </w:pPr>
+      <w:proofErr w:type="spellStart"/>
       <w:r>
         <w:t>DeletePrescriptionReason</w:t>
       </w:r>
+      <w:proofErr w:type="spellEnd"/>
       <w:r>
         <w:t>, version 1.0</w:t>
       </w:r>
@@ -7544,20 +8115,11 @@
           <w:numId w:val="27"/>
         </w:numPr>
       </w:pPr>
+      <w:proofErr w:type="spellStart"/>
       <w:r>
-        <w:t>DeletePrescription, version 1.0</w:t>
+        <w:t>DeletePrescription</w:t>
       </w:r>
-    </w:p>
-    <w:p>
-      <w:pPr>
-        <w:numPr>
-          <w:ilvl w:val="0"/>
-          <w:numId w:val="27"/>
-        </w:numPr>
-      </w:pPr>
-      <w:r>
-        <w:t>ProcessLaboratoryReport</w:t>
-      </w:r>
+      <w:proofErr w:type="spellEnd"/>
       <w:r>
         <w:t>, version 1.0</w:t>
       </w:r>
@@ -7569,8 +8131,13 @@
           <w:numId w:val="27"/>
         </w:numPr>
       </w:pPr>
+      <w:proofErr w:type="spellStart"/>
       <w:r>
-        <w:t>DeleteLaboratoryReport, version 1.0</w:t>
+        <w:t>ProcessLaboratoryReport</w:t>
+      </w:r>
+      <w:proofErr w:type="spellEnd"/>
+      <w:r>
+        <w:t>, version 1.0</w:t>
       </w:r>
     </w:p>
     <w:p>
@@ -7580,8 +8147,13 @@
           <w:numId w:val="27"/>
         </w:numPr>
       </w:pPr>
+      <w:proofErr w:type="spellStart"/>
       <w:r>
-        <w:t>ProcessCareEncounter, version 1.0</w:t>
+        <w:t>DeleteLaboratoryReport</w:t>
+      </w:r>
+      <w:proofErr w:type="spellEnd"/>
+      <w:r>
+        <w:t>, version 1.0</w:t>
       </w:r>
     </w:p>
     <w:p>
@@ -7591,12 +8163,33 @@
           <w:numId w:val="27"/>
         </w:numPr>
       </w:pPr>
+      <w:proofErr w:type="spellStart"/>
       <w:r>
-        <w:t>DeleteCareEncounter, version 1.0</w:t>
+        <w:t>ProcessCareEncounter</w:t>
+      </w:r>
+      <w:proofErr w:type="spellEnd"/>
+      <w:r>
+        <w:t>, version 1.0</w:t>
       </w:r>
     </w:p>
     <w:p>
       <w:pPr>
+        <w:numPr>
+          <w:ilvl w:val="0"/>
+          <w:numId w:val="27"/>
+        </w:numPr>
+      </w:pPr>
+      <w:proofErr w:type="spellStart"/>
+      <w:r>
+        <w:t>DeleteCareEncounter</w:t>
+      </w:r>
+      <w:proofErr w:type="spellEnd"/>
+      <w:r>
+        <w:t>, version 1.0</w:t>
+      </w:r>
+    </w:p>
+    <w:p>
+      <w:pPr>
         <w:rPr>
           <w:highlight w:val="yellow"/>
         </w:rPr>
@@ -7606,35 +8199,35 @@
       <w:pPr>
         <w:pStyle w:val="Rubrik3"/>
       </w:pPr>
-      <w:bookmarkStart w:id="23" w:name="_Toc383615455"/>
+      <w:bookmarkStart w:id="25" w:name="_Toc398561243"/>
       <w:r>
         <w:t>Förändrade tjänstekontrakt</w:t>
       </w:r>
-      <w:bookmarkEnd w:id="23"/>
+      <w:bookmarkEnd w:id="25"/>
     </w:p>
     <w:p/>
     <w:p>
       <w:pPr>
         <w:pStyle w:val="Rubrik3"/>
       </w:pPr>
-      <w:bookmarkStart w:id="24" w:name="_Toc383615456"/>
+      <w:bookmarkStart w:id="26" w:name="_Toc398561244"/>
       <w:r>
         <w:t>Utgångna tjänstekontrakt</w:t>
       </w:r>
-      <w:bookmarkEnd w:id="24"/>
+      <w:bookmarkEnd w:id="26"/>
     </w:p>
     <w:p/>
     <w:p>
       <w:pPr>
         <w:pStyle w:val="Rubrik2"/>
       </w:pPr>
-      <w:bookmarkStart w:id="25" w:name="_Toc357754846"/>
-      <w:bookmarkStart w:id="26" w:name="_Toc383615457"/>
+      <w:bookmarkStart w:id="27" w:name="_Toc357754846"/>
+      <w:bookmarkStart w:id="28" w:name="_Toc398561245"/>
       <w:r>
         <w:t>Version tidigare</w:t>
       </w:r>
-      <w:bookmarkEnd w:id="25"/>
-      <w:bookmarkEnd w:id="26"/>
+      <w:bookmarkEnd w:id="27"/>
+      <w:bookmarkEnd w:id="28"/>
     </w:p>
     <w:p>
       <w:pPr>
@@ -7651,8 +8244,8 @@
           <w:szCs w:val="28"/>
         </w:rPr>
       </w:pPr>
-      <w:bookmarkStart w:id="27" w:name="_Toc357754847"/>
-      <w:bookmarkEnd w:id="19"/>
+      <w:bookmarkStart w:id="29" w:name="_Toc357754847"/>
+      <w:bookmarkEnd w:id="21"/>
       <w:r>
         <w:br w:type="page"/>
       </w:r>
@@ -7661,20 +8254,28 @@
       <w:pPr>
         <w:pStyle w:val="Rubrik1"/>
       </w:pPr>
-      <w:bookmarkStart w:id="28" w:name="_Toc383615458"/>
+      <w:bookmarkStart w:id="30" w:name="_Toc398561246"/>
       <w:r>
         <w:lastRenderedPageBreak/>
         <w:t>Tjänstedomänens arkitektur</w:t>
       </w:r>
-      <w:bookmarkEnd w:id="27"/>
-      <w:bookmarkEnd w:id="28"/>
+      <w:bookmarkEnd w:id="29"/>
+      <w:bookmarkEnd w:id="30"/>
     </w:p>
     <w:p>
       <w:r>
         <w:t xml:space="preserve">Detta kapitel beskriver de flöden som är relevanta för tjänstedomänen. Beskrivningarna är i form av modeller och beskrivningar till dessa.  </w:t>
       </w:r>
       <w:r>
-        <w:t>För varje flöde finns dels ett arbetsflöde som beskriver vilka steg som ingår i flödet och dels ett sekvensdiagram som tar hänsyn till vilka tjänstekontrakt som nyttjas i de olika stegen.</w:t>
+        <w:t xml:space="preserve">För varje flöde finns dels ett arbetsflöde som beskriver vilka steg som ingår i flödet och dels ett sekvensdiagram som tar hänsyn till vilka tjänstekontrakt som </w:t>
+      </w:r>
+      <w:proofErr w:type="gramStart"/>
+      <w:r>
+        <w:t>nyttjas</w:t>
+      </w:r>
+      <w:proofErr w:type="gramEnd"/>
+      <w:r>
+        <w:t xml:space="preserve"> i de olika stegen.</w:t>
       </w:r>
     </w:p>
     <w:p/>
@@ -7682,17 +8283,17 @@
       <w:pPr>
         <w:pStyle w:val="Rubrik2"/>
       </w:pPr>
-      <w:bookmarkStart w:id="29" w:name="_Toc383615459"/>
+      <w:bookmarkStart w:id="31" w:name="_Toc398561247"/>
       <w:r>
         <w:t>Flöden</w:t>
       </w:r>
-      <w:bookmarkEnd w:id="29"/>
+      <w:bookmarkEnd w:id="31"/>
     </w:p>
     <w:p>
       <w:pPr>
         <w:pStyle w:val="Rubrik3"/>
       </w:pPr>
-      <w:bookmarkStart w:id="30" w:name="_Toc383615460"/>
+      <w:bookmarkStart w:id="32" w:name="_Toc398561248"/>
       <w:r>
         <w:t xml:space="preserve">Skicka </w:t>
       </w:r>
@@ -7702,7 +8303,7 @@
       <w:r>
         <w:t>sdata</w:t>
       </w:r>
-      <w:bookmarkEnd w:id="30"/>
+      <w:bookmarkEnd w:id="32"/>
     </w:p>
     <w:p>
       <w:r>
@@ -7771,7 +8372,7 @@
           <v:shape id="_x0000_i1025" type="#_x0000_t75" style="width:304.5pt;height:338.25pt" o:ole="">
             <v:imagedata r:id="rId10" o:title=""/>
           </v:shape>
-          <o:OLEObject Type="Embed" ProgID="Visio.Drawing.11" ShapeID="_x0000_i1025" DrawAspect="Content" ObjectID="_1457357757" r:id="rId11"/>
+          <o:OLEObject Type="Embed" ProgID="Visio.Drawing.11" ShapeID="_x0000_i1025" DrawAspect="Content" ObjectID="_1472303209" r:id="rId11"/>
         </w:object>
       </w:r>
     </w:p>
@@ -7786,11 +8387,11 @@
       <w:pPr>
         <w:pStyle w:val="Rubrik5"/>
       </w:pPr>
-      <w:bookmarkStart w:id="31" w:name="_Toc368996808"/>
+      <w:bookmarkStart w:id="33" w:name="_Toc368996808"/>
       <w:r>
         <w:t>Roller (Aktörer) i arbetsflödet</w:t>
       </w:r>
-      <w:bookmarkEnd w:id="31"/>
+      <w:bookmarkEnd w:id="33"/>
     </w:p>
     <w:tbl>
       <w:tblPr>
@@ -7928,11 +8529,11 @@
       <w:pPr>
         <w:pStyle w:val="Rubrik5"/>
       </w:pPr>
-      <w:bookmarkStart w:id="32" w:name="_Toc368996809"/>
+      <w:bookmarkStart w:id="34" w:name="_Toc368996809"/>
       <w:r>
         <w:t>Arbetssteg</w:t>
       </w:r>
-      <w:bookmarkEnd w:id="32"/>
+      <w:bookmarkEnd w:id="34"/>
     </w:p>
     <w:tbl>
       <w:tblPr>
@@ -8572,10 +9173,10 @@
       </w:pPr>
       <w:r>
         <w:object w:dxaOrig="9841" w:dyaOrig="5209">
-          <v:shape id="_x0000_i1027" type="#_x0000_t75" style="width:433.5pt;height:229.5pt" o:ole="">
+          <v:shape id="_x0000_i1026" type="#_x0000_t75" style="width:433.5pt;height:229.5pt" o:ole="">
             <v:imagedata r:id="rId12" o:title=""/>
           </v:shape>
-          <o:OLEObject Type="Embed" ProgID="Visio.Drawing.11" ShapeID="_x0000_i1027" DrawAspect="Content" ObjectID="_1457357758" r:id="rId13"/>
+          <o:OLEObject Type="Embed" ProgID="Visio.Drawing.11" ShapeID="_x0000_i1026" DrawAspect="Content" ObjectID="_1472303210" r:id="rId13"/>
         </w:object>
       </w:r>
     </w:p>
@@ -8881,16 +9482,7 @@
               <w:spacing w:before="40" w:after="40"/>
             </w:pPr>
             <w:r>
-              <w:t>2</w:t>
-            </w:r>
-            <w:r>
-              <w:t>. P</w:t>
-            </w:r>
-            <w:r>
-              <w:t>rocessPrescriptionReason</w:t>
-            </w:r>
-            <w:r>
-              <w:t>(Request)</w:t>
+              <w:t>2. ProcessPrescriptionReason(Request)</w:t>
             </w:r>
           </w:p>
         </w:tc>
@@ -8906,19 +9498,7 @@
               <w:spacing w:before="40" w:after="40"/>
             </w:pPr>
             <w:r>
-              <w:t xml:space="preserve">Tjänstekonsumenten vill skicka </w:t>
-            </w:r>
-            <w:r>
-              <w:t>ordinationer</w:t>
-            </w:r>
-            <w:r>
-              <w:t xml:space="preserve"> via t</w:t>
-            </w:r>
-            <w:r>
-              <w:t>jänstekontraktet ProcessPrescriptionReason</w:t>
-            </w:r>
-            <w:r>
-              <w:t xml:space="preserve"> kring en viss invånare/patient till en annan källa/informationsägare. Källan/informationsägaren är i </w:t>
+              <w:t xml:space="preserve">Tjänstekonsumenten vill skicka ordinationer via tjänstekontraktet ProcessPrescriptionReason kring en viss invånare/patient till en annan källa/informationsägare. Källan/informationsägaren är i </w:t>
             </w:r>
             <w:r>
               <w:lastRenderedPageBreak/>
@@ -8941,10 +9521,7 @@
             </w:pPr>
             <w:r>
               <w:lastRenderedPageBreak/>
-              <w:t>3</w:t>
-            </w:r>
-            <w:r>
-              <w:t>. ProcessPrescriptionReason(Request)</w:t>
+              <w:t>3. ProcessPrescriptionReason(Request)</w:t>
             </w:r>
           </w:p>
         </w:tc>
@@ -8978,10 +9555,7 @@
               <w:spacing w:before="40" w:after="40"/>
             </w:pPr>
             <w:r>
-              <w:t>3</w:t>
-            </w:r>
-            <w:r>
-              <w:t xml:space="preserve">. ProcessPrescriptionReason(Response) </w:t>
+              <w:t xml:space="preserve">3. ProcessPrescriptionReason(Response) </w:t>
             </w:r>
           </w:p>
         </w:tc>
@@ -9096,7 +9670,7 @@
           <w:sz w:val="24"/>
         </w:rPr>
       </w:pPr>
-      <w:bookmarkStart w:id="33" w:name="_Toc374435200"/>
+      <w:bookmarkStart w:id="35" w:name="_Toc374435200"/>
       <w:r>
         <w:br w:type="page"/>
       </w:r>
@@ -9105,34 +9679,19 @@
       <w:pPr>
         <w:pStyle w:val="Rubrik3"/>
       </w:pPr>
-      <w:bookmarkStart w:id="34" w:name="_Toc383615461"/>
+      <w:bookmarkStart w:id="36" w:name="_Toc398561249"/>
       <w:r>
         <w:lastRenderedPageBreak/>
-        <w:t>Radera</w:t>
+        <w:t>Radera ordinationsorsak</w:t>
       </w:r>
-      <w:r>
-        <w:t xml:space="preserve"> ordination</w:t>
-      </w:r>
-      <w:r>
-        <w:t>sorsak</w:t>
-      </w:r>
-      <w:bookmarkEnd w:id="34"/>
+      <w:bookmarkEnd w:id="36"/>
     </w:p>
     <w:p>
       <w:r>
         <w:t xml:space="preserve">Nedanstående diagram visar hur </w:t>
       </w:r>
       <w:r>
-        <w:t xml:space="preserve">flödet ser ut när </w:t>
-      </w:r>
-      <w:r>
-        <w:t>ordinationsorsak</w:t>
-      </w:r>
-      <w:r>
-        <w:t xml:space="preserve">data </w:t>
-      </w:r>
-      <w:r>
-        <w:t>raderas</w:t>
+        <w:t>flödet ser ut när ordinationsorsakdata raderas</w:t>
       </w:r>
       <w:r>
         <w:t>.</w:t>
@@ -9169,10 +9728,10 @@
       </w:pPr>
       <w:r>
         <w:object w:dxaOrig="6037" w:dyaOrig="5564">
-          <v:shape id="_x0000_i1029" type="#_x0000_t75" style="width:301.5pt;height:278.25pt" o:ole="">
+          <v:shape id="_x0000_i1027" type="#_x0000_t75" style="width:301.5pt;height:278.25pt" o:ole="">
             <v:imagedata r:id="rId14" o:title=""/>
           </v:shape>
-          <o:OLEObject Type="Embed" ProgID="Visio.Drawing.11" ShapeID="_x0000_i1029" DrawAspect="Content" ObjectID="_1457357759" r:id="rId15"/>
+          <o:OLEObject Type="Embed" ProgID="Visio.Drawing.11" ShapeID="_x0000_i1027" DrawAspect="Content" ObjectID="_1472303211" r:id="rId15"/>
         </w:object>
       </w:r>
     </w:p>
@@ -9995,7 +10554,7 @@
           <v:shape id="_x0000_i1028" type="#_x0000_t75" style="width:433.5pt;height:242.25pt" o:ole="">
             <v:imagedata r:id="rId16" o:title=""/>
           </v:shape>
-          <o:OLEObject Type="Embed" ProgID="Visio.Drawing.11" ShapeID="_x0000_i1028" DrawAspect="Content" ObjectID="_1457357760" r:id="rId17"/>
+          <o:OLEObject Type="Embed" ProgID="Visio.Drawing.11" ShapeID="_x0000_i1028" DrawAspect="Content" ObjectID="_1472303212" r:id="rId17"/>
         </w:object>
       </w:r>
     </w:p>
@@ -10331,16 +10890,7 @@
               <w:spacing w:before="40" w:after="40"/>
             </w:pPr>
             <w:r>
-              <w:t>2</w:t>
-            </w:r>
-            <w:r>
-              <w:t xml:space="preserve">. </w:t>
-            </w:r>
-            <w:r>
-              <w:t>DeletePrescriptionReason</w:t>
-            </w:r>
-            <w:r>
-              <w:t>(Request)</w:t>
+              <w:t>2. DeletePrescriptionReason(Request)</w:t>
             </w:r>
           </w:p>
         </w:tc>
@@ -10385,10 +10935,7 @@
             </w:pPr>
             <w:r>
               <w:lastRenderedPageBreak/>
-              <w:t>3</w:t>
-            </w:r>
-            <w:r>
-              <w:t>. DeletePrescriptionReason(Request)</w:t>
+              <w:t>3. DeletePrescriptionReason(Request)</w:t>
             </w:r>
           </w:p>
         </w:tc>
@@ -10416,10 +10963,7 @@
               <w:spacing w:before="40" w:after="40"/>
             </w:pPr>
             <w:r>
-              <w:t>3</w:t>
-            </w:r>
-            <w:r>
-              <w:t xml:space="preserve">. DeletePrescriptionReason(Response) </w:t>
+              <w:t xml:space="preserve">3. DeletePrescriptionReason(Response) </w:t>
             </w:r>
           </w:p>
         </w:tc>
@@ -10447,16 +10991,7 @@
               <w:spacing w:before="40" w:after="40"/>
             </w:pPr>
             <w:r>
-              <w:t>2</w:t>
-            </w:r>
-            <w:r>
-              <w:t>. DeletePrescriptionReason</w:t>
-            </w:r>
-            <w:r>
-              <w:t xml:space="preserve"> </w:t>
-            </w:r>
-            <w:r>
-              <w:t>(Response)</w:t>
+              <w:t>2. DeletePrescriptionReason (Response)</w:t>
             </w:r>
           </w:p>
         </w:tc>
@@ -10520,28 +11055,19 @@
       <w:pPr>
         <w:pStyle w:val="Rubrik3"/>
       </w:pPr>
-      <w:bookmarkStart w:id="35" w:name="_Toc383615462"/>
+      <w:bookmarkStart w:id="37" w:name="_Toc398561250"/>
       <w:r>
         <w:lastRenderedPageBreak/>
-        <w:t>Radera ordinations</w:t>
+        <w:t>Radera ordinationsdata</w:t>
       </w:r>
-      <w:r>
-        <w:t>data</w:t>
-      </w:r>
-      <w:bookmarkEnd w:id="35"/>
+      <w:bookmarkEnd w:id="37"/>
     </w:p>
     <w:p>
       <w:r>
         <w:t xml:space="preserve">Nedanstående diagram visar hur </w:t>
       </w:r>
       <w:r>
-        <w:t xml:space="preserve">flödet ser ut när </w:t>
-      </w:r>
-      <w:r>
-        <w:t>ordinationsdata</w:t>
-      </w:r>
-      <w:r>
-        <w:t xml:space="preserve"> raderas</w:t>
+        <w:t>flödet ser ut när ordinationsdata raderas</w:t>
       </w:r>
       <w:r>
         <w:t>.</w:t>
@@ -10572,10 +11098,10 @@
       </w:pPr>
       <w:r>
         <w:object w:dxaOrig="6037" w:dyaOrig="5564">
-          <v:shape id="_x0000_i1030" type="#_x0000_t75" style="width:301.5pt;height:278.25pt" o:ole="">
+          <v:shape id="_x0000_i1029" type="#_x0000_t75" style="width:301.5pt;height:278.25pt" o:ole="">
             <v:imagedata r:id="rId18" o:title=""/>
           </v:shape>
-          <o:OLEObject Type="Embed" ProgID="Visio.Drawing.11" ShapeID="_x0000_i1030" DrawAspect="Content" ObjectID="_1457357761" r:id="rId19"/>
+          <o:OLEObject Type="Embed" ProgID="Visio.Drawing.11" ShapeID="_x0000_i1029" DrawAspect="Content" ObjectID="_1472303213" r:id="rId19"/>
         </w:object>
       </w:r>
     </w:p>
@@ -11405,10 +11931,10 @@
       </w:pPr>
       <w:r>
         <w:object w:dxaOrig="9841" w:dyaOrig="5492">
-          <v:shape id="_x0000_i1031" type="#_x0000_t75" style="width:433.5pt;height:242.25pt" o:ole="">
+          <v:shape id="_x0000_i1030" type="#_x0000_t75" style="width:433.5pt;height:242.25pt" o:ole="">
             <v:imagedata r:id="rId20" o:title=""/>
           </v:shape>
-          <o:OLEObject Type="Embed" ProgID="Visio.Drawing.11" ShapeID="_x0000_i1031" DrawAspect="Content" ObjectID="_1457357762" r:id="rId21"/>
+          <o:OLEObject Type="Embed" ProgID="Visio.Drawing.11" ShapeID="_x0000_i1030" DrawAspect="Content" ObjectID="_1472303214" r:id="rId21"/>
         </w:object>
       </w:r>
     </w:p>
@@ -11904,7 +12430,7 @@
       <w:pPr>
         <w:pStyle w:val="Rubrik3"/>
       </w:pPr>
-      <w:bookmarkStart w:id="36" w:name="_Toc383615463"/>
+      <w:bookmarkStart w:id="38" w:name="_Toc398561251"/>
       <w:r>
         <w:lastRenderedPageBreak/>
         <w:t>Skicka</w:t>
@@ -11912,7 +12438,7 @@
       <w:r>
         <w:t xml:space="preserve"> labdata</w:t>
       </w:r>
-      <w:bookmarkEnd w:id="36"/>
+      <w:bookmarkEnd w:id="38"/>
     </w:p>
     <w:p>
       <w:r>
@@ -11946,10 +12472,10 @@
       </w:pPr>
       <w:r>
         <w:object w:dxaOrig="6094" w:dyaOrig="6758">
-          <v:shape id="_x0000_i1032" type="#_x0000_t75" style="width:304.5pt;height:338.25pt" o:ole="">
+          <v:shape id="_x0000_i1031" type="#_x0000_t75" style="width:304.5pt;height:338.25pt" o:ole="">
             <v:imagedata r:id="rId22" o:title=""/>
           </v:shape>
-          <o:OLEObject Type="Embed" ProgID="Visio.Drawing.11" ShapeID="_x0000_i1032" DrawAspect="Content" ObjectID="_1457357763" r:id="rId23"/>
+          <o:OLEObject Type="Embed" ProgID="Visio.Drawing.11" ShapeID="_x0000_i1031" DrawAspect="Content" ObjectID="_1472303215" r:id="rId23"/>
         </w:object>
       </w:r>
     </w:p>
@@ -12201,13 +12727,7 @@
               <w:spacing w:before="40" w:after="40"/>
             </w:pPr>
             <w:r>
-              <w:t xml:space="preserve">Registrerar/uppdaterar </w:t>
-            </w:r>
-            <w:r>
-              <w:t>labdata</w:t>
-            </w:r>
-            <w:r>
-              <w:t xml:space="preserve"> </w:t>
+              <w:t xml:space="preserve">Registrerar/uppdaterar labdata </w:t>
             </w:r>
           </w:p>
         </w:tc>
@@ -12377,10 +12897,7 @@
               <w:spacing w:before="40" w:after="40"/>
             </w:pPr>
             <w:r>
-              <w:t>L</w:t>
-            </w:r>
-            <w:r>
-              <w:t>abdata</w:t>
+              <w:t>Labdata</w:t>
             </w:r>
           </w:p>
         </w:tc>
@@ -12396,10 +12913,7 @@
               <w:spacing w:before="40" w:after="40"/>
             </w:pPr>
             <w:r>
-              <w:t>Information om labdata</w:t>
-            </w:r>
-            <w:r>
-              <w:t>.</w:t>
+              <w:t>Information om labdata.</w:t>
             </w:r>
           </w:p>
         </w:tc>
@@ -12590,13 +13104,7 @@
               <w:spacing w:before="40" w:after="40"/>
             </w:pPr>
             <w:r>
-              <w:t xml:space="preserve">Verksamhetssystem i rollen som tjänstekonsument som interagerar med information från andra källor. I detta fall för att </w:t>
-            </w:r>
-            <w:r>
-              <w:t>skicka</w:t>
-            </w:r>
-            <w:r>
-              <w:t xml:space="preserve"> information i form av labdata.</w:t>
+              <w:t>Verksamhetssystem i rollen som tjänstekonsument som interagerar med information från andra källor. I detta fall för att skicka information i form av labdata.</w:t>
             </w:r>
           </w:p>
         </w:tc>
@@ -12719,10 +13227,10 @@
       </w:pPr>
       <w:r>
         <w:object w:dxaOrig="9841" w:dyaOrig="5209">
-          <v:shape id="_x0000_i1033" type="#_x0000_t75" style="width:433.5pt;height:229.5pt" o:ole="">
+          <v:shape id="_x0000_i1032" type="#_x0000_t75" style="width:433.5pt;height:229.5pt" o:ole="">
             <v:imagedata r:id="rId24" o:title=""/>
           </v:shape>
-          <o:OLEObject Type="Embed" ProgID="Visio.Drawing.11" ShapeID="_x0000_i1033" DrawAspect="Content" ObjectID="_1457357764" r:id="rId25"/>
+          <o:OLEObject Type="Embed" ProgID="Visio.Drawing.11" ShapeID="_x0000_i1032" DrawAspect="Content" ObjectID="_1472303216" r:id="rId25"/>
         </w:object>
       </w:r>
     </w:p>
@@ -12866,13 +13374,7 @@
               <w:spacing w:before="40" w:after="40"/>
             </w:pPr>
             <w:r>
-              <w:t xml:space="preserve">Verksamhetssystem i rollen som tjänstekonsument som interagerar med information från andra källor. I detta fall för att skicka information i form av </w:t>
-            </w:r>
-            <w:r>
-              <w:t>labdata</w:t>
-            </w:r>
-            <w:r>
-              <w:t xml:space="preserve">. </w:t>
+              <w:t xml:space="preserve">Verksamhetssystem i rollen som tjänstekonsument som interagerar med information från andra källor. I detta fall för att skicka information i form av labdata. </w:t>
             </w:r>
           </w:p>
         </w:tc>
@@ -13017,10 +13519,7 @@
           </w:tcPr>
           <w:p>
             <w:r>
-              <w:t xml:space="preserve">1. </w:t>
-            </w:r>
-            <w:r>
-              <w:t>Uppdatering</w:t>
+              <w:t>1. Uppdatering</w:t>
             </w:r>
             <w:r>
               <w:t>/</w:t>
@@ -13051,10 +13550,7 @@
               <w:t>labdata</w:t>
             </w:r>
             <w:r>
-              <w:t xml:space="preserve"> </w:t>
-            </w:r>
-            <w:r>
-              <w:t xml:space="preserve">registreras.  Detta kan vara i form av nyregistrering eller uppdatering av befintlig </w:t>
+              <w:t xml:space="preserve"> registreras.  Detta kan vara i form av nyregistrering eller uppdatering av befintlig </w:t>
             </w:r>
             <w:r>
               <w:t>labdata</w:t>
@@ -13079,13 +13575,7 @@
             </w:pPr>
             <w:r>
               <w:lastRenderedPageBreak/>
-              <w:t>2. Process</w:t>
-            </w:r>
-            <w:r>
-              <w:t>LaboratoryReport</w:t>
-            </w:r>
-            <w:r>
-              <w:t>(Request)</w:t>
+              <w:t>2. ProcessLaboratoryReport(Request)</w:t>
             </w:r>
           </w:p>
         </w:tc>
@@ -13101,19 +13591,10 @@
               <w:spacing w:before="40" w:after="40"/>
             </w:pPr>
             <w:r>
-              <w:t>Tjänstekonsumenten vill skicka labdata</w:t>
-            </w:r>
-            <w:r>
-              <w:t xml:space="preserve"> </w:t>
-            </w:r>
-            <w:r>
-              <w:t xml:space="preserve">via tjänstekontraktet </w:t>
-            </w:r>
-            <w:r>
-              <w:t>ProcessLaboratoryReport</w:t>
-            </w:r>
-            <w:r>
-              <w:t xml:space="preserve"> </w:t>
+              <w:t xml:space="preserve">Tjänstekonsumenten vill skicka labdata via tjänstekontraktet </w:t>
+            </w:r>
+            <w:r>
+              <w:t xml:space="preserve">ProcessLaboratoryReport </w:t>
             </w:r>
             <w:r>
               <w:t xml:space="preserve">kring en viss invånare/patient till en annan källa/informationsägare. Källan/informationsägaren är i detta fall är känd och därmed pekar Logical Address till rätt destination (HSA-id). </w:t>
@@ -13134,13 +13615,7 @@
               <w:spacing w:before="40" w:after="40"/>
             </w:pPr>
             <w:r>
-              <w:t>3. Process</w:t>
-            </w:r>
-            <w:r>
-              <w:t>LaboratoryReport</w:t>
-            </w:r>
-            <w:r>
-              <w:t>(Request)</w:t>
+              <w:t>3. ProcessLaboratoryReport(Request)</w:t>
             </w:r>
           </w:p>
         </w:tc>
@@ -13291,28 +13766,19 @@
       <w:pPr>
         <w:pStyle w:val="Rubrik3"/>
       </w:pPr>
-      <w:bookmarkStart w:id="37" w:name="_Toc383615464"/>
+      <w:bookmarkStart w:id="39" w:name="_Toc398561252"/>
       <w:r>
         <w:lastRenderedPageBreak/>
-        <w:t xml:space="preserve">Radera </w:t>
+        <w:t>Radera labdata</w:t>
       </w:r>
-      <w:r>
-        <w:t>labdata</w:t>
-      </w:r>
-      <w:bookmarkEnd w:id="37"/>
+      <w:bookmarkEnd w:id="39"/>
     </w:p>
     <w:p>
       <w:r>
         <w:t xml:space="preserve">Nedanstående diagram visar hur </w:t>
       </w:r>
       <w:r>
-        <w:t>flödet ser ut när labdata</w:t>
-      </w:r>
-      <w:r>
-        <w:t xml:space="preserve"> </w:t>
-      </w:r>
-      <w:r>
-        <w:t>raderas</w:t>
+        <w:t>flödet ser ut när labdata raderas</w:t>
       </w:r>
       <w:r>
         <w:t>.</w:t>
@@ -13336,10 +13802,10 @@
       </w:pPr>
       <w:r>
         <w:object w:dxaOrig="6037" w:dyaOrig="5564">
-          <v:shape id="_x0000_i1034" type="#_x0000_t75" style="width:301.5pt;height:278.25pt" o:ole="">
+          <v:shape id="_x0000_i1033" type="#_x0000_t75" style="width:301.5pt;height:278.25pt" o:ole="">
             <v:imagedata r:id="rId26" o:title=""/>
           </v:shape>
-          <o:OLEObject Type="Embed" ProgID="Visio.Drawing.11" ShapeID="_x0000_i1034" DrawAspect="Content" ObjectID="_1457357765" r:id="rId27"/>
+          <o:OLEObject Type="Embed" ProgID="Visio.Drawing.11" ShapeID="_x0000_i1033" DrawAspect="Content" ObjectID="_1472303217" r:id="rId27"/>
         </w:object>
       </w:r>
     </w:p>
@@ -13616,10 +14082,7 @@
               <w:spacing w:before="40" w:after="40"/>
             </w:pPr>
             <w:r>
-              <w:t>Radering av registrerad labdata</w:t>
-            </w:r>
-            <w:r>
-              <w:t xml:space="preserve">.  </w:t>
+              <w:t xml:space="preserve">Radering av registrerad labdata.  </w:t>
             </w:r>
           </w:p>
         </w:tc>
@@ -13638,13 +14101,7 @@
               <w:t>Information som innefattar</w:t>
             </w:r>
             <w:r>
-              <w:t xml:space="preserve"> labdata</w:t>
-            </w:r>
-            <w:r>
-              <w:t xml:space="preserve"> </w:t>
-            </w:r>
-            <w:r>
-              <w:t>raderas</w:t>
+              <w:t xml:space="preserve"> labdata raderas</w:t>
             </w:r>
             <w:r>
               <w:t xml:space="preserve">.  </w:t>
@@ -13837,13 +14294,7 @@
           </w:tcPr>
           <w:p>
             <w:r>
-              <w:t>En begäran för att radera labdata</w:t>
-            </w:r>
-            <w:r>
-              <w:t xml:space="preserve"> </w:t>
-            </w:r>
-            <w:r>
-              <w:t>skickas till beststämd destination.</w:t>
+              <w:t>En begäran för att radera labdata skickas till beststämd destination.</w:t>
             </w:r>
           </w:p>
         </w:tc>
@@ -14156,10 +14607,10 @@
       </w:pPr>
       <w:r>
         <w:object w:dxaOrig="9841" w:dyaOrig="5209">
-          <v:shape id="_x0000_i1035" type="#_x0000_t75" style="width:433.5pt;height:229.5pt" o:ole="">
+          <v:shape id="_x0000_i1034" type="#_x0000_t75" style="width:433.5pt;height:229.5pt" o:ole="">
             <v:imagedata r:id="rId28" o:title=""/>
           </v:shape>
-          <o:OLEObject Type="Embed" ProgID="Visio.Drawing.11" ShapeID="_x0000_i1035" DrawAspect="Content" ObjectID="_1457357766" r:id="rId29"/>
+          <o:OLEObject Type="Embed" ProgID="Visio.Drawing.11" ShapeID="_x0000_i1034" DrawAspect="Content" ObjectID="_1472303218" r:id="rId29"/>
         </w:object>
       </w:r>
     </w:p>
@@ -14478,10 +14929,7 @@
               <w:t xml:space="preserve"> </w:t>
             </w:r>
             <w:r>
-              <w:t>labdata</w:t>
-            </w:r>
-            <w:r>
-              <w:t xml:space="preserve"> </w:t>
+              <w:t xml:space="preserve">labdata </w:t>
             </w:r>
             <w:r>
               <w:t>raderas</w:t>
@@ -14524,19 +14972,13 @@
               <w:t xml:space="preserve">Tjänstekonsumenten vill radera </w:t>
             </w:r>
             <w:r>
-              <w:t>labdata</w:t>
-            </w:r>
-            <w:r>
-              <w:t xml:space="preserve"> </w:t>
+              <w:t xml:space="preserve">labdata </w:t>
             </w:r>
             <w:r>
               <w:t xml:space="preserve">via tjänstekontraktet </w:t>
             </w:r>
             <w:r>
-              <w:t>DeleteLaboratoryReport</w:t>
-            </w:r>
-            <w:r>
-              <w:t xml:space="preserve"> </w:t>
+              <w:t xml:space="preserve">DeleteLaboratoryReport </w:t>
             </w:r>
             <w:r>
               <w:t xml:space="preserve">kring en viss invånare/patient hos en annan källa/informationsägare. Källan/informationsägaren är i detta fall är känd och </w:t>
@@ -14697,15 +15139,12 @@
       <w:pPr>
         <w:pStyle w:val="Rubrik3"/>
       </w:pPr>
-      <w:bookmarkStart w:id="38" w:name="_Toc383615465"/>
+      <w:bookmarkStart w:id="40" w:name="_Toc398561253"/>
       <w:r>
         <w:lastRenderedPageBreak/>
-        <w:t xml:space="preserve">Skicka </w:t>
+        <w:t>Skicka vårdkontaktsdata</w:t>
       </w:r>
-      <w:r>
-        <w:t>vårdkontaktsdata</w:t>
-      </w:r>
-      <w:bookmarkEnd w:id="38"/>
+      <w:bookmarkEnd w:id="40"/>
     </w:p>
     <w:p>
       <w:r>
@@ -14715,10 +15154,7 @@
         <w:t xml:space="preserve">flödet ser ut när information om </w:t>
       </w:r>
       <w:r>
-        <w:t>vårdkontaktsdata</w:t>
-      </w:r>
-      <w:r>
-        <w:t xml:space="preserve"> </w:t>
+        <w:t xml:space="preserve">vårdkontaktsdata </w:t>
       </w:r>
       <w:r>
         <w:t>skickas</w:t>
@@ -14745,10 +15181,10 @@
       </w:pPr>
       <w:r>
         <w:object w:dxaOrig="6094" w:dyaOrig="6758">
-          <v:shape id="_x0000_i1036" type="#_x0000_t75" style="width:304.5pt;height:338.25pt" o:ole="">
+          <v:shape id="_x0000_i1035" type="#_x0000_t75" style="width:304.5pt;height:338.25pt" o:ole="">
             <v:imagedata r:id="rId30" o:title=""/>
           </v:shape>
-          <o:OLEObject Type="Embed" ProgID="Visio.Drawing.11" ShapeID="_x0000_i1036" DrawAspect="Content" ObjectID="_1457357767" r:id="rId31"/>
+          <o:OLEObject Type="Embed" ProgID="Visio.Drawing.11" ShapeID="_x0000_i1035" DrawAspect="Content" ObjectID="_1472303219" r:id="rId31"/>
         </w:object>
       </w:r>
     </w:p>
@@ -15186,10 +15622,7 @@
               <w:spacing w:before="40" w:after="40"/>
             </w:pPr>
             <w:r>
-              <w:t>V</w:t>
-            </w:r>
-            <w:r>
-              <w:t>årdkontaktsdata</w:t>
+              <w:t>Vårdkontaktsdata</w:t>
             </w:r>
           </w:p>
         </w:tc>
@@ -15537,10 +15970,10 @@
       </w:pPr>
       <w:r>
         <w:object w:dxaOrig="9841" w:dyaOrig="5209">
-          <v:shape id="_x0000_i1037" type="#_x0000_t75" style="width:433.5pt;height:229.5pt" o:ole="">
+          <v:shape id="_x0000_i1036" type="#_x0000_t75" style="width:433.5pt;height:229.5pt" o:ole="">
             <v:imagedata r:id="rId32" o:title=""/>
           </v:shape>
-          <o:OLEObject Type="Embed" ProgID="Visio.Drawing.11" ShapeID="_x0000_i1037" DrawAspect="Content" ObjectID="_1457357768" r:id="rId33"/>
+          <o:OLEObject Type="Embed" ProgID="Visio.Drawing.11" ShapeID="_x0000_i1036" DrawAspect="Content" ObjectID="_1472303220" r:id="rId33"/>
         </w:object>
       </w:r>
     </w:p>
@@ -15919,19 +16352,13 @@
               <w:t xml:space="preserve">Tjänstekonsumenten vill skicka </w:t>
             </w:r>
             <w:r>
-              <w:t>vårdkontaktsdata</w:t>
-            </w:r>
-            <w:r>
-              <w:t xml:space="preserve"> </w:t>
+              <w:t xml:space="preserve">vårdkontaktsdata </w:t>
             </w:r>
             <w:r>
               <w:t xml:space="preserve">via tjänstekontraktet </w:t>
             </w:r>
             <w:r>
-              <w:t>ProcessCareEncounter</w:t>
-            </w:r>
-            <w:r>
-              <w:t xml:space="preserve"> </w:t>
+              <w:t xml:space="preserve">ProcessCareEncounter </w:t>
             </w:r>
             <w:r>
               <w:t xml:space="preserve">kring en viss invånare/patient till en annan källa/informationsägare. Källan/informationsägaren är i detta fall är känd och därmed pekar Logical Address till rätt destination (HSA-id). </w:t>
@@ -15955,10 +16382,7 @@
               <w:t xml:space="preserve">3. </w:t>
             </w:r>
             <w:r>
-              <w:t>ProcessCareEncounter</w:t>
-            </w:r>
-            <w:r>
-              <w:t>(</w:t>
+              <w:t>ProcessCareEncounter(</w:t>
             </w:r>
             <w:r>
               <w:t>Request)</w:t>
@@ -16124,12 +16548,12 @@
       <w:pPr>
         <w:pStyle w:val="Rubrik3"/>
       </w:pPr>
-      <w:bookmarkStart w:id="39" w:name="_Toc383615466"/>
+      <w:bookmarkStart w:id="41" w:name="_Toc398561254"/>
       <w:r>
         <w:lastRenderedPageBreak/>
         <w:t>Radera vårdkontaktsdata</w:t>
       </w:r>
-      <w:bookmarkEnd w:id="39"/>
+      <w:bookmarkEnd w:id="41"/>
     </w:p>
     <w:p>
       <w:r>
@@ -16166,10 +16590,10 @@
       </w:pPr>
       <w:r>
         <w:object w:dxaOrig="6037" w:dyaOrig="5564">
-          <v:shape id="_x0000_i1038" type="#_x0000_t75" style="width:301.5pt;height:278.25pt" o:ole="">
+          <v:shape id="_x0000_i1037" type="#_x0000_t75" style="width:301.5pt;height:278.25pt" o:ole="">
             <v:imagedata r:id="rId34" o:title=""/>
           </v:shape>
-          <o:OLEObject Type="Embed" ProgID="Visio.Drawing.11" ShapeID="_x0000_i1038" DrawAspect="Content" ObjectID="_1457357769" r:id="rId35"/>
+          <o:OLEObject Type="Embed" ProgID="Visio.Drawing.11" ShapeID="_x0000_i1037" DrawAspect="Content" ObjectID="_1472303221" r:id="rId35"/>
         </w:object>
       </w:r>
     </w:p>
@@ -16992,10 +17416,10 @@
       </w:pPr>
       <w:r>
         <w:object w:dxaOrig="9841" w:dyaOrig="5209">
-          <v:shape id="_x0000_i1039" type="#_x0000_t75" style="width:433.5pt;height:229.5pt" o:ole="">
+          <v:shape id="_x0000_i1038" type="#_x0000_t75" style="width:433.5pt;height:229.5pt" o:ole="">
             <v:imagedata r:id="rId36" o:title=""/>
           </v:shape>
-          <o:OLEObject Type="Embed" ProgID="Visio.Drawing.11" ShapeID="_x0000_i1039" DrawAspect="Content" ObjectID="_1457357770" r:id="rId37"/>
+          <o:OLEObject Type="Embed" ProgID="Visio.Drawing.11" ShapeID="_x0000_i1038" DrawAspect="Content" ObjectID="_1472303222" r:id="rId37"/>
         </w:object>
       </w:r>
     </w:p>
@@ -17314,10 +17738,7 @@
               <w:t xml:space="preserve"> </w:t>
             </w:r>
             <w:r>
-              <w:t>vårdkontaktsdata</w:t>
-            </w:r>
-            <w:r>
-              <w:t xml:space="preserve"> </w:t>
+              <w:t xml:space="preserve">vårdkontaktsdata </w:t>
             </w:r>
             <w:r>
               <w:t>raderas</w:t>
@@ -17360,19 +17781,13 @@
               <w:t xml:space="preserve">Tjänstekonsumenten vill radera </w:t>
             </w:r>
             <w:r>
-              <w:t>vårdkontaktsdata</w:t>
-            </w:r>
-            <w:r>
-              <w:t xml:space="preserve"> </w:t>
+              <w:t xml:space="preserve">vårdkontaktsdata </w:t>
             </w:r>
             <w:r>
               <w:t xml:space="preserve">via tjänstekontraktet </w:t>
             </w:r>
             <w:r>
-              <w:t>DeleteCareEncounter</w:t>
-            </w:r>
-            <w:r>
-              <w:t xml:space="preserve"> </w:t>
+              <w:t xml:space="preserve">DeleteCareEncounter </w:t>
             </w:r>
             <w:r>
               <w:t xml:space="preserve">kring en viss invånare/patient hos en annan källa/informationsägare. Källan/informationsägaren är i detta fall är känd och </w:t>
@@ -17542,12 +17957,12 @@
       <w:pPr>
         <w:pStyle w:val="Rubrik3"/>
       </w:pPr>
-      <w:bookmarkStart w:id="40" w:name="_Toc383615467"/>
+      <w:bookmarkStart w:id="42" w:name="_Toc398561255"/>
       <w:r>
         <w:t>Obligatoriska kontrakt</w:t>
       </w:r>
-      <w:bookmarkEnd w:id="33"/>
-      <w:bookmarkEnd w:id="40"/>
+      <w:bookmarkEnd w:id="35"/>
+      <w:bookmarkEnd w:id="42"/>
     </w:p>
     <w:p>
       <w:r>
@@ -18871,8 +19286,8 @@
       <w:pPr>
         <w:spacing w:line="240" w:lineRule="auto"/>
       </w:pPr>
-      <w:bookmarkStart w:id="41" w:name="_Toc357754849"/>
-      <w:bookmarkStart w:id="42" w:name="_Toc374435201"/>
+      <w:bookmarkStart w:id="43" w:name="_Toc357754849"/>
+      <w:bookmarkStart w:id="44" w:name="_Toc374435201"/>
     </w:p>
     <w:p>
       <w:pPr>
@@ -18883,13 +19298,13 @@
       <w:pPr>
         <w:pStyle w:val="Rubrik2"/>
       </w:pPr>
-      <w:bookmarkStart w:id="43" w:name="_Toc383615468"/>
+      <w:bookmarkStart w:id="45" w:name="_Toc398561256"/>
       <w:r>
         <w:t>Adressering</w:t>
       </w:r>
-      <w:bookmarkEnd w:id="41"/>
-      <w:bookmarkEnd w:id="42"/>
       <w:bookmarkEnd w:id="43"/>
+      <w:bookmarkEnd w:id="44"/>
+      <w:bookmarkEnd w:id="45"/>
     </w:p>
     <w:p>
       <w:r>
@@ -18901,9 +19316,9 @@
       <w:r>
         <w:t xml:space="preserve">adressering. </w:t>
       </w:r>
-      <w:bookmarkStart w:id="44" w:name="_Toc224960921"/>
-      <w:bookmarkStart w:id="45" w:name="_Toc357754852"/>
-      <w:bookmarkStart w:id="46" w:name="_Toc374435203"/>
+      <w:bookmarkStart w:id="46" w:name="_Toc224960921"/>
+      <w:bookmarkStart w:id="47" w:name="_Toc357754852"/>
+      <w:bookmarkStart w:id="48" w:name="_Toc374435203"/>
       <w:r>
         <w:t>Det innebär att den logiska adressen</w:t>
       </w:r>
@@ -18918,24 +19333,24 @@
       <w:pPr>
         <w:pStyle w:val="Rubrik1"/>
       </w:pPr>
-      <w:bookmarkStart w:id="47" w:name="_Toc383615469"/>
+      <w:bookmarkStart w:id="49" w:name="_Toc398561257"/>
       <w:r>
         <w:t>Tjänstedomänens krav och regler</w:t>
       </w:r>
-      <w:bookmarkEnd w:id="44"/>
-      <w:bookmarkEnd w:id="45"/>
       <w:bookmarkEnd w:id="46"/>
       <w:bookmarkEnd w:id="47"/>
+      <w:bookmarkEnd w:id="48"/>
+      <w:bookmarkEnd w:id="49"/>
     </w:p>
     <w:p>
       <w:pPr>
         <w:pStyle w:val="Rubrik2"/>
       </w:pPr>
-      <w:bookmarkStart w:id="48" w:name="_Toc383615470"/>
+      <w:bookmarkStart w:id="50" w:name="_Toc398561258"/>
       <w:r>
         <w:t>Omsändning</w:t>
       </w:r>
-      <w:bookmarkEnd w:id="48"/>
+      <w:bookmarkEnd w:id="50"/>
     </w:p>
     <w:p>
       <w:r>
@@ -18958,34 +19373,34 @@
       <w:pPr>
         <w:pStyle w:val="Rubrik2"/>
       </w:pPr>
-      <w:bookmarkStart w:id="49" w:name="_Toc357754853"/>
-      <w:bookmarkStart w:id="50" w:name="_Toc374435205"/>
-      <w:bookmarkStart w:id="51" w:name="_Toc383615471"/>
+      <w:bookmarkStart w:id="51" w:name="_Toc357754853"/>
+      <w:bookmarkStart w:id="52" w:name="_Toc374435205"/>
+      <w:bookmarkStart w:id="53" w:name="_Toc398561259"/>
       <w:r>
         <w:t>Informationssäkerhet och juridik</w:t>
       </w:r>
-      <w:bookmarkStart w:id="52" w:name="_Toc357754854"/>
-      <w:bookmarkEnd w:id="49"/>
-      <w:bookmarkEnd w:id="50"/>
+      <w:bookmarkStart w:id="54" w:name="_Toc357754854"/>
       <w:bookmarkEnd w:id="51"/>
+      <w:bookmarkEnd w:id="52"/>
+      <w:bookmarkEnd w:id="53"/>
     </w:p>
     <w:p>
       <w:pPr>
         <w:pStyle w:val="Rubrik3"/>
       </w:pPr>
-      <w:bookmarkStart w:id="53" w:name="_Toc219337773"/>
-      <w:bookmarkStart w:id="54" w:name="_Toc227077997"/>
-      <w:bookmarkStart w:id="55" w:name="_Toc245231401"/>
-      <w:bookmarkStart w:id="56" w:name="_Toc374435208"/>
-      <w:bookmarkStart w:id="57" w:name="_Toc383615472"/>
+      <w:bookmarkStart w:id="55" w:name="_Toc219337773"/>
+      <w:bookmarkStart w:id="56" w:name="_Toc227077997"/>
+      <w:bookmarkStart w:id="57" w:name="_Toc245231401"/>
+      <w:bookmarkStart w:id="58" w:name="_Toc374435208"/>
+      <w:bookmarkStart w:id="59" w:name="_Toc398561260"/>
       <w:r>
         <w:t>Generellt</w:t>
       </w:r>
-      <w:bookmarkEnd w:id="53"/>
-      <w:bookmarkEnd w:id="54"/>
       <w:bookmarkEnd w:id="55"/>
       <w:bookmarkEnd w:id="56"/>
       <w:bookmarkEnd w:id="57"/>
+      <w:bookmarkEnd w:id="58"/>
+      <w:bookmarkEnd w:id="59"/>
     </w:p>
     <w:p>
       <w:r>
@@ -19000,26 +19415,26 @@
       <w:pPr>
         <w:pStyle w:val="Rubrik2"/>
       </w:pPr>
-      <w:bookmarkStart w:id="58" w:name="_Toc374435209"/>
-      <w:bookmarkStart w:id="59" w:name="_Toc383615473"/>
+      <w:bookmarkStart w:id="60" w:name="_Toc374435209"/>
+      <w:bookmarkStart w:id="61" w:name="_Toc398561261"/>
       <w:r>
         <w:t>Felhantering</w:t>
       </w:r>
-      <w:bookmarkEnd w:id="52"/>
-      <w:bookmarkEnd w:id="58"/>
-      <w:bookmarkEnd w:id="59"/>
+      <w:bookmarkEnd w:id="54"/>
+      <w:bookmarkEnd w:id="60"/>
+      <w:bookmarkEnd w:id="61"/>
     </w:p>
     <w:p>
       <w:pPr>
         <w:pStyle w:val="Rubrik3"/>
       </w:pPr>
-      <w:bookmarkStart w:id="60" w:name="_Toc374435210"/>
-      <w:bookmarkStart w:id="61" w:name="_Toc383615474"/>
+      <w:bookmarkStart w:id="62" w:name="_Toc374435210"/>
+      <w:bookmarkStart w:id="63" w:name="_Toc398561262"/>
       <w:r>
         <w:t>Krav på en tjänsteproducent</w:t>
       </w:r>
-      <w:bookmarkEnd w:id="60"/>
-      <w:bookmarkEnd w:id="61"/>
+      <w:bookmarkEnd w:id="62"/>
+      <w:bookmarkEnd w:id="63"/>
     </w:p>
     <w:p>
       <w:pPr>
@@ -19078,13 +19493,13 @@
       <w:pPr>
         <w:pStyle w:val="Rubrik3"/>
       </w:pPr>
-      <w:bookmarkStart w:id="62" w:name="_Toc374435211"/>
-      <w:bookmarkStart w:id="63" w:name="_Toc383615475"/>
+      <w:bookmarkStart w:id="64" w:name="_Toc374435211"/>
+      <w:bookmarkStart w:id="65" w:name="_Toc398561263"/>
       <w:r>
         <w:t>Krav på en tjänstekonsument</w:t>
       </w:r>
-      <w:bookmarkEnd w:id="62"/>
-      <w:bookmarkEnd w:id="63"/>
+      <w:bookmarkEnd w:id="64"/>
+      <w:bookmarkEnd w:id="65"/>
     </w:p>
     <w:p/>
     <w:p>
@@ -19119,13 +19534,13 @@
       <w:pPr>
         <w:pStyle w:val="Rubrik2"/>
       </w:pPr>
-      <w:bookmarkStart w:id="64" w:name="_Toc374435212"/>
-      <w:bookmarkStart w:id="65" w:name="_Toc383615476"/>
+      <w:bookmarkStart w:id="66" w:name="_Toc374435212"/>
+      <w:bookmarkStart w:id="67" w:name="_Toc398561264"/>
       <w:r>
         <w:t>Icke funktionella krav</w:t>
       </w:r>
-      <w:bookmarkEnd w:id="64"/>
-      <w:bookmarkEnd w:id="65"/>
+      <w:bookmarkEnd w:id="66"/>
+      <w:bookmarkEnd w:id="67"/>
     </w:p>
     <w:p>
       <w:r>
@@ -19147,18 +19562,18 @@
           <w:sz w:val="24"/>
         </w:rPr>
       </w:pPr>
-      <w:bookmarkStart w:id="66" w:name="_Toc374435213"/>
+      <w:bookmarkStart w:id="68" w:name="_Toc374435213"/>
     </w:p>
     <w:p>
       <w:pPr>
         <w:pStyle w:val="Rubrik3"/>
       </w:pPr>
-      <w:bookmarkStart w:id="67" w:name="_Toc383615477"/>
+      <w:bookmarkStart w:id="69" w:name="_Toc398561265"/>
       <w:r>
         <w:t>SLA krav</w:t>
       </w:r>
-      <w:bookmarkEnd w:id="66"/>
-      <w:bookmarkEnd w:id="67"/>
+      <w:bookmarkEnd w:id="68"/>
+      <w:bookmarkEnd w:id="69"/>
     </w:p>
     <w:p>
       <w:r>
@@ -19432,8 +19847,8 @@
           <w:szCs w:val="28"/>
         </w:rPr>
       </w:pPr>
-      <w:bookmarkStart w:id="68" w:name="_Toc368997122"/>
-      <w:bookmarkStart w:id="69" w:name="_Toc224960923"/>
+      <w:bookmarkStart w:id="70" w:name="_Toc368997122"/>
+      <w:bookmarkStart w:id="71" w:name="_Toc224960923"/>
       <w:bookmarkEnd w:id="13"/>
       <w:bookmarkEnd w:id="14"/>
       <w:bookmarkEnd w:id="15"/>
@@ -19445,13 +19860,13 @@
       <w:pPr>
         <w:pStyle w:val="Rubrik1"/>
       </w:pPr>
-      <w:bookmarkStart w:id="70" w:name="_Toc383615478"/>
+      <w:bookmarkStart w:id="72" w:name="_Toc398561266"/>
       <w:r>
         <w:lastRenderedPageBreak/>
         <w:t>Tjänstedomänens meddelandemodeller</w:t>
       </w:r>
-      <w:bookmarkEnd w:id="68"/>
       <w:bookmarkEnd w:id="70"/>
+      <w:bookmarkEnd w:id="72"/>
     </w:p>
     <w:p>
       <w:r>
@@ -19472,16 +19887,16 @@
       <w:pPr>
         <w:pStyle w:val="Rubrik2"/>
       </w:pPr>
-      <w:bookmarkStart w:id="71" w:name="_Toc357754856"/>
-      <w:bookmarkStart w:id="72" w:name="_Toc368997123"/>
-      <w:bookmarkStart w:id="73" w:name="_Ref371332469"/>
-      <w:bookmarkStart w:id="74" w:name="_Toc383615479"/>
+      <w:bookmarkStart w:id="73" w:name="_Toc357754856"/>
+      <w:bookmarkStart w:id="74" w:name="_Toc368997123"/>
+      <w:bookmarkStart w:id="75" w:name="_Ref371332469"/>
+      <w:bookmarkStart w:id="76" w:name="_Toc398561267"/>
       <w:r>
         <w:t>V-MIM</w:t>
       </w:r>
-      <w:bookmarkEnd w:id="71"/>
-      <w:bookmarkEnd w:id="72"/>
       <w:bookmarkEnd w:id="73"/>
+      <w:bookmarkEnd w:id="74"/>
+      <w:bookmarkEnd w:id="75"/>
       <w:r>
         <w:t xml:space="preserve"> </w:t>
       </w:r>
@@ -19497,7 +19912,7 @@
       <w:r>
         <w:t>rdinationer</w:t>
       </w:r>
-      <w:bookmarkEnd w:id="74"/>
+      <w:bookmarkEnd w:id="76"/>
     </w:p>
     <w:p>
       <w:r>
@@ -20697,16 +21112,16 @@
       </w:tr>
     </w:tbl>
     <w:p>
-      <w:bookmarkStart w:id="75" w:name="_Toc176141590"/>
-      <w:bookmarkStart w:id="76" w:name="_Toc176141594"/>
-      <w:bookmarkStart w:id="77" w:name="_Toc182360207"/>
-      <w:bookmarkStart w:id="78" w:name="_Toc182360366"/>
-      <w:bookmarkStart w:id="79" w:name="_Toc182362292"/>
-      <w:bookmarkEnd w:id="75"/>
-      <w:bookmarkEnd w:id="76"/>
+      <w:bookmarkStart w:id="77" w:name="_Toc176141590"/>
+      <w:bookmarkStart w:id="78" w:name="_Toc176141594"/>
+      <w:bookmarkStart w:id="79" w:name="_Toc182360207"/>
+      <w:bookmarkStart w:id="80" w:name="_Toc182360366"/>
+      <w:bookmarkStart w:id="81" w:name="_Toc182362292"/>
       <w:bookmarkEnd w:id="77"/>
       <w:bookmarkEnd w:id="78"/>
       <w:bookmarkEnd w:id="79"/>
+      <w:bookmarkEnd w:id="80"/>
+      <w:bookmarkEnd w:id="81"/>
     </w:p>
     <w:p/>
     <w:p/>
@@ -20728,7 +21143,7 @@
       <w:pPr>
         <w:pStyle w:val="Rubrik2"/>
       </w:pPr>
-      <w:bookmarkStart w:id="80" w:name="_Toc383615480"/>
+      <w:bookmarkStart w:id="82" w:name="_Toc398561268"/>
       <w:r>
         <w:lastRenderedPageBreak/>
         <w:t>V-MIM –</w:t>
@@ -20739,7 +21154,7 @@
       <w:r>
         <w:t>abdata</w:t>
       </w:r>
-      <w:bookmarkEnd w:id="80"/>
+      <w:bookmarkEnd w:id="82"/>
     </w:p>
     <w:p/>
     <w:p/>
@@ -21582,7 +21997,7 @@
       <w:pPr>
         <w:pStyle w:val="Rubrik2"/>
       </w:pPr>
-      <w:bookmarkStart w:id="81" w:name="_Toc383615481"/>
+      <w:bookmarkStart w:id="83" w:name="_Toc398561269"/>
       <w:r>
         <w:lastRenderedPageBreak/>
         <w:t>V-MIM –</w:t>
@@ -21593,15 +22008,15 @@
       <w:r>
         <w:t>årdkontakter</w:t>
       </w:r>
-      <w:bookmarkEnd w:id="81"/>
+      <w:bookmarkEnd w:id="83"/>
     </w:p>
     <w:p>
       <w:r>
         <w:object w:dxaOrig="9156" w:dyaOrig="6987">
-          <v:shape id="_x0000_i1026" type="#_x0000_t75" style="width:433.5pt;height:330.75pt" o:ole="">
+          <v:shape id="_x0000_i1039" type="#_x0000_t75" style="width:433.5pt;height:330.75pt" o:ole="">
             <v:imagedata r:id="rId40" o:title=""/>
           </v:shape>
-          <o:OLEObject Type="Embed" ProgID="Visio.Drawing.11" ShapeID="_x0000_i1026" DrawAspect="Content" ObjectID="_1457357771" r:id="rId41"/>
+          <o:OLEObject Type="Embed" ProgID="Visio.Drawing.11" ShapeID="_x0000_i1039" DrawAspect="Content" ObjectID="_1472303223" r:id="rId41"/>
         </w:object>
       </w:r>
     </w:p>
@@ -21635,7 +22050,7 @@
                 <w:szCs w:val="20"/>
               </w:rPr>
             </w:pPr>
-            <w:bookmarkStart w:id="82" w:name="_Toc357754857"/>
+            <w:bookmarkStart w:id="84" w:name="_Toc357754857"/>
             <w:r>
               <w:rPr>
                 <w:b/>
@@ -22602,24 +23017,24 @@
       <w:pPr>
         <w:pStyle w:val="Rubrik2"/>
       </w:pPr>
-      <w:bookmarkStart w:id="83" w:name="_Toc383615482"/>
+      <w:bookmarkStart w:id="85" w:name="_Toc398561270"/>
       <w:r>
         <w:t>Formatregler</w:t>
       </w:r>
-      <w:bookmarkEnd w:id="82"/>
-      <w:bookmarkEnd w:id="83"/>
+      <w:bookmarkEnd w:id="84"/>
+      <w:bookmarkEnd w:id="85"/>
     </w:p>
     <w:p>
       <w:pPr>
         <w:pStyle w:val="Rubrik3"/>
       </w:pPr>
-      <w:bookmarkStart w:id="84" w:name="_Ref369853112"/>
-      <w:bookmarkStart w:id="85" w:name="_Toc383615483"/>
+      <w:bookmarkStart w:id="86" w:name="_Ref369853112"/>
+      <w:bookmarkStart w:id="87" w:name="_Toc398561271"/>
       <w:r>
         <w:t>Regel 1</w:t>
       </w:r>
-      <w:bookmarkEnd w:id="84"/>
-      <w:bookmarkEnd w:id="85"/>
+      <w:bookmarkEnd w:id="86"/>
+      <w:bookmarkEnd w:id="87"/>
     </w:p>
     <w:p>
       <w:r>
@@ -22645,27 +23060,27 @@
       <w:pPr>
         <w:pStyle w:val="Rubrik1"/>
       </w:pPr>
-      <w:bookmarkStart w:id="86" w:name="_Toc357754858"/>
-      <w:bookmarkStart w:id="87" w:name="_Toc383615484"/>
+      <w:bookmarkStart w:id="88" w:name="_Toc357754858"/>
+      <w:bookmarkStart w:id="89" w:name="_Toc398561272"/>
       <w:r>
         <w:lastRenderedPageBreak/>
         <w:t>Tjänstekontrakt</w:t>
       </w:r>
-      <w:bookmarkEnd w:id="69"/>
-      <w:bookmarkEnd w:id="86"/>
-      <w:bookmarkEnd w:id="87"/>
+      <w:bookmarkEnd w:id="71"/>
+      <w:bookmarkEnd w:id="88"/>
+      <w:bookmarkEnd w:id="89"/>
     </w:p>
     <w:p>
       <w:pPr>
         <w:pStyle w:val="Rubrik2"/>
       </w:pPr>
-      <w:bookmarkStart w:id="88" w:name="_Toc372638577"/>
-      <w:bookmarkStart w:id="89" w:name="_Toc383615485"/>
+      <w:bookmarkStart w:id="90" w:name="_Toc372638577"/>
+      <w:bookmarkStart w:id="91" w:name="_Toc398561273"/>
       <w:r>
         <w:t>ProcessPrescriptionReason</w:t>
       </w:r>
-      <w:bookmarkEnd w:id="88"/>
-      <w:bookmarkEnd w:id="89"/>
+      <w:bookmarkEnd w:id="90"/>
+      <w:bookmarkEnd w:id="91"/>
     </w:p>
     <w:p>
       <w:r>
@@ -22719,11 +23134,11 @@
       <w:pPr>
         <w:pStyle w:val="Rubrik3"/>
       </w:pPr>
-      <w:bookmarkStart w:id="90" w:name="_Toc383615486"/>
+      <w:bookmarkStart w:id="92" w:name="_Toc398561274"/>
       <w:r>
         <w:t>Version</w:t>
       </w:r>
-      <w:bookmarkEnd w:id="90"/>
+      <w:bookmarkEnd w:id="92"/>
     </w:p>
     <w:p>
       <w:r>
@@ -22741,11 +23156,11 @@
       <w:pPr>
         <w:pStyle w:val="Rubrik3"/>
       </w:pPr>
-      <w:bookmarkStart w:id="91" w:name="_Toc383615487"/>
+      <w:bookmarkStart w:id="93" w:name="_Toc398561275"/>
       <w:r>
         <w:t>Fältregler</w:t>
       </w:r>
-      <w:bookmarkEnd w:id="91"/>
+      <w:bookmarkEnd w:id="93"/>
     </w:p>
     <w:p>
       <w:r>
@@ -28909,12 +29324,12 @@
       <w:pPr>
         <w:pStyle w:val="Rubrik3"/>
       </w:pPr>
-      <w:bookmarkStart w:id="92" w:name="_Toc383615488"/>
+      <w:bookmarkStart w:id="94" w:name="_Toc398561276"/>
       <w:r>
         <w:lastRenderedPageBreak/>
         <w:t>Övriga regler</w:t>
       </w:r>
-      <w:bookmarkEnd w:id="92"/>
+      <w:bookmarkEnd w:id="94"/>
     </w:p>
     <w:p>
       <w:pPr>
@@ -28936,14 +29351,14 @@
         </w:rPr>
         <w:t xml:space="preserve">Fält 1 – </w:t>
       </w:r>
-      <w:bookmarkStart w:id="93" w:name="_Toc372638573"/>
+      <w:bookmarkStart w:id="95" w:name="_Toc372638573"/>
       <w:r>
         <w:rPr>
           <w:u w:val="single"/>
         </w:rPr>
         <w:t>ActivityId - Särskilda identifierare för angivande av annan vårdgivare (GUIDar)</w:t>
       </w:r>
-      <w:bookmarkEnd w:id="93"/>
+      <w:bookmarkEnd w:id="95"/>
     </w:p>
     <w:p>
       <w:pPr>
@@ -29024,7 +29439,7 @@
           <w:szCs w:val="26"/>
         </w:rPr>
       </w:pPr>
-      <w:bookmarkStart w:id="94" w:name="_Toc369180388"/>
+      <w:bookmarkStart w:id="96" w:name="_Toc369180388"/>
       <w:bookmarkEnd w:id="0"/>
     </w:p>
     <w:p>
@@ -29045,15 +29460,15 @@
       <w:pPr>
         <w:pStyle w:val="Rubrik2"/>
       </w:pPr>
-      <w:bookmarkStart w:id="95" w:name="_Toc372638595"/>
-      <w:bookmarkStart w:id="96" w:name="_Toc383615489"/>
-      <w:bookmarkEnd w:id="94"/>
+      <w:bookmarkStart w:id="97" w:name="_Toc372638595"/>
+      <w:bookmarkStart w:id="98" w:name="_Toc398561277"/>
+      <w:bookmarkEnd w:id="96"/>
       <w:r>
         <w:lastRenderedPageBreak/>
         <w:t>DeletePrescriptionReason</w:t>
       </w:r>
-      <w:bookmarkEnd w:id="95"/>
-      <w:bookmarkEnd w:id="96"/>
+      <w:bookmarkEnd w:id="97"/>
+      <w:bookmarkEnd w:id="98"/>
     </w:p>
     <w:p>
       <w:r>
@@ -29083,13 +29498,13 @@
       <w:pPr>
         <w:pStyle w:val="Rubrik3"/>
       </w:pPr>
-      <w:bookmarkStart w:id="97" w:name="_Toc369180389"/>
-      <w:bookmarkStart w:id="98" w:name="_Toc383615490"/>
+      <w:bookmarkStart w:id="99" w:name="_Toc369180389"/>
+      <w:bookmarkStart w:id="100" w:name="_Toc398561278"/>
       <w:r>
         <w:t>Version</w:t>
       </w:r>
-      <w:bookmarkEnd w:id="97"/>
-      <w:bookmarkEnd w:id="98"/>
+      <w:bookmarkEnd w:id="99"/>
+      <w:bookmarkEnd w:id="100"/>
     </w:p>
     <w:p>
       <w:r>
@@ -29101,13 +29516,13 @@
       <w:pPr>
         <w:pStyle w:val="Rubrik3"/>
       </w:pPr>
-      <w:bookmarkStart w:id="99" w:name="_Toc369180395"/>
-      <w:bookmarkStart w:id="100" w:name="_Toc383615491"/>
+      <w:bookmarkStart w:id="101" w:name="_Toc369180395"/>
+      <w:bookmarkStart w:id="102" w:name="_Toc398561279"/>
       <w:r>
         <w:t>Fältregler</w:t>
       </w:r>
-      <w:bookmarkEnd w:id="99"/>
-      <w:bookmarkEnd w:id="100"/>
+      <w:bookmarkEnd w:id="101"/>
+      <w:bookmarkEnd w:id="102"/>
       <w:r>
         <w:t xml:space="preserve"> </w:t>
       </w:r>
@@ -30075,17 +30490,17 @@
       <w:pPr>
         <w:pStyle w:val="Rubrik3"/>
       </w:pPr>
-      <w:bookmarkStart w:id="101" w:name="_Toc371516503"/>
-      <w:bookmarkStart w:id="102" w:name="_Toc372034748"/>
-      <w:bookmarkStart w:id="103" w:name="_Toc374962663"/>
-      <w:bookmarkStart w:id="104" w:name="_Toc383615492"/>
+      <w:bookmarkStart w:id="103" w:name="_Toc371516503"/>
+      <w:bookmarkStart w:id="104" w:name="_Toc372034748"/>
+      <w:bookmarkStart w:id="105" w:name="_Toc374962663"/>
+      <w:bookmarkStart w:id="106" w:name="_Toc398561280"/>
       <w:r>
         <w:t>Övriga regler</w:t>
       </w:r>
-      <w:bookmarkEnd w:id="101"/>
-      <w:bookmarkEnd w:id="102"/>
       <w:bookmarkEnd w:id="103"/>
       <w:bookmarkEnd w:id="104"/>
+      <w:bookmarkEnd w:id="105"/>
+      <w:bookmarkEnd w:id="106"/>
     </w:p>
     <w:p>
       <w:pPr>
@@ -30133,13 +30548,13 @@
       <w:pPr>
         <w:pStyle w:val="Rubrik4"/>
       </w:pPr>
-      <w:bookmarkStart w:id="105" w:name="_Toc371516504"/>
-      <w:bookmarkStart w:id="106" w:name="_Toc372034749"/>
+      <w:bookmarkStart w:id="107" w:name="_Toc371516504"/>
+      <w:bookmarkStart w:id="108" w:name="_Toc372034749"/>
       <w:r>
         <w:t>Icke funktionella krav</w:t>
       </w:r>
-      <w:bookmarkEnd w:id="105"/>
-      <w:bookmarkEnd w:id="106"/>
+      <w:bookmarkEnd w:id="107"/>
+      <w:bookmarkEnd w:id="108"/>
     </w:p>
     <w:p>
       <w:r>
@@ -30173,7 +30588,7 @@
       <w:r>
         <w:t>Detta tjänstekontrakt har inga avvikande SLA-krav.</w:t>
       </w:r>
-      <w:bookmarkStart w:id="107" w:name="_Toc369180442"/>
+      <w:bookmarkStart w:id="109" w:name="_Toc369180442"/>
       <w:r>
         <w:br w:type="page"/>
       </w:r>
@@ -30182,15 +30597,15 @@
       <w:pPr>
         <w:pStyle w:val="Rubrik2"/>
       </w:pPr>
-      <w:bookmarkStart w:id="108" w:name="_Toc372638604"/>
-      <w:bookmarkStart w:id="109" w:name="_Toc383615493"/>
-      <w:bookmarkEnd w:id="107"/>
+      <w:bookmarkStart w:id="110" w:name="_Toc372638604"/>
+      <w:bookmarkStart w:id="111" w:name="_Toc398561281"/>
+      <w:bookmarkEnd w:id="109"/>
       <w:r>
         <w:lastRenderedPageBreak/>
         <w:t>DeletePrescription</w:t>
       </w:r>
-      <w:bookmarkEnd w:id="108"/>
-      <w:bookmarkEnd w:id="109"/>
+      <w:bookmarkEnd w:id="110"/>
+      <w:bookmarkEnd w:id="111"/>
     </w:p>
     <w:p>
       <w:r>
@@ -30214,13 +30629,13 @@
       <w:pPr>
         <w:pStyle w:val="Rubrik3"/>
       </w:pPr>
-      <w:bookmarkStart w:id="110" w:name="_Toc369180443"/>
-      <w:bookmarkStart w:id="111" w:name="_Toc383615494"/>
+      <w:bookmarkStart w:id="112" w:name="_Toc369180443"/>
+      <w:bookmarkStart w:id="113" w:name="_Toc398561282"/>
       <w:r>
         <w:t>Version</w:t>
       </w:r>
-      <w:bookmarkEnd w:id="110"/>
-      <w:bookmarkEnd w:id="111"/>
+      <w:bookmarkEnd w:id="112"/>
+      <w:bookmarkEnd w:id="113"/>
     </w:p>
     <w:p>
       <w:r>
@@ -30232,13 +30647,13 @@
       <w:pPr>
         <w:pStyle w:val="Rubrik3"/>
       </w:pPr>
-      <w:bookmarkStart w:id="112" w:name="_Toc369180449"/>
-      <w:bookmarkStart w:id="113" w:name="_Toc383615495"/>
+      <w:bookmarkStart w:id="114" w:name="_Toc369180449"/>
+      <w:bookmarkStart w:id="115" w:name="_Toc398561283"/>
       <w:r>
         <w:t>Fältregler</w:t>
       </w:r>
-      <w:bookmarkEnd w:id="112"/>
-      <w:bookmarkEnd w:id="113"/>
+      <w:bookmarkEnd w:id="114"/>
+      <w:bookmarkEnd w:id="115"/>
     </w:p>
     <w:p>
       <w:r>
@@ -30926,13 +31341,13 @@
       <w:pPr>
         <w:pStyle w:val="Rubrik3"/>
       </w:pPr>
-      <w:bookmarkStart w:id="114" w:name="_Toc369180450"/>
-      <w:bookmarkStart w:id="115" w:name="_Toc383615496"/>
+      <w:bookmarkStart w:id="116" w:name="_Toc369180450"/>
+      <w:bookmarkStart w:id="117" w:name="_Toc398561284"/>
       <w:r>
         <w:t>Övriga regler</w:t>
       </w:r>
-      <w:bookmarkEnd w:id="114"/>
-      <w:bookmarkEnd w:id="115"/>
+      <w:bookmarkEnd w:id="116"/>
+      <w:bookmarkEnd w:id="117"/>
     </w:p>
     <w:p>
       <w:r>
@@ -30989,14 +31404,14 @@
       <w:pPr>
         <w:pStyle w:val="Rubrik2"/>
       </w:pPr>
-      <w:bookmarkStart w:id="116" w:name="_Toc372638586"/>
-      <w:bookmarkStart w:id="117" w:name="_Toc383615497"/>
+      <w:bookmarkStart w:id="118" w:name="_Toc372638586"/>
+      <w:bookmarkStart w:id="119" w:name="_Toc398561285"/>
       <w:r>
         <w:lastRenderedPageBreak/>
         <w:t>ProcessLaboratoryReport</w:t>
       </w:r>
-      <w:bookmarkEnd w:id="116"/>
-      <w:bookmarkEnd w:id="117"/>
+      <w:bookmarkEnd w:id="118"/>
+      <w:bookmarkEnd w:id="119"/>
     </w:p>
     <w:p>
       <w:r>
@@ -31020,11 +31435,11 @@
       <w:pPr>
         <w:pStyle w:val="Rubrik3"/>
       </w:pPr>
-      <w:bookmarkStart w:id="118" w:name="_Toc383615498"/>
+      <w:bookmarkStart w:id="120" w:name="_Toc398561286"/>
       <w:r>
         <w:t>Version</w:t>
       </w:r>
-      <w:bookmarkEnd w:id="118"/>
+      <w:bookmarkEnd w:id="120"/>
     </w:p>
     <w:p>
       <w:r>
@@ -31036,11 +31451,11 @@
       <w:pPr>
         <w:pStyle w:val="Rubrik3"/>
       </w:pPr>
-      <w:bookmarkStart w:id="119" w:name="_Toc383615499"/>
+      <w:bookmarkStart w:id="121" w:name="_Toc398561287"/>
       <w:r>
         <w:t>Fältregler</w:t>
       </w:r>
-      <w:bookmarkEnd w:id="119"/>
+      <w:bookmarkEnd w:id="121"/>
     </w:p>
     <w:p>
       <w:r>
@@ -32925,11 +33340,11 @@
       <w:pPr>
         <w:pStyle w:val="Rubrik3"/>
       </w:pPr>
-      <w:bookmarkStart w:id="120" w:name="_Toc383615500"/>
+      <w:bookmarkStart w:id="122" w:name="_Toc398561288"/>
       <w:r>
         <w:t>Övriga regler</w:t>
       </w:r>
-      <w:bookmarkEnd w:id="120"/>
+      <w:bookmarkEnd w:id="122"/>
     </w:p>
     <w:p>
       <w:r>
@@ -32998,14 +33413,14 @@
       <w:pPr>
         <w:pStyle w:val="Rubrik2"/>
       </w:pPr>
-      <w:bookmarkStart w:id="121" w:name="_Toc372638613"/>
-      <w:bookmarkStart w:id="122" w:name="_Toc383615501"/>
+      <w:bookmarkStart w:id="123" w:name="_Toc372638613"/>
+      <w:bookmarkStart w:id="124" w:name="_Toc398561289"/>
       <w:r>
         <w:lastRenderedPageBreak/>
         <w:t>DeleteLaboratoryReport</w:t>
       </w:r>
-      <w:bookmarkEnd w:id="121"/>
-      <w:bookmarkEnd w:id="122"/>
+      <w:bookmarkEnd w:id="123"/>
+      <w:bookmarkEnd w:id="124"/>
     </w:p>
     <w:p>
       <w:r>
@@ -33032,11 +33447,11 @@
       <w:pPr>
         <w:pStyle w:val="Rubrik3"/>
       </w:pPr>
-      <w:bookmarkStart w:id="123" w:name="_Toc383615502"/>
+      <w:bookmarkStart w:id="125" w:name="_Toc398561290"/>
       <w:r>
         <w:t>Version</w:t>
       </w:r>
-      <w:bookmarkEnd w:id="123"/>
+      <w:bookmarkEnd w:id="125"/>
     </w:p>
     <w:p>
       <w:r>
@@ -33048,11 +33463,11 @@
       <w:pPr>
         <w:pStyle w:val="Rubrik3"/>
       </w:pPr>
-      <w:bookmarkStart w:id="124" w:name="_Toc383615503"/>
+      <w:bookmarkStart w:id="126" w:name="_Toc398561291"/>
       <w:r>
         <w:t>Fältregler</w:t>
       </w:r>
-      <w:bookmarkEnd w:id="124"/>
+      <w:bookmarkEnd w:id="126"/>
     </w:p>
     <w:p>
       <w:r>
@@ -33754,11 +34169,11 @@
       <w:pPr>
         <w:pStyle w:val="Rubrik3"/>
       </w:pPr>
-      <w:bookmarkStart w:id="125" w:name="_Toc383615504"/>
+      <w:bookmarkStart w:id="127" w:name="_Toc398561292"/>
       <w:r>
         <w:t>Övriga regler</w:t>
       </w:r>
-      <w:bookmarkEnd w:id="125"/>
+      <w:bookmarkEnd w:id="127"/>
     </w:p>
     <w:p>
       <w:r>
@@ -33816,8 +34231,8 @@
       <w:pPr>
         <w:pStyle w:val="Rubrik2"/>
       </w:pPr>
-      <w:bookmarkStart w:id="126" w:name="_Toc372033475"/>
-      <w:bookmarkStart w:id="127" w:name="_Toc383615505"/>
+      <w:bookmarkStart w:id="128" w:name="_Toc372033475"/>
+      <w:bookmarkStart w:id="129" w:name="_Toc398561293"/>
       <w:r>
         <w:lastRenderedPageBreak/>
         <w:t>Process</w:t>
@@ -33825,8 +34240,8 @@
       <w:r>
         <w:t>CareEncounter</w:t>
       </w:r>
-      <w:bookmarkEnd w:id="126"/>
-      <w:bookmarkEnd w:id="127"/>
+      <w:bookmarkEnd w:id="128"/>
+      <w:bookmarkEnd w:id="129"/>
     </w:p>
     <w:p>
       <w:r>
@@ -33859,11 +34274,11 @@
       <w:pPr>
         <w:pStyle w:val="Rubrik3"/>
       </w:pPr>
-      <w:bookmarkStart w:id="128" w:name="_Toc383615506"/>
+      <w:bookmarkStart w:id="130" w:name="_Toc398561294"/>
       <w:r>
         <w:t>Version</w:t>
       </w:r>
-      <w:bookmarkEnd w:id="128"/>
+      <w:bookmarkEnd w:id="130"/>
     </w:p>
     <w:p>
       <w:r>
@@ -33875,11 +34290,11 @@
       <w:pPr>
         <w:pStyle w:val="Rubrik3"/>
       </w:pPr>
-      <w:bookmarkStart w:id="129" w:name="_Toc383615507"/>
+      <w:bookmarkStart w:id="131" w:name="_Toc398561295"/>
       <w:r>
         <w:t>Fältregler</w:t>
       </w:r>
-      <w:bookmarkEnd w:id="129"/>
+      <w:bookmarkEnd w:id="131"/>
     </w:p>
     <w:p>
       <w:r>
@@ -44192,11 +44607,11 @@
       <w:pPr>
         <w:pStyle w:val="Rubrik3"/>
       </w:pPr>
-      <w:bookmarkStart w:id="130" w:name="_Toc383615508"/>
+      <w:bookmarkStart w:id="132" w:name="_Toc398561296"/>
       <w:r>
         <w:t>Övriga regler</w:t>
       </w:r>
-      <w:bookmarkEnd w:id="130"/>
+      <w:bookmarkEnd w:id="132"/>
     </w:p>
     <w:p/>
     <w:p>
@@ -44327,13 +44742,13 @@
       <w:pPr>
         <w:pStyle w:val="Rubrik2"/>
       </w:pPr>
-      <w:bookmarkStart w:id="131" w:name="_Toc372033479"/>
-      <w:bookmarkStart w:id="132" w:name="_Toc383615509"/>
+      <w:bookmarkStart w:id="133" w:name="_Toc372033479"/>
+      <w:bookmarkStart w:id="134" w:name="_Toc398561297"/>
       <w:r>
         <w:t>DeleteCareEncounter</w:t>
       </w:r>
-      <w:bookmarkEnd w:id="131"/>
-      <w:bookmarkEnd w:id="132"/>
+      <w:bookmarkEnd w:id="133"/>
+      <w:bookmarkEnd w:id="134"/>
     </w:p>
     <w:p>
       <w:r>
@@ -44351,11 +44766,11 @@
       <w:pPr>
         <w:pStyle w:val="Rubrik3"/>
       </w:pPr>
-      <w:bookmarkStart w:id="133" w:name="_Toc383615510"/>
+      <w:bookmarkStart w:id="135" w:name="_Toc398561298"/>
       <w:r>
         <w:t>Version</w:t>
       </w:r>
-      <w:bookmarkEnd w:id="133"/>
+      <w:bookmarkEnd w:id="135"/>
     </w:p>
     <w:p>
       <w:r>
@@ -44367,11 +44782,11 @@
       <w:pPr>
         <w:pStyle w:val="Rubrik3"/>
       </w:pPr>
-      <w:bookmarkStart w:id="134" w:name="_Toc383615511"/>
+      <w:bookmarkStart w:id="136" w:name="_Toc398561299"/>
       <w:r>
         <w:t>Fältregler</w:t>
       </w:r>
-      <w:bookmarkEnd w:id="134"/>
+      <w:bookmarkEnd w:id="136"/>
     </w:p>
     <w:p>
       <w:r>
@@ -45124,12 +45539,12 @@
       <w:pPr>
         <w:pStyle w:val="Rubrik3"/>
       </w:pPr>
-      <w:bookmarkStart w:id="135" w:name="_Toc383615512"/>
+      <w:bookmarkStart w:id="137" w:name="_Toc398561300"/>
       <w:r>
         <w:lastRenderedPageBreak/>
         <w:t>Övriga regler</w:t>
       </w:r>
-      <w:bookmarkEnd w:id="135"/>
+      <w:bookmarkEnd w:id="137"/>
     </w:p>
     <w:p>
       <w:r>
@@ -45162,14 +45577,14 @@
           <w:color w:val="auto"/>
         </w:rPr>
       </w:pPr>
-      <w:bookmarkStart w:id="136" w:name="_Toc369180454"/>
+      <w:bookmarkStart w:id="138" w:name="_Toc369180454"/>
       <w:r>
         <w:rPr>
           <w:color w:val="auto"/>
         </w:rPr>
         <w:t>SLA-krav</w:t>
       </w:r>
-      <w:bookmarkEnd w:id="136"/>
+      <w:bookmarkEnd w:id="138"/>
     </w:p>
     <w:p>
       <w:r>
@@ -45262,7 +45677,7 @@
     <w:pPr>
       <w:pStyle w:val="Sidfot"/>
     </w:pPr>
-    <w:bookmarkStart w:id="149" w:name="Footer"/>
+    <w:bookmarkStart w:id="151" w:name="Footer"/>
     <w:r>
       <w:rPr>
         <w:i/>
@@ -45270,7 +45685,27 @@
         <w:color w:val="333333"/>
         <w:szCs w:val="12"/>
       </w:rPr>
-      <w:t>Center för eHälsa i samverkan</w:t>
+      <w:t xml:space="preserve">Center för </w:t>
+    </w:r>
+    <w:proofErr w:type="spellStart"/>
+    <w:r>
+      <w:rPr>
+        <w:i/>
+        <w:iCs/>
+        <w:color w:val="333333"/>
+        <w:szCs w:val="12"/>
+      </w:rPr>
+      <w:t>eHälsa</w:t>
+    </w:r>
+    <w:proofErr w:type="spellEnd"/>
+    <w:r>
+      <w:rPr>
+        <w:i/>
+        <w:iCs/>
+        <w:color w:val="333333"/>
+        <w:szCs w:val="12"/>
+      </w:rPr>
+      <w:t xml:space="preserve"> i samverkan</w:t>
     </w:r>
     <w:r>
       <w:rPr>
@@ -45283,14 +45718,44 @@
       <w:rPr>
         <w:szCs w:val="12"/>
       </w:rPr>
-      <w:t>förverkliga strategin för Nationell eHälsa – tillgänglig och säker information inom vård och omsorg</w:t>
+      <w:t xml:space="preserve">förverkliga strategin för Nationell </w:t>
+    </w:r>
+    <w:proofErr w:type="spellStart"/>
+    <w:r>
+      <w:rPr>
+        <w:szCs w:val="12"/>
+      </w:rPr>
+      <w:t>eHälsa</w:t>
+    </w:r>
+    <w:proofErr w:type="spellEnd"/>
+    <w:r>
+      <w:rPr>
+        <w:szCs w:val="12"/>
+      </w:rPr>
+      <w:t xml:space="preserve"> – tillgänglig och säker information inom vård och omsorg</w:t>
     </w:r>
     <w:r>
       <w:rPr>
         <w:color w:val="333333"/>
         <w:szCs w:val="12"/>
       </w:rPr>
-      <w:t xml:space="preserve">. Centret ska skapa den långsiktighet som krävs för att utveckla och införa gemensamma eHälsostöd, infrastruktur och standarder som förbättrar informationstillgänglighet, kvalitet och patientsäkerhet. </w:t>
+      <w:t xml:space="preserve">. Centret ska skapa den långsiktighet som krävs för att utveckla och införa gemensamma </w:t>
+    </w:r>
+    <w:proofErr w:type="spellStart"/>
+    <w:r>
+      <w:rPr>
+        <w:color w:val="333333"/>
+        <w:szCs w:val="12"/>
+      </w:rPr>
+      <w:t>eHälsostöd</w:t>
+    </w:r>
+    <w:proofErr w:type="spellEnd"/>
+    <w:r>
+      <w:rPr>
+        <w:color w:val="333333"/>
+        <w:szCs w:val="12"/>
+      </w:rPr>
+      <w:t xml:space="preserve">, infrastruktur och standarder som förbättrar informationstillgänglighet, kvalitet och patientsäkerhet. </w:t>
     </w:r>
     <w:r>
       <w:rPr>
@@ -45299,7 +45764,27 @@
         <w:color w:val="333333"/>
         <w:szCs w:val="12"/>
       </w:rPr>
-      <w:t>Center för eHälsa i samverkan</w:t>
+      <w:t xml:space="preserve">Center för </w:t>
+    </w:r>
+    <w:proofErr w:type="spellStart"/>
+    <w:r>
+      <w:rPr>
+        <w:i/>
+        <w:iCs/>
+        <w:color w:val="333333"/>
+        <w:szCs w:val="12"/>
+      </w:rPr>
+      <w:t>eHälsa</w:t>
+    </w:r>
+    <w:proofErr w:type="spellEnd"/>
+    <w:r>
+      <w:rPr>
+        <w:i/>
+        <w:iCs/>
+        <w:color w:val="333333"/>
+        <w:szCs w:val="12"/>
+      </w:rPr>
+      <w:t xml:space="preserve"> i samverkan</w:t>
     </w:r>
     <w:r>
       <w:rPr>
@@ -45308,7 +45793,7 @@
       </w:rPr>
       <w:t xml:space="preserve"> styrs av representanter från landsting och regioner, Sveriges Kommuner och Landsting (SKL), kommunerna och de privata vårdgivarna.</w:t>
     </w:r>
-    <w:bookmarkEnd w:id="149"/>
+    <w:bookmarkEnd w:id="151"/>
     <w:r>
       <w:rPr>
         <w:rFonts w:cs="Georgia"/>
@@ -45543,13 +46028,13 @@
     <w:r>
       <w:tab/>
     </w:r>
-    <w:bookmarkStart w:id="137" w:name="LDnr1"/>
-    <w:bookmarkEnd w:id="137"/>
+    <w:bookmarkStart w:id="139" w:name="LDnr1"/>
+    <w:bookmarkEnd w:id="139"/>
     <w:r>
       <w:t xml:space="preserve"> </w:t>
     </w:r>
-    <w:bookmarkStart w:id="138" w:name="Dnr1"/>
-    <w:bookmarkEnd w:id="138"/>
+    <w:bookmarkStart w:id="140" w:name="Dnr1"/>
+    <w:bookmarkEnd w:id="140"/>
     <w:r>
       <w:rPr>
         <w:rFonts w:cs="Georgia"/>
@@ -45661,16 +46146,31 @@
                             </w:rPr>
                             <w:t xml:space="preserve"> (</w:t>
                           </w:r>
-                          <w:fldSimple w:instr=" SECTIONPAGES   \* MERGEFORMAT ">
-                            <w:r>
-                              <w:rPr>
-                                <w:noProof/>
-                                <w:sz w:val="16"/>
-                                <w:szCs w:val="16"/>
-                              </w:rPr>
-                              <w:t>66</w:t>
-                            </w:r>
-                          </w:fldSimple>
+                          <w:r>
+                            <w:fldChar w:fldCharType="begin"/>
+                          </w:r>
+                          <w:r>
+                            <w:instrText xml:space="preserve"> SECTIONPAGES   \* MERGEFORMAT </w:instrText>
+                          </w:r>
+                          <w:r>
+                            <w:fldChar w:fldCharType="separate"/>
+                          </w:r>
+                          <w:r>
+                            <w:rPr>
+                              <w:noProof/>
+                              <w:sz w:val="16"/>
+                              <w:szCs w:val="16"/>
+                            </w:rPr>
+                            <w:t>66</w:t>
+                          </w:r>
+                          <w:r>
+                            <w:rPr>
+                              <w:noProof/>
+                              <w:sz w:val="16"/>
+                              <w:szCs w:val="16"/>
+                            </w:rPr>
+                            <w:fldChar w:fldCharType="end"/>
+                          </w:r>
                           <w:r>
                             <w:rPr>
                               <w:sz w:val="16"/>
@@ -45752,16 +46252,31 @@
                       </w:rPr>
                       <w:t xml:space="preserve"> (</w:t>
                     </w:r>
-                    <w:fldSimple w:instr=" SECTIONPAGES   \* MERGEFORMAT ">
-                      <w:r>
-                        <w:rPr>
-                          <w:noProof/>
-                          <w:sz w:val="16"/>
-                          <w:szCs w:val="16"/>
-                        </w:rPr>
-                        <w:t>66</w:t>
-                      </w:r>
-                    </w:fldSimple>
+                    <w:r>
+                      <w:fldChar w:fldCharType="begin"/>
+                    </w:r>
+                    <w:r>
+                      <w:instrText xml:space="preserve"> SECTIONPAGES   \* MERGEFORMAT </w:instrText>
+                    </w:r>
+                    <w:r>
+                      <w:fldChar w:fldCharType="separate"/>
+                    </w:r>
+                    <w:r>
+                      <w:rPr>
+                        <w:noProof/>
+                        <w:sz w:val="16"/>
+                        <w:szCs w:val="16"/>
+                      </w:rPr>
+                      <w:t>66</w:t>
+                    </w:r>
+                    <w:r>
+                      <w:rPr>
+                        <w:noProof/>
+                        <w:sz w:val="16"/>
+                        <w:szCs w:val="16"/>
+                      </w:rPr>
+                      <w:fldChar w:fldCharType="end"/>
+                    </w:r>
                     <w:r>
                       <w:rPr>
                         <w:sz w:val="16"/>
@@ -45855,11 +46370,11 @@
     <w:r>
       <w:tab/>
     </w:r>
-    <w:bookmarkStart w:id="139" w:name="Date"/>
+    <w:bookmarkStart w:id="141" w:name="Date"/>
     <w:r>
       <w:t>25 mars 201</w:t>
     </w:r>
-    <w:bookmarkEnd w:id="139"/>
+    <w:bookmarkEnd w:id="141"/>
     <w:r>
       <w:t>4</w:t>
     </w:r>
@@ -45873,13 +46388,13 @@
     <w:r>
       <w:tab/>
     </w:r>
-    <w:bookmarkStart w:id="140" w:name="LDnr"/>
-    <w:bookmarkEnd w:id="140"/>
+    <w:bookmarkStart w:id="142" w:name="LDnr"/>
+    <w:bookmarkEnd w:id="142"/>
     <w:r>
       <w:t xml:space="preserve"> </w:t>
     </w:r>
-    <w:bookmarkStart w:id="141" w:name="Dnr"/>
-    <w:bookmarkEnd w:id="141"/>
+    <w:bookmarkStart w:id="143" w:name="Dnr"/>
+    <w:bookmarkEnd w:id="143"/>
   </w:p>
   <w:p/>
   <w:tbl>
@@ -45915,7 +46430,25 @@
               <w:sz w:val="14"/>
               <w:szCs w:val="14"/>
             </w:rPr>
-            <w:t>Center för eHälsa i samverkan</w:t>
+            <w:t xml:space="preserve">Center för </w:t>
+          </w:r>
+          <w:proofErr w:type="spellStart"/>
+          <w:r>
+            <w:rPr>
+              <w:rFonts w:cs="Georgia"/>
+              <w:sz w:val="14"/>
+              <w:szCs w:val="14"/>
+            </w:rPr>
+            <w:t>eHälsa</w:t>
+          </w:r>
+          <w:proofErr w:type="spellEnd"/>
+          <w:r>
+            <w:rPr>
+              <w:rFonts w:cs="Georgia"/>
+              <w:sz w:val="14"/>
+              <w:szCs w:val="14"/>
+            </w:rPr>
+            <w:t xml:space="preserve"> i samverkan</w:t>
           </w:r>
         </w:p>
         <w:p>
@@ -45945,18 +46478,28 @@
               <w:szCs w:val="12"/>
             </w:rPr>
           </w:pPr>
+          <w:proofErr w:type="spellStart"/>
           <w:r>
             <w:rPr>
               <w:rFonts w:cs="Georgia"/>
               <w:sz w:val="12"/>
               <w:szCs w:val="12"/>
             </w:rPr>
-            <w:t>Vxl: 08-452 70 00</w:t>
+            <w:t>Vxl</w:t>
           </w:r>
-          <w:bookmarkStart w:id="142" w:name="PhoneDirect"/>
-          <w:bookmarkStart w:id="143" w:name="LMobile"/>
-          <w:bookmarkEnd w:id="142"/>
-          <w:bookmarkEnd w:id="143"/>
+          <w:proofErr w:type="spellEnd"/>
+          <w:r>
+            <w:rPr>
+              <w:rFonts w:cs="Georgia"/>
+              <w:sz w:val="12"/>
+              <w:szCs w:val="12"/>
+            </w:rPr>
+            <w:t>: 08-452 70 00</w:t>
+          </w:r>
+          <w:bookmarkStart w:id="144" w:name="PhoneDirect"/>
+          <w:bookmarkStart w:id="145" w:name="LMobile"/>
+          <w:bookmarkEnd w:id="144"/>
+          <w:bookmarkEnd w:id="145"/>
           <w:r>
             <w:rPr>
               <w:rFonts w:cs="Georgia"/>
@@ -45965,8 +46508,8 @@
             </w:rPr>
             <w:t xml:space="preserve"> </w:t>
           </w:r>
-          <w:bookmarkStart w:id="144" w:name="Mobile"/>
-          <w:bookmarkEnd w:id="144"/>
+          <w:bookmarkStart w:id="146" w:name="Mobile"/>
+          <w:bookmarkEnd w:id="146"/>
         </w:p>
         <w:p>
           <w:pPr>
@@ -45978,8 +46521,8 @@
             </w:rPr>
           </w:pPr>
         </w:p>
-        <w:bookmarkStart w:id="145" w:name="Email"/>
-        <w:bookmarkEnd w:id="145"/>
+        <w:bookmarkStart w:id="147" w:name="Email"/>
+        <w:bookmarkEnd w:id="147"/>
         <w:p>
           <w:pPr>
             <w:pStyle w:val="Sidhuvud"/>
@@ -46065,10 +46608,10 @@
           <w:r>
             <w:t xml:space="preserve"> </w:t>
           </w:r>
-          <w:bookmarkStart w:id="146" w:name="slask"/>
-          <w:bookmarkStart w:id="147" w:name="Addressee"/>
-          <w:bookmarkEnd w:id="146"/>
-          <w:bookmarkEnd w:id="147"/>
+          <w:bookmarkStart w:id="148" w:name="slask"/>
+          <w:bookmarkStart w:id="149" w:name="Addressee"/>
+          <w:bookmarkEnd w:id="148"/>
+          <w:bookmarkEnd w:id="149"/>
         </w:p>
       </w:tc>
     </w:tr>
@@ -46161,8 +46704,8 @@
     <w:pPr>
       <w:pStyle w:val="Sidhuvud"/>
     </w:pPr>
-    <w:bookmarkStart w:id="148" w:name="Radera2"/>
-    <w:bookmarkEnd w:id="148"/>
+    <w:bookmarkStart w:id="150" w:name="Radera2"/>
+    <w:bookmarkEnd w:id="150"/>
   </w:p>
   <w:p>
     <w:pPr>
@@ -46283,16 +46826,31 @@
                             </w:rPr>
                             <w:t xml:space="preserve"> (</w:t>
                           </w:r>
-                          <w:fldSimple w:instr=" SECTIONPAGES   \* MERGEFORMAT ">
-                            <w:r>
-                              <w:rPr>
-                                <w:noProof/>
-                                <w:sz w:val="16"/>
-                                <w:szCs w:val="16"/>
-                              </w:rPr>
-                              <w:t>66</w:t>
-                            </w:r>
-                          </w:fldSimple>
+                          <w:r>
+                            <w:fldChar w:fldCharType="begin"/>
+                          </w:r>
+                          <w:r>
+                            <w:instrText xml:space="preserve"> SECTIONPAGES   \* MERGEFORMAT </w:instrText>
+                          </w:r>
+                          <w:r>
+                            <w:fldChar w:fldCharType="separate"/>
+                          </w:r>
+                          <w:r>
+                            <w:rPr>
+                              <w:noProof/>
+                              <w:sz w:val="16"/>
+                              <w:szCs w:val="16"/>
+                            </w:rPr>
+                            <w:t>66</w:t>
+                          </w:r>
+                          <w:r>
+                            <w:rPr>
+                              <w:noProof/>
+                              <w:sz w:val="16"/>
+                              <w:szCs w:val="16"/>
+                            </w:rPr>
+                            <w:fldChar w:fldCharType="end"/>
+                          </w:r>
                           <w:r>
                             <w:rPr>
                               <w:sz w:val="16"/>
@@ -46374,16 +46932,31 @@
                       </w:rPr>
                       <w:t xml:space="preserve"> (</w:t>
                     </w:r>
-                    <w:fldSimple w:instr=" SECTIONPAGES   \* MERGEFORMAT ">
-                      <w:r>
-                        <w:rPr>
-                          <w:noProof/>
-                          <w:sz w:val="16"/>
-                          <w:szCs w:val="16"/>
-                        </w:rPr>
-                        <w:t>66</w:t>
-                      </w:r>
-                    </w:fldSimple>
+                    <w:r>
+                      <w:fldChar w:fldCharType="begin"/>
+                    </w:r>
+                    <w:r>
+                      <w:instrText xml:space="preserve"> SECTIONPAGES   \* MERGEFORMAT </w:instrText>
+                    </w:r>
+                    <w:r>
+                      <w:fldChar w:fldCharType="separate"/>
+                    </w:r>
+                    <w:r>
+                      <w:rPr>
+                        <w:noProof/>
+                        <w:sz w:val="16"/>
+                        <w:szCs w:val="16"/>
+                      </w:rPr>
+                      <w:t>66</w:t>
+                    </w:r>
+                    <w:r>
+                      <w:rPr>
+                        <w:noProof/>
+                        <w:sz w:val="16"/>
+                        <w:szCs w:val="16"/>
+                      </w:rPr>
+                      <w:fldChar w:fldCharType="end"/>
+                    </w:r>
                     <w:r>
                       <w:rPr>
                         <w:sz w:val="16"/>
@@ -50785,7 +51358,6 @@
     <w:uiPriority w:val="59"/>
     <w:rsid w:val="00E738E4"/>
     <w:tblPr>
-      <w:tblInd w:w="0" w:type="dxa"/>
       <w:tblBorders>
         <w:top w:val="single" w:sz="4" w:space="0" w:color="000000"/>
         <w:left w:val="single" w:sz="4" w:space="0" w:color="000000"/>
@@ -50794,12 +51366,6 @@
         <w:insideH w:val="single" w:sz="4" w:space="0" w:color="000000"/>
         <w:insideV w:val="single" w:sz="4" w:space="0" w:color="000000"/>
       </w:tblBorders>
-      <w:tblCellMar>
-        <w:top w:w="0" w:type="dxa"/>
-        <w:left w:w="108" w:type="dxa"/>
-        <w:bottom w:w="0" w:type="dxa"/>
-        <w:right w:w="108" w:type="dxa"/>
-      </w:tblCellMar>
     </w:tblPr>
   </w:style>
   <w:style w:type="paragraph" w:styleId="Ballongtext">
@@ -51177,6 +51743,22 @@
     <w:rPr>
       <w:rFonts w:ascii="Times New Roman" w:eastAsia="Times New Roman" w:hAnsi="Times New Roman"/>
       <w:sz w:val="24"/>
+    </w:rPr>
+  </w:style>
+  <w:style w:type="paragraph" w:styleId="Normalwebb">
+    <w:name w:val="Normal (Web)"/>
+    <w:basedOn w:val="Normal"/>
+    <w:uiPriority w:val="99"/>
+    <w:unhideWhenUsed/>
+    <w:rsid w:val="009A37A9"/>
+    <w:pPr>
+      <w:spacing w:before="240" w:after="240" w:line="240" w:lineRule="auto"/>
+    </w:pPr>
+    <w:rPr>
+      <w:rFonts w:ascii="Times New Roman" w:eastAsiaTheme="minorHAnsi" w:hAnsi="Times New Roman"/>
+      <w:sz w:val="24"/>
+      <w:szCs w:val="24"/>
+      <w:lang w:eastAsia="sv-SE"/>
     </w:rPr>
   </w:style>
 </w:styles>
@@ -51772,7 +52354,6 @@
     <w:uiPriority w:val="59"/>
     <w:rsid w:val="00E738E4"/>
     <w:tblPr>
-      <w:tblInd w:w="0" w:type="dxa"/>
       <w:tblBorders>
         <w:top w:val="single" w:sz="4" w:space="0" w:color="000000"/>
         <w:left w:val="single" w:sz="4" w:space="0" w:color="000000"/>
@@ -51781,12 +52362,6 @@
         <w:insideH w:val="single" w:sz="4" w:space="0" w:color="000000"/>
         <w:insideV w:val="single" w:sz="4" w:space="0" w:color="000000"/>
       </w:tblBorders>
-      <w:tblCellMar>
-        <w:top w:w="0" w:type="dxa"/>
-        <w:left w:w="108" w:type="dxa"/>
-        <w:bottom w:w="0" w:type="dxa"/>
-        <w:right w:w="108" w:type="dxa"/>
-      </w:tblCellMar>
     </w:tblPr>
   </w:style>
   <w:style w:type="paragraph" w:styleId="Ballongtext">
@@ -52166,6 +52741,22 @@
       <w:sz w:val="24"/>
     </w:rPr>
   </w:style>
+  <w:style w:type="paragraph" w:styleId="Normalwebb">
+    <w:name w:val="Normal (Web)"/>
+    <w:basedOn w:val="Normal"/>
+    <w:uiPriority w:val="99"/>
+    <w:unhideWhenUsed/>
+    <w:rsid w:val="009A37A9"/>
+    <w:pPr>
+      <w:spacing w:before="240" w:after="240" w:line="240" w:lineRule="auto"/>
+    </w:pPr>
+    <w:rPr>
+      <w:rFonts w:ascii="Times New Roman" w:eastAsiaTheme="minorHAnsi" w:hAnsi="Times New Roman"/>
+      <w:sz w:val="24"/>
+      <w:szCs w:val="24"/>
+      <w:lang w:eastAsia="sv-SE"/>
+    </w:rPr>
+  </w:style>
 </w:styles>
 </file>
 
@@ -52457,7 +53048,7 @@
 </file>
 
 <file path=customXml/itemProps1.xml><?xml version="1.0" encoding="utf-8"?>
-<ds:datastoreItem xmlns:ds="http://schemas.openxmlformats.org/officeDocument/2006/customXml" ds:itemID="{4C98553B-3E19-4637-8C2C-581DF40B99F0}">
+<ds:datastoreItem xmlns:ds="http://schemas.openxmlformats.org/officeDocument/2006/customXml" ds:itemID="{C8EEFEBE-BED5-498C-9706-B26785F805AA}">
   <ds:schemaRefs>
     <ds:schemaRef ds:uri="http://schemas.openxmlformats.org/officeDocument/2006/bibliography"/>
   </ds:schemaRefs>

</xml_diff>